<commit_message>
Empezamos con el projecto :D
</commit_message>
<xml_diff>
--- a/PST II/CAPITULO I.docx
+++ b/PST II/CAPITULO I.docx
@@ -6,7 +6,7 @@
       <w:pPr>
         <w:jc w:val="center"/>
         <w:rPr>
-          <w:rFonts w:ascii="Times New Roman" w:hAnsi="Times New Roman" w:cs="Times New Roman"/>
+          <w:rFonts w:ascii="Arial" w:hAnsi="Arial" w:cs="Arial"/>
           <w:sz w:val="24"/>
           <w:szCs w:val="24"/>
           <w:lang w:val="es-ES"/>
@@ -14,7 +14,7 @@
       </w:pPr>
       <w:r>
         <w:rPr>
-          <w:rFonts w:ascii="Times New Roman" w:hAnsi="Times New Roman" w:cs="Times New Roman"/>
+          <w:rFonts w:ascii="Arial" w:hAnsi="Arial" w:cs="Arial"/>
           <w:sz w:val="24"/>
           <w:szCs w:val="24"/>
           <w:lang w:val="es-ES"/>
@@ -25,7 +25,7 @@
     <w:p>
       <w:pPr>
         <w:rPr>
-          <w:rFonts w:ascii="Times New Roman" w:hAnsi="Times New Roman" w:cs="Times New Roman"/>
+          <w:rFonts w:ascii="Arial" w:hAnsi="Arial" w:cs="Arial"/>
           <w:sz w:val="24"/>
           <w:szCs w:val="24"/>
           <w:lang w:val="es-ES"/>
@@ -33,7 +33,7 @@
       </w:pPr>
       <w:r>
         <w:rPr>
-          <w:rFonts w:ascii="Times New Roman" w:hAnsi="Times New Roman" w:cs="Times New Roman"/>
+          <w:rFonts w:ascii="Arial" w:hAnsi="Arial" w:cs="Arial"/>
           <w:sz w:val="24"/>
           <w:szCs w:val="24"/>
           <w:lang w:val="es-ES"/>
@@ -42,7 +42,7 @@
       </w:r>
       <w:r>
         <w:rPr>
-          <w:rFonts w:ascii="Times New Roman" w:hAnsi="Times New Roman" w:cs="Times New Roman"/>
+          <w:rFonts w:ascii="Arial" w:hAnsi="Arial" w:cs="Arial"/>
           <w:sz w:val="24"/>
           <w:szCs w:val="24"/>
           <w:lang w:val="es-ES"/>
@@ -51,7 +51,7 @@
       </w:r>
       <w:r>
         <w:rPr>
-          <w:rFonts w:ascii="Times New Roman" w:hAnsi="Times New Roman" w:cs="Times New Roman"/>
+          <w:rFonts w:ascii="Arial" w:hAnsi="Arial" w:cs="Arial"/>
           <w:sz w:val="24"/>
           <w:szCs w:val="24"/>
           <w:lang w:val="es-ES"/>
@@ -60,7 +60,7 @@
       </w:r>
       <w:r>
         <w:rPr>
-          <w:rFonts w:ascii="Times New Roman" w:hAnsi="Times New Roman" w:cs="Times New Roman"/>
+          <w:rFonts w:ascii="Arial" w:hAnsi="Arial" w:cs="Arial"/>
           <w:sz w:val="24"/>
           <w:szCs w:val="24"/>
           <w:lang w:val="es-ES"/>
@@ -69,7 +69,7 @@
       </w:r>
       <w:r>
         <w:rPr>
-          <w:rFonts w:ascii="Times New Roman" w:hAnsi="Times New Roman" w:cs="Times New Roman"/>
+          <w:rFonts w:ascii="Arial" w:hAnsi="Arial" w:cs="Arial"/>
           <w:sz w:val="24"/>
           <w:szCs w:val="24"/>
           <w:lang w:val="es-ES"/>
@@ -85,7 +85,7 @@
           <w:numId w:val="1"/>
         </w:numPr>
         <w:rPr>
-          <w:rFonts w:ascii="Times New Roman" w:hAnsi="Times New Roman" w:cs="Times New Roman"/>
+          <w:rFonts w:ascii="Arial" w:hAnsi="Arial" w:cs="Arial"/>
           <w:sz w:val="24"/>
           <w:szCs w:val="24"/>
           <w:lang w:val="es-ES"/>
@@ -93,7 +93,7 @@
       </w:pPr>
       <w:r>
         <w:rPr>
-          <w:rFonts w:ascii="Times New Roman" w:hAnsi="Times New Roman" w:cs="Times New Roman"/>
+          <w:rFonts w:ascii="Arial" w:hAnsi="Arial" w:cs="Arial"/>
           <w:b/>
           <w:sz w:val="24"/>
           <w:szCs w:val="24"/>
@@ -103,7 +103,7 @@
       </w:r>
       <w:r>
         <w:rPr>
-          <w:rFonts w:ascii="Times New Roman" w:hAnsi="Times New Roman" w:cs="Times New Roman"/>
+          <w:rFonts w:ascii="Arial" w:hAnsi="Arial" w:cs="Arial"/>
           <w:sz w:val="24"/>
           <w:szCs w:val="24"/>
           <w:lang w:val="es-ES"/>
@@ -112,7 +112,7 @@
       </w:r>
       <w:r>
         <w:rPr>
-          <w:rFonts w:ascii="Times New Roman" w:hAnsi="Times New Roman" w:cs="Times New Roman"/>
+          <w:rFonts w:ascii="Arial" w:hAnsi="Arial" w:cs="Arial"/>
           <w:sz w:val="24"/>
           <w:szCs w:val="24"/>
           <w:lang w:val="es-ES"/>
@@ -121,7 +121,7 @@
       </w:r>
       <w:r>
         <w:rPr>
-          <w:rFonts w:ascii="Times New Roman" w:hAnsi="Times New Roman" w:cs="Times New Roman"/>
+          <w:rFonts w:ascii="Arial" w:hAnsi="Arial" w:cs="Arial"/>
           <w:sz w:val="24"/>
           <w:szCs w:val="24"/>
           <w:lang w:val="es-ES"/>
@@ -130,7 +130,7 @@
       </w:r>
       <w:r>
         <w:rPr>
-          <w:rFonts w:ascii="Times New Roman" w:hAnsi="Times New Roman" w:cs="Times New Roman"/>
+          <w:rFonts w:ascii="Arial" w:hAnsi="Arial" w:cs="Arial"/>
           <w:sz w:val="24"/>
           <w:szCs w:val="24"/>
           <w:lang w:val="es-ES"/>
@@ -139,7 +139,7 @@
       </w:r>
       <w:r>
         <w:rPr>
-          <w:rFonts w:ascii="Times New Roman" w:hAnsi="Times New Roman" w:cs="Times New Roman"/>
+          <w:rFonts w:ascii="Arial" w:hAnsi="Arial" w:cs="Arial"/>
           <w:sz w:val="24"/>
           <w:szCs w:val="24"/>
           <w:lang w:val="es-ES"/>
@@ -148,7 +148,7 @@
       </w:r>
       <w:r>
         <w:rPr>
-          <w:rFonts w:ascii="Times New Roman" w:hAnsi="Times New Roman" w:cs="Times New Roman"/>
+          <w:rFonts w:ascii="Arial" w:hAnsi="Arial" w:cs="Arial"/>
           <w:sz w:val="24"/>
           <w:szCs w:val="24"/>
           <w:lang w:val="es-ES"/>
@@ -157,7 +157,7 @@
       </w:r>
       <w:r>
         <w:rPr>
-          <w:rFonts w:ascii="Times New Roman" w:hAnsi="Times New Roman" w:cs="Times New Roman"/>
+          <w:rFonts w:ascii="Arial" w:hAnsi="Arial" w:cs="Arial"/>
           <w:sz w:val="24"/>
           <w:szCs w:val="24"/>
           <w:lang w:val="es-ES"/>
@@ -166,7 +166,7 @@
       </w:r>
       <w:r>
         <w:rPr>
-          <w:rFonts w:ascii="Times New Roman" w:hAnsi="Times New Roman" w:cs="Times New Roman"/>
+          <w:rFonts w:ascii="Arial" w:hAnsi="Arial" w:cs="Arial"/>
           <w:sz w:val="24"/>
           <w:szCs w:val="24"/>
           <w:lang w:val="es-ES"/>
@@ -175,7 +175,7 @@
       </w:r>
       <w:r>
         <w:rPr>
-          <w:rFonts w:ascii="Times New Roman" w:hAnsi="Times New Roman" w:cs="Times New Roman"/>
+          <w:rFonts w:ascii="Arial" w:hAnsi="Arial" w:cs="Arial"/>
           <w:sz w:val="24"/>
           <w:szCs w:val="24"/>
           <w:lang w:val="es-ES"/>
@@ -185,7 +185,7 @@
       <w:proofErr w:type="spellStart"/>
       <w:r>
         <w:rPr>
-          <w:rFonts w:ascii="Times New Roman" w:hAnsi="Times New Roman" w:cs="Times New Roman"/>
+          <w:rFonts w:ascii="Arial" w:hAnsi="Arial" w:cs="Arial"/>
           <w:sz w:val="24"/>
           <w:szCs w:val="24"/>
           <w:lang w:val="es-ES"/>
@@ -195,7 +195,7 @@
       <w:proofErr w:type="spellEnd"/>
       <w:r>
         <w:rPr>
-          <w:rFonts w:ascii="Times New Roman" w:hAnsi="Times New Roman" w:cs="Times New Roman"/>
+          <w:rFonts w:ascii="Arial" w:hAnsi="Arial" w:cs="Arial"/>
           <w:sz w:val="24"/>
           <w:szCs w:val="24"/>
           <w:lang w:val="es-ES"/>
@@ -210,8 +210,9 @@
           <w:ilvl w:val="0"/>
           <w:numId w:val="1"/>
         </w:numPr>
-        <w:rPr>
-          <w:rFonts w:ascii="Times New Roman" w:hAnsi="Times New Roman" w:cs="Times New Roman"/>
+        <w:jc w:val="both"/>
+        <w:rPr>
+          <w:rFonts w:ascii="Arial" w:hAnsi="Arial" w:cs="Arial"/>
           <w:sz w:val="24"/>
           <w:szCs w:val="24"/>
           <w:lang w:val="es-ES"/>
@@ -219,7 +220,7 @@
       </w:pPr>
       <w:r>
         <w:rPr>
-          <w:rFonts w:ascii="Times New Roman" w:hAnsi="Times New Roman" w:cs="Times New Roman"/>
+          <w:rFonts w:ascii="Arial" w:hAnsi="Arial" w:cs="Arial"/>
           <w:b/>
           <w:sz w:val="24"/>
           <w:szCs w:val="24"/>
@@ -229,7 +230,7 @@
       </w:r>
       <w:r>
         <w:rPr>
-          <w:rFonts w:ascii="Times New Roman" w:hAnsi="Times New Roman" w:cs="Times New Roman"/>
+          <w:rFonts w:ascii="Arial" w:hAnsi="Arial" w:cs="Arial"/>
           <w:sz w:val="24"/>
           <w:szCs w:val="24"/>
           <w:lang w:val="es-ES"/>
@@ -238,7 +239,7 @@
       </w:r>
       <w:r>
         <w:rPr>
-          <w:rFonts w:ascii="Times New Roman" w:hAnsi="Times New Roman" w:cs="Times New Roman"/>
+          <w:rFonts w:ascii="Arial" w:hAnsi="Arial" w:cs="Arial"/>
           <w:sz w:val="24"/>
           <w:szCs w:val="24"/>
           <w:lang w:val="es-ES"/>
@@ -247,7 +248,7 @@
       </w:r>
       <w:r>
         <w:rPr>
-          <w:rFonts w:ascii="Times New Roman" w:hAnsi="Times New Roman" w:cs="Times New Roman"/>
+          <w:rFonts w:ascii="Arial" w:hAnsi="Arial" w:cs="Arial"/>
           <w:sz w:val="24"/>
           <w:szCs w:val="24"/>
           <w:lang w:val="es-ES"/>
@@ -256,7 +257,7 @@
       </w:r>
       <w:r>
         <w:rPr>
-          <w:rFonts w:ascii="Times New Roman" w:hAnsi="Times New Roman" w:cs="Times New Roman"/>
+          <w:rFonts w:ascii="Arial" w:hAnsi="Arial" w:cs="Arial"/>
           <w:sz w:val="24"/>
           <w:szCs w:val="24"/>
           <w:lang w:val="es-ES"/>
@@ -265,7 +266,7 @@
       </w:r>
       <w:r>
         <w:rPr>
-          <w:rFonts w:ascii="Times New Roman" w:hAnsi="Times New Roman" w:cs="Times New Roman"/>
+          <w:rFonts w:ascii="Arial" w:hAnsi="Arial" w:cs="Arial"/>
           <w:sz w:val="24"/>
           <w:szCs w:val="24"/>
           <w:lang w:val="es-ES"/>
@@ -274,7 +275,7 @@
       </w:r>
       <w:r>
         <w:rPr>
-          <w:rFonts w:ascii="Times New Roman" w:hAnsi="Times New Roman" w:cs="Times New Roman"/>
+          <w:rFonts w:ascii="Arial" w:hAnsi="Arial" w:cs="Arial"/>
           <w:sz w:val="24"/>
           <w:szCs w:val="24"/>
           <w:lang w:val="es-ES"/>
@@ -283,7 +284,7 @@
       </w:r>
       <w:r>
         <w:rPr>
-          <w:rFonts w:ascii="Times New Roman" w:hAnsi="Times New Roman" w:cs="Times New Roman"/>
+          <w:rFonts w:ascii="Arial" w:hAnsi="Arial" w:cs="Arial"/>
           <w:sz w:val="24"/>
           <w:szCs w:val="24"/>
           <w:lang w:val="es-ES"/>
@@ -292,7 +293,7 @@
       </w:r>
       <w:r>
         <w:rPr>
-          <w:rFonts w:ascii="Times New Roman" w:hAnsi="Times New Roman" w:cs="Times New Roman"/>
+          <w:rFonts w:ascii="Arial" w:hAnsi="Arial" w:cs="Arial"/>
           <w:sz w:val="24"/>
           <w:szCs w:val="24"/>
           <w:lang w:val="es-ES"/>
@@ -301,7 +302,7 @@
       </w:r>
       <w:r>
         <w:rPr>
-          <w:rFonts w:ascii="Times New Roman" w:hAnsi="Times New Roman" w:cs="Times New Roman"/>
+          <w:rFonts w:ascii="Arial" w:hAnsi="Arial" w:cs="Arial"/>
           <w:sz w:val="24"/>
           <w:szCs w:val="24"/>
           <w:lang w:val="es-ES"/>
@@ -310,7 +311,7 @@
       </w:r>
       <w:r>
         <w:rPr>
-          <w:rFonts w:ascii="Times New Roman" w:hAnsi="Times New Roman" w:cs="Times New Roman"/>
+          <w:rFonts w:ascii="Arial" w:hAnsi="Arial" w:cs="Arial"/>
           <w:sz w:val="24"/>
           <w:szCs w:val="24"/>
           <w:lang w:val="es-ES"/>
@@ -319,7 +320,7 @@
       </w:r>
       <w:r>
         <w:rPr>
-          <w:rFonts w:ascii="Times New Roman" w:hAnsi="Times New Roman" w:cs="Times New Roman"/>
+          <w:rFonts w:ascii="Arial" w:hAnsi="Arial" w:cs="Arial"/>
           <w:sz w:val="24"/>
           <w:szCs w:val="24"/>
           <w:lang w:val="es-ES"/>
@@ -328,7 +329,7 @@
       </w:r>
       <w:r>
         <w:rPr>
-          <w:rFonts w:ascii="Times New Roman" w:hAnsi="Times New Roman" w:cs="Times New Roman"/>
+          <w:rFonts w:ascii="Arial" w:hAnsi="Arial" w:cs="Arial"/>
           <w:sz w:val="24"/>
           <w:szCs w:val="24"/>
           <w:lang w:val="es-ES"/>
@@ -337,7 +338,7 @@
       </w:r>
       <w:r>
         <w:rPr>
-          <w:rFonts w:ascii="Times New Roman" w:hAnsi="Times New Roman" w:cs="Times New Roman"/>
+          <w:rFonts w:ascii="Arial" w:hAnsi="Arial" w:cs="Arial"/>
           <w:sz w:val="24"/>
           <w:szCs w:val="24"/>
           <w:lang w:val="es-ES"/>
@@ -346,7 +347,7 @@
       </w:r>
       <w:r>
         <w:rPr>
-          <w:rFonts w:ascii="Times New Roman" w:hAnsi="Times New Roman" w:cs="Times New Roman"/>
+          <w:rFonts w:ascii="Arial" w:hAnsi="Arial" w:cs="Arial"/>
           <w:sz w:val="24"/>
           <w:szCs w:val="24"/>
           <w:lang w:val="es-ES"/>
@@ -355,7 +356,7 @@
       </w:r>
       <w:r>
         <w:rPr>
-          <w:rFonts w:ascii="Times New Roman" w:hAnsi="Times New Roman" w:cs="Times New Roman"/>
+          <w:rFonts w:ascii="Arial" w:hAnsi="Arial" w:cs="Arial"/>
           <w:sz w:val="24"/>
           <w:szCs w:val="24"/>
           <w:lang w:val="es-ES"/>
@@ -364,7 +365,7 @@
       </w:r>
       <w:r>
         <w:rPr>
-          <w:rFonts w:ascii="Times New Roman" w:hAnsi="Times New Roman" w:cs="Times New Roman"/>
+          <w:rFonts w:ascii="Arial" w:hAnsi="Arial" w:cs="Arial"/>
           <w:sz w:val="24"/>
           <w:szCs w:val="24"/>
           <w:lang w:val="es-ES"/>
@@ -373,7 +374,7 @@
       </w:r>
       <w:r>
         <w:rPr>
-          <w:rFonts w:ascii="Times New Roman" w:hAnsi="Times New Roman" w:cs="Times New Roman"/>
+          <w:rFonts w:ascii="Arial" w:hAnsi="Arial" w:cs="Arial"/>
           <w:sz w:val="24"/>
           <w:szCs w:val="24"/>
           <w:lang w:val="es-ES"/>
@@ -382,7 +383,7 @@
       </w:r>
       <w:r>
         <w:rPr>
-          <w:rFonts w:ascii="Times New Roman" w:hAnsi="Times New Roman" w:cs="Times New Roman"/>
+          <w:rFonts w:ascii="Arial" w:hAnsi="Arial" w:cs="Arial"/>
           <w:sz w:val="24"/>
           <w:szCs w:val="24"/>
           <w:lang w:val="es-ES"/>
@@ -391,7 +392,7 @@
       </w:r>
       <w:r>
         <w:rPr>
-          <w:rFonts w:ascii="Times New Roman" w:hAnsi="Times New Roman" w:cs="Times New Roman"/>
+          <w:rFonts w:ascii="Arial" w:hAnsi="Arial" w:cs="Arial"/>
           <w:sz w:val="24"/>
           <w:szCs w:val="24"/>
           <w:lang w:val="es-ES"/>
@@ -400,16 +401,16 @@
       </w:r>
       <w:r>
         <w:rPr>
-          <w:rFonts w:ascii="Times New Roman" w:hAnsi="Times New Roman" w:cs="Times New Roman"/>
-          <w:sz w:val="24"/>
-          <w:szCs w:val="24"/>
-          <w:lang w:val="es-ES"/>
-        </w:rPr>
-        <w:t>Además</w:t>
-      </w:r>
-      <w:r>
-        <w:rPr>
-          <w:rFonts w:ascii="Times New Roman" w:hAnsi="Times New Roman" w:cs="Times New Roman"/>
+          <w:rFonts w:ascii="Arial" w:hAnsi="Arial" w:cs="Arial"/>
+          <w:sz w:val="24"/>
+          <w:szCs w:val="24"/>
+          <w:lang w:val="es-ES"/>
+        </w:rPr>
+        <w:t>Además,</w:t>
+      </w:r>
+      <w:r>
+        <w:rPr>
+          <w:rFonts w:ascii="Arial" w:hAnsi="Arial" w:cs="Arial"/>
           <w:sz w:val="24"/>
           <w:szCs w:val="24"/>
           <w:lang w:val="es-ES"/>
@@ -418,7 +419,7 @@
       </w:r>
       <w:r>
         <w:rPr>
-          <w:rFonts w:ascii="Times New Roman" w:hAnsi="Times New Roman" w:cs="Times New Roman"/>
+          <w:rFonts w:ascii="Arial" w:hAnsi="Arial" w:cs="Arial"/>
           <w:sz w:val="24"/>
           <w:szCs w:val="24"/>
           <w:lang w:val="es-ES"/>
@@ -427,12 +428,12 @@
       </w:r>
       <w:r>
         <w:rPr>
-          <w:rFonts w:ascii="Times New Roman" w:hAnsi="Times New Roman" w:cs="Times New Roman"/>
-          <w:sz w:val="24"/>
-          <w:szCs w:val="24"/>
-          <w:lang w:val="es-ES"/>
-        </w:rPr>
-        <w:t xml:space="preserve"> servicios afines  con sus principales objetos u otras actividades de lícito comercio, que dad la amplitud y protección de su objeto, la compañía podrá realizar todo aquello que de manera directa se relacione con el objeto antes descrito.</w:t>
+          <w:rFonts w:ascii="Arial" w:hAnsi="Arial" w:cs="Arial"/>
+          <w:sz w:val="24"/>
+          <w:szCs w:val="24"/>
+          <w:lang w:val="es-ES"/>
+        </w:rPr>
+        <w:t xml:space="preserve"> servicios afines con sus principales objetos u otras actividades de lícito comercio, que dad la amplitud y protección de su objeto, la compañía podrá realizar todo aquello que de manera directa se relacione con el objeto antes descrito.</w:t>
       </w:r>
     </w:p>
     <w:p>
@@ -442,8 +443,9 @@
           <w:ilvl w:val="0"/>
           <w:numId w:val="1"/>
         </w:numPr>
-        <w:rPr>
-          <w:rFonts w:ascii="Times New Roman" w:hAnsi="Times New Roman" w:cs="Times New Roman"/>
+        <w:jc w:val="both"/>
+        <w:rPr>
+          <w:rFonts w:ascii="Arial" w:hAnsi="Arial" w:cs="Arial"/>
           <w:sz w:val="24"/>
           <w:szCs w:val="24"/>
           <w:lang w:val="es-ES"/>
@@ -451,7 +453,7 @@
       </w:pPr>
       <w:r>
         <w:rPr>
-          <w:rFonts w:ascii="Times New Roman" w:hAnsi="Times New Roman" w:cs="Times New Roman"/>
+          <w:rFonts w:ascii="Arial" w:hAnsi="Arial" w:cs="Arial"/>
           <w:b/>
           <w:sz w:val="24"/>
           <w:szCs w:val="24"/>
@@ -461,7 +463,7 @@
       </w:r>
       <w:r>
         <w:rPr>
-          <w:rFonts w:ascii="Times New Roman" w:hAnsi="Times New Roman" w:cs="Times New Roman"/>
+          <w:rFonts w:ascii="Arial" w:hAnsi="Arial" w:cs="Arial"/>
           <w:sz w:val="24"/>
           <w:szCs w:val="24"/>
           <w:lang w:val="es-ES"/>
@@ -470,7 +472,7 @@
       </w:r>
       <w:r>
         <w:rPr>
-          <w:rFonts w:ascii="Times New Roman" w:hAnsi="Times New Roman" w:cs="Times New Roman"/>
+          <w:rFonts w:ascii="Arial" w:hAnsi="Arial" w:cs="Arial"/>
           <w:sz w:val="24"/>
           <w:szCs w:val="24"/>
           <w:lang w:val="es-VE"/>
@@ -479,7 +481,7 @@
       </w:r>
       <w:r>
         <w:rPr>
-          <w:rFonts w:ascii="Times New Roman" w:hAnsi="Times New Roman" w:cs="Times New Roman"/>
+          <w:rFonts w:ascii="Arial" w:hAnsi="Arial" w:cs="Arial"/>
           <w:sz w:val="24"/>
           <w:szCs w:val="24"/>
           <w:lang w:val="es-ES"/>
@@ -495,7 +497,7 @@
           <w:numId w:val="1"/>
         </w:numPr>
         <w:rPr>
-          <w:rFonts w:ascii="Times New Roman" w:hAnsi="Times New Roman" w:cs="Times New Roman"/>
+          <w:rFonts w:ascii="Arial" w:hAnsi="Arial" w:cs="Arial"/>
           <w:b/>
           <w:sz w:val="24"/>
           <w:szCs w:val="24"/>
@@ -504,7 +506,7 @@
       </w:pPr>
       <w:r>
         <w:rPr>
-          <w:rFonts w:ascii="Times New Roman" w:hAnsi="Times New Roman" w:cs="Times New Roman"/>
+          <w:rFonts w:ascii="Arial" w:hAnsi="Arial" w:cs="Arial"/>
           <w:b/>
           <w:noProof/>
           <w:sz w:val="24"/>
@@ -535,7 +537,7 @@
       </w:r>
       <w:r>
         <w:rPr>
-          <w:rFonts w:ascii="Times New Roman" w:hAnsi="Times New Roman" w:cs="Times New Roman"/>
+          <w:rFonts w:ascii="Arial" w:hAnsi="Arial" w:cs="Arial"/>
           <w:b/>
           <w:sz w:val="24"/>
           <w:szCs w:val="24"/>
@@ -545,7 +547,7 @@
       </w:r>
       <w:r>
         <w:rPr>
-          <w:rFonts w:ascii="Times New Roman" w:hAnsi="Times New Roman" w:cs="Times New Roman"/>
+          <w:rFonts w:ascii="Arial" w:hAnsi="Arial" w:cs="Arial"/>
           <w:b/>
           <w:sz w:val="24"/>
           <w:szCs w:val="24"/>
@@ -562,7 +564,7 @@
           <w:numId w:val="1"/>
         </w:numPr>
         <w:rPr>
-          <w:rFonts w:ascii="Times New Roman" w:hAnsi="Times New Roman" w:cs="Times New Roman"/>
+          <w:rFonts w:ascii="Arial" w:hAnsi="Arial" w:cs="Arial"/>
           <w:b/>
           <w:sz w:val="24"/>
           <w:szCs w:val="24"/>
@@ -571,7 +573,7 @@
       </w:pPr>
       <w:r>
         <w:rPr>
-          <w:rFonts w:ascii="Times New Roman" w:hAnsi="Times New Roman" w:cs="Times New Roman"/>
+          <w:rFonts w:ascii="Arial" w:hAnsi="Arial" w:cs="Arial"/>
           <w:b/>
           <w:sz w:val="24"/>
           <w:szCs w:val="24"/>
@@ -581,7 +583,7 @@
       </w:r>
       <w:r>
         <w:rPr>
-          <w:rFonts w:ascii="Times New Roman" w:hAnsi="Times New Roman" w:cs="Times New Roman"/>
+          <w:rFonts w:ascii="Arial" w:hAnsi="Arial" w:cs="Arial"/>
           <w:b/>
           <w:sz w:val="24"/>
           <w:szCs w:val="24"/>
@@ -597,10 +599,10 @@
         <w:tblLook w:val="04A0" w:firstRow="1" w:lastRow="0" w:firstColumn="1" w:lastColumn="0" w:noHBand="0" w:noVBand="1"/>
       </w:tblPr>
       <w:tblGrid>
-        <w:gridCol w:w="2179"/>
+        <w:gridCol w:w="2175"/>
         <w:gridCol w:w="2323"/>
-        <w:gridCol w:w="2181"/>
-        <w:gridCol w:w="2145"/>
+        <w:gridCol w:w="2175"/>
+        <w:gridCol w:w="2155"/>
       </w:tblGrid>
       <w:tr>
         <w:tc>
@@ -612,7 +614,7 @@
             <w:pPr>
               <w:jc w:val="center"/>
               <w:rPr>
-                <w:rFonts w:ascii="Times New Roman" w:hAnsi="Times New Roman" w:cs="Times New Roman"/>
+                <w:rFonts w:ascii="Arial" w:hAnsi="Arial" w:cs="Arial"/>
                 <w:b/>
                 <w:sz w:val="24"/>
                 <w:szCs w:val="24"/>
@@ -621,7 +623,7 @@
             </w:pPr>
             <w:r>
               <w:rPr>
-                <w:rFonts w:ascii="Times New Roman" w:hAnsi="Times New Roman" w:cs="Times New Roman"/>
+                <w:rFonts w:ascii="Arial" w:hAnsi="Arial" w:cs="Arial"/>
                 <w:b/>
                 <w:sz w:val="24"/>
                 <w:szCs w:val="24"/>
@@ -640,7 +642,7 @@
             <w:pPr>
               <w:jc w:val="center"/>
               <w:rPr>
-                <w:rFonts w:ascii="Times New Roman" w:hAnsi="Times New Roman" w:cs="Times New Roman"/>
+                <w:rFonts w:ascii="Arial" w:hAnsi="Arial" w:cs="Arial"/>
                 <w:b/>
                 <w:sz w:val="24"/>
                 <w:szCs w:val="24"/>
@@ -649,7 +651,7 @@
             </w:pPr>
             <w:r>
               <w:rPr>
-                <w:rFonts w:ascii="Times New Roman" w:hAnsi="Times New Roman" w:cs="Times New Roman"/>
+                <w:rFonts w:ascii="Arial" w:hAnsi="Arial" w:cs="Arial"/>
                 <w:b/>
                 <w:sz w:val="24"/>
                 <w:szCs w:val="24"/>
@@ -668,7 +670,7 @@
             <w:pPr>
               <w:jc w:val="center"/>
               <w:rPr>
-                <w:rFonts w:ascii="Times New Roman" w:hAnsi="Times New Roman" w:cs="Times New Roman"/>
+                <w:rFonts w:ascii="Arial" w:hAnsi="Arial" w:cs="Arial"/>
                 <w:b/>
                 <w:sz w:val="24"/>
                 <w:szCs w:val="24"/>
@@ -677,7 +679,7 @@
             </w:pPr>
             <w:r>
               <w:rPr>
-                <w:rFonts w:ascii="Times New Roman" w:hAnsi="Times New Roman" w:cs="Times New Roman"/>
+                <w:rFonts w:ascii="Arial" w:hAnsi="Arial" w:cs="Arial"/>
                 <w:b/>
                 <w:sz w:val="24"/>
                 <w:szCs w:val="24"/>
@@ -696,7 +698,7 @@
             <w:pPr>
               <w:jc w:val="center"/>
               <w:rPr>
-                <w:rFonts w:ascii="Times New Roman" w:hAnsi="Times New Roman" w:cs="Times New Roman"/>
+                <w:rFonts w:ascii="Arial" w:hAnsi="Arial" w:cs="Arial"/>
                 <w:b/>
                 <w:sz w:val="24"/>
                 <w:szCs w:val="24"/>
@@ -705,7 +707,7 @@
             </w:pPr>
             <w:r>
               <w:rPr>
-                <w:rFonts w:ascii="Times New Roman" w:hAnsi="Times New Roman" w:cs="Times New Roman"/>
+                <w:rFonts w:ascii="Arial" w:hAnsi="Arial" w:cs="Arial"/>
                 <w:b/>
                 <w:sz w:val="24"/>
                 <w:szCs w:val="24"/>
@@ -723,10 +725,10 @@
           </w:tcPr>
           <w:p>
             <w:pPr>
-              <w:ind w:left="720" w:hanging="720"/>
-              <w:jc w:val="center"/>
+              <w:ind w:left="32"/>
+              <w:jc w:val="both"/>
               <w:rPr>
-                <w:rFonts w:ascii="Times New Roman" w:hAnsi="Times New Roman" w:cs="Times New Roman"/>
+                <w:rFonts w:ascii="Arial" w:hAnsi="Arial" w:cs="Arial"/>
                 <w:bCs/>
                 <w:sz w:val="24"/>
                 <w:szCs w:val="24"/>
@@ -735,13 +737,33 @@
             </w:pPr>
             <w:r>
               <w:rPr>
-                <w:rFonts w:ascii="Times New Roman" w:hAnsi="Times New Roman" w:cs="Times New Roman"/>
+                <w:rFonts w:ascii="Arial" w:hAnsi="Arial" w:cs="Arial"/>
                 <w:bCs/>
                 <w:sz w:val="24"/>
                 <w:szCs w:val="24"/>
                 <w:lang w:val="es-ES"/>
               </w:rPr>
               <w:t xml:space="preserve"> </w:t>
+            </w:r>
+            <w:r>
+              <w:rPr>
+                <w:rFonts w:ascii="Arial" w:hAnsi="Arial" w:cs="Arial"/>
+                <w:bCs/>
+                <w:sz w:val="24"/>
+                <w:szCs w:val="24"/>
+                <w:lang w:val="es-ES"/>
+              </w:rPr>
+              <w:t xml:space="preserve">La aplicación web será de gran utilidad para </w:t>
+            </w:r>
+            <w:r>
+              <w:rPr>
+                <w:rFonts w:ascii="Arial" w:hAnsi="Arial" w:cs="Arial"/>
+                <w:bCs/>
+                <w:sz w:val="24"/>
+                <w:szCs w:val="24"/>
+                <w:lang w:val="es-ES"/>
+              </w:rPr>
+              <w:t>administrar las deudas y facturas de la empresa</w:t>
             </w:r>
           </w:p>
         </w:tc>
@@ -751,9 +773,167 @@
           </w:tcPr>
           <w:p>
             <w:pPr>
-              <w:jc w:val="center"/>
+              <w:ind w:left="32"/>
+              <w:jc w:val="both"/>
               <w:rPr>
-                <w:rFonts w:ascii="Times New Roman" w:hAnsi="Times New Roman" w:cs="Times New Roman"/>
+                <w:rFonts w:ascii="Arial" w:hAnsi="Arial" w:cs="Arial"/>
+                <w:bCs/>
+                <w:sz w:val="24"/>
+                <w:szCs w:val="24"/>
+                <w:lang w:val="es-ES"/>
+              </w:rPr>
+            </w:pPr>
+            <w:r>
+              <w:rPr>
+                <w:rFonts w:ascii="Arial" w:hAnsi="Arial" w:cs="Arial"/>
+                <w:bCs/>
+                <w:sz w:val="24"/>
+                <w:szCs w:val="24"/>
+                <w:lang w:val="es-ES"/>
+              </w:rPr>
+              <w:t>La institución posee múltiples ordenadores en su establecimiento</w:t>
+            </w:r>
+          </w:p>
+        </w:tc>
+        <w:tc>
+          <w:tcPr>
+            <w:tcW w:w="2207" w:type="dxa"/>
+          </w:tcPr>
+          <w:p>
+            <w:pPr>
+              <w:jc w:val="both"/>
+              <w:rPr>
+                <w:rFonts w:ascii="Arial" w:hAnsi="Arial" w:cs="Arial"/>
+                <w:bCs/>
+                <w:sz w:val="24"/>
+                <w:szCs w:val="24"/>
+                <w:lang w:val="es-ES"/>
+              </w:rPr>
+            </w:pPr>
+            <w:r>
+              <w:rPr>
+                <w:rFonts w:ascii="Arial" w:hAnsi="Arial" w:cs="Arial"/>
+                <w:bCs/>
+                <w:sz w:val="24"/>
+                <w:szCs w:val="24"/>
+                <w:lang w:val="es-ES"/>
+              </w:rPr>
+              <w:t xml:space="preserve">Existe la posibilidad de que los miembros de la empresa tengan dificultades para </w:t>
+            </w:r>
+            <w:r>
+              <w:rPr>
+                <w:rFonts w:ascii="Arial" w:hAnsi="Arial" w:cs="Arial"/>
+                <w:bCs/>
+                <w:sz w:val="24"/>
+                <w:szCs w:val="24"/>
+                <w:lang w:val="es-ES"/>
+              </w:rPr>
+              <w:t>adaptarse</w:t>
+            </w:r>
+            <w:r>
+              <w:rPr>
+                <w:rFonts w:ascii="Arial" w:hAnsi="Arial" w:cs="Arial"/>
+                <w:bCs/>
+                <w:sz w:val="24"/>
+                <w:szCs w:val="24"/>
+                <w:lang w:val="es-ES"/>
+              </w:rPr>
+              <w:t xml:space="preserve"> al nuevo sistema</w:t>
+            </w:r>
+          </w:p>
+        </w:tc>
+        <w:tc>
+          <w:tcPr>
+            <w:tcW w:w="2207" w:type="dxa"/>
+          </w:tcPr>
+          <w:p>
+            <w:pPr>
+              <w:ind w:left="32"/>
+              <w:jc w:val="both"/>
+              <w:rPr>
+                <w:rFonts w:ascii="Arial" w:hAnsi="Arial" w:cs="Arial"/>
+                <w:bCs/>
+                <w:sz w:val="24"/>
+                <w:szCs w:val="24"/>
+                <w:lang w:val="es-ES"/>
+              </w:rPr>
+            </w:pPr>
+            <w:r>
+              <w:rPr>
+                <w:rFonts w:ascii="Arial" w:hAnsi="Arial" w:cs="Arial"/>
+                <w:bCs/>
+                <w:sz w:val="24"/>
+                <w:szCs w:val="24"/>
+                <w:lang w:val="es-ES"/>
+              </w:rPr>
+              <w:t>La falta de capacitación sobre como operar el sistema</w:t>
+            </w:r>
+            <w:r>
+              <w:rPr>
+                <w:rFonts w:ascii="Arial" w:hAnsi="Arial" w:cs="Arial"/>
+                <w:bCs/>
+                <w:sz w:val="24"/>
+                <w:szCs w:val="24"/>
+                <w:lang w:val="es-ES"/>
+              </w:rPr>
+              <w:t xml:space="preserve"> </w:t>
+            </w:r>
+            <w:proofErr w:type="spellStart"/>
+            <w:r>
+              <w:rPr>
+                <w:rFonts w:ascii="Arial" w:hAnsi="Arial" w:cs="Arial"/>
+                <w:bCs/>
+                <w:sz w:val="24"/>
+                <w:szCs w:val="24"/>
+                <w:lang w:val="es-ES"/>
+              </w:rPr>
+              <w:t>asi</w:t>
+            </w:r>
+            <w:proofErr w:type="spellEnd"/>
+            <w:r>
+              <w:rPr>
+                <w:rFonts w:ascii="Arial" w:hAnsi="Arial" w:cs="Arial"/>
+                <w:bCs/>
+                <w:sz w:val="24"/>
+                <w:szCs w:val="24"/>
+                <w:lang w:val="es-ES"/>
+              </w:rPr>
+              <w:t xml:space="preserve"> como una falta de coordinación </w:t>
+            </w:r>
+            <w:r>
+              <w:rPr>
+                <w:rFonts w:ascii="Arial" w:hAnsi="Arial" w:cs="Arial"/>
+                <w:bCs/>
+                <w:sz w:val="24"/>
+                <w:szCs w:val="24"/>
+                <w:lang w:val="es-ES"/>
+              </w:rPr>
+              <w:t xml:space="preserve">puede llevar a problemas </w:t>
+            </w:r>
+            <w:r>
+              <w:rPr>
+                <w:rFonts w:ascii="Arial" w:hAnsi="Arial" w:cs="Arial"/>
+                <w:bCs/>
+                <w:sz w:val="24"/>
+                <w:szCs w:val="24"/>
+                <w:lang w:val="es-ES"/>
+              </w:rPr>
+              <w:t>internos</w:t>
+            </w:r>
+          </w:p>
+        </w:tc>
+      </w:tr>
+      <w:tr>
+        <w:tc>
+          <w:tcPr>
+            <w:tcW w:w="2207" w:type="dxa"/>
+          </w:tcPr>
+          <w:p>
+            <w:pPr>
+              <w:ind w:left="32"/>
+              <w:jc w:val="both"/>
+              <w:rPr>
+                <w:rFonts w:ascii="Arial" w:hAnsi="Arial" w:cs="Arial"/>
                 <w:bCs/>
                 <w:sz w:val="24"/>
                 <w:szCs w:val="24"/>
@@ -768,9 +948,10 @@
           </w:tcPr>
           <w:p>
             <w:pPr>
-              <w:jc w:val="center"/>
+              <w:ind w:left="32"/>
+              <w:jc w:val="both"/>
               <w:rPr>
-                <w:rFonts w:ascii="Times New Roman" w:hAnsi="Times New Roman" w:cs="Times New Roman"/>
+                <w:rFonts w:ascii="Arial" w:hAnsi="Arial" w:cs="Arial"/>
                 <w:bCs/>
                 <w:sz w:val="24"/>
                 <w:szCs w:val="24"/>
@@ -785,9 +966,28 @@
           </w:tcPr>
           <w:p>
             <w:pPr>
-              <w:jc w:val="center"/>
+              <w:ind w:left="32"/>
+              <w:jc w:val="both"/>
               <w:rPr>
-                <w:rFonts w:ascii="Times New Roman" w:hAnsi="Times New Roman" w:cs="Times New Roman"/>
+                <w:rFonts w:ascii="Arial" w:hAnsi="Arial" w:cs="Arial"/>
+                <w:bCs/>
+                <w:sz w:val="24"/>
+                <w:szCs w:val="24"/>
+                <w:lang w:val="es-ES"/>
+              </w:rPr>
+            </w:pPr>
+          </w:p>
+        </w:tc>
+        <w:tc>
+          <w:tcPr>
+            <w:tcW w:w="2207" w:type="dxa"/>
+          </w:tcPr>
+          <w:p>
+            <w:pPr>
+              <w:ind w:left="32"/>
+              <w:jc w:val="both"/>
+              <w:rPr>
+                <w:rFonts w:ascii="Arial" w:hAnsi="Arial" w:cs="Arial"/>
                 <w:bCs/>
                 <w:sz w:val="24"/>
                 <w:szCs w:val="24"/>
@@ -804,9 +1004,10 @@
           </w:tcPr>
           <w:p>
             <w:pPr>
-              <w:jc w:val="center"/>
+              <w:ind w:left="32"/>
+              <w:jc w:val="both"/>
               <w:rPr>
-                <w:rFonts w:ascii="Times New Roman" w:hAnsi="Times New Roman" w:cs="Times New Roman"/>
+                <w:rFonts w:ascii="Arial" w:hAnsi="Arial" w:cs="Arial"/>
                 <w:bCs/>
                 <w:sz w:val="24"/>
                 <w:szCs w:val="24"/>
@@ -821,9 +1022,10 @@
           </w:tcPr>
           <w:p>
             <w:pPr>
-              <w:jc w:val="center"/>
+              <w:ind w:left="32"/>
+              <w:jc w:val="both"/>
               <w:rPr>
-                <w:rFonts w:ascii="Times New Roman" w:hAnsi="Times New Roman" w:cs="Times New Roman"/>
+                <w:rFonts w:ascii="Arial" w:hAnsi="Arial" w:cs="Arial"/>
                 <w:bCs/>
                 <w:sz w:val="24"/>
                 <w:szCs w:val="24"/>
@@ -838,9 +1040,10 @@
           </w:tcPr>
           <w:p>
             <w:pPr>
-              <w:jc w:val="center"/>
+              <w:ind w:left="32"/>
+              <w:jc w:val="both"/>
               <w:rPr>
-                <w:rFonts w:ascii="Times New Roman" w:hAnsi="Times New Roman" w:cs="Times New Roman"/>
+                <w:rFonts w:ascii="Arial" w:hAnsi="Arial" w:cs="Arial"/>
                 <w:bCs/>
                 <w:sz w:val="24"/>
                 <w:szCs w:val="24"/>
@@ -855,79 +1058,10 @@
           </w:tcPr>
           <w:p>
             <w:pPr>
-              <w:jc w:val="center"/>
+              <w:ind w:left="32"/>
+              <w:jc w:val="both"/>
               <w:rPr>
-                <w:rFonts w:ascii="Times New Roman" w:hAnsi="Times New Roman" w:cs="Times New Roman"/>
-                <w:bCs/>
-                <w:sz w:val="24"/>
-                <w:szCs w:val="24"/>
-                <w:lang w:val="es-ES"/>
-              </w:rPr>
-            </w:pPr>
-          </w:p>
-        </w:tc>
-      </w:tr>
-      <w:tr>
-        <w:tc>
-          <w:tcPr>
-            <w:tcW w:w="2207" w:type="dxa"/>
-          </w:tcPr>
-          <w:p>
-            <w:pPr>
-              <w:jc w:val="center"/>
-              <w:rPr>
-                <w:rFonts w:ascii="Times New Roman" w:hAnsi="Times New Roman" w:cs="Times New Roman"/>
-                <w:bCs/>
-                <w:sz w:val="24"/>
-                <w:szCs w:val="24"/>
-                <w:lang w:val="es-ES"/>
-              </w:rPr>
-            </w:pPr>
-          </w:p>
-        </w:tc>
-        <w:tc>
-          <w:tcPr>
-            <w:tcW w:w="2207" w:type="dxa"/>
-          </w:tcPr>
-          <w:p>
-            <w:pPr>
-              <w:jc w:val="center"/>
-              <w:rPr>
-                <w:rFonts w:ascii="Times New Roman" w:hAnsi="Times New Roman" w:cs="Times New Roman"/>
-                <w:bCs/>
-                <w:sz w:val="24"/>
-                <w:szCs w:val="24"/>
-                <w:lang w:val="es-ES"/>
-              </w:rPr>
-            </w:pPr>
-          </w:p>
-        </w:tc>
-        <w:tc>
-          <w:tcPr>
-            <w:tcW w:w="2207" w:type="dxa"/>
-          </w:tcPr>
-          <w:p>
-            <w:pPr>
-              <w:jc w:val="center"/>
-              <w:rPr>
-                <w:rFonts w:ascii="Times New Roman" w:hAnsi="Times New Roman" w:cs="Times New Roman"/>
-                <w:bCs/>
-                <w:sz w:val="24"/>
-                <w:szCs w:val="24"/>
-                <w:lang w:val="es-ES"/>
-              </w:rPr>
-            </w:pPr>
-          </w:p>
-        </w:tc>
-        <w:tc>
-          <w:tcPr>
-            <w:tcW w:w="2207" w:type="dxa"/>
-          </w:tcPr>
-          <w:p>
-            <w:pPr>
-              <w:jc w:val="center"/>
-              <w:rPr>
-                <w:rFonts w:ascii="Times New Roman" w:hAnsi="Times New Roman" w:cs="Times New Roman"/>
+                <w:rFonts w:ascii="Arial" w:hAnsi="Arial" w:cs="Arial"/>
                 <w:bCs/>
                 <w:sz w:val="24"/>
                 <w:szCs w:val="24"/>
@@ -940,8 +1074,9 @@
     </w:tbl>
     <w:p>
       <w:pPr>
-        <w:rPr>
-          <w:rFonts w:ascii="Times New Roman" w:hAnsi="Times New Roman" w:cs="Times New Roman"/>
+        <w:jc w:val="both"/>
+        <w:rPr>
+          <w:rFonts w:ascii="Arial" w:hAnsi="Arial" w:cs="Arial"/>
           <w:sz w:val="24"/>
           <w:szCs w:val="24"/>
           <w:lang w:val="es-ES"/>
@@ -949,7 +1084,7 @@
       </w:pPr>
       <w:r>
         <w:rPr>
-          <w:rFonts w:ascii="Times New Roman" w:hAnsi="Times New Roman" w:cs="Times New Roman"/>
+          <w:rFonts w:ascii="Arial" w:hAnsi="Arial" w:cs="Arial"/>
           <w:b/>
           <w:sz w:val="24"/>
           <w:szCs w:val="24"/>
@@ -959,7 +1094,7 @@
       </w:r>
       <w:r>
         <w:rPr>
-          <w:rFonts w:ascii="Times New Roman" w:hAnsi="Times New Roman" w:cs="Times New Roman"/>
+          <w:rFonts w:ascii="Arial" w:hAnsi="Arial" w:cs="Arial"/>
           <w:b/>
           <w:sz w:val="24"/>
           <w:szCs w:val="24"/>
@@ -969,7 +1104,7 @@
       </w:r>
       <w:r>
         <w:rPr>
-          <w:rFonts w:ascii="Times New Roman" w:hAnsi="Times New Roman" w:cs="Times New Roman"/>
+          <w:rFonts w:ascii="Arial" w:hAnsi="Arial" w:cs="Arial"/>
           <w:sz w:val="24"/>
           <w:szCs w:val="24"/>
           <w:lang w:val="es-ES"/>
@@ -978,7 +1113,7 @@
       </w:r>
       <w:r>
         <w:rPr>
-          <w:rFonts w:ascii="Times New Roman" w:hAnsi="Times New Roman" w:cs="Times New Roman"/>
+          <w:rFonts w:ascii="Arial" w:hAnsi="Arial" w:cs="Arial"/>
           <w:sz w:val="24"/>
           <w:szCs w:val="24"/>
           <w:lang w:val="es-ES"/>
@@ -987,7 +1122,7 @@
       </w:r>
       <w:r>
         <w:rPr>
-          <w:rFonts w:ascii="Times New Roman" w:hAnsi="Times New Roman" w:cs="Times New Roman"/>
+          <w:rFonts w:ascii="Arial" w:hAnsi="Arial" w:cs="Arial"/>
           <w:sz w:val="24"/>
           <w:szCs w:val="24"/>
           <w:lang w:val="es-ES"/>
@@ -996,7 +1131,7 @@
       </w:r>
       <w:r>
         <w:rPr>
-          <w:rFonts w:ascii="Times New Roman" w:hAnsi="Times New Roman" w:cs="Times New Roman"/>
+          <w:rFonts w:ascii="Arial" w:hAnsi="Arial" w:cs="Arial"/>
           <w:sz w:val="24"/>
           <w:szCs w:val="24"/>
           <w:lang w:val="es-ES"/>
@@ -1005,7 +1140,7 @@
       </w:r>
       <w:r>
         <w:rPr>
-          <w:rFonts w:ascii="Times New Roman" w:hAnsi="Times New Roman" w:cs="Times New Roman"/>
+          <w:rFonts w:ascii="Arial" w:hAnsi="Arial" w:cs="Arial"/>
           <w:sz w:val="24"/>
           <w:szCs w:val="24"/>
           <w:lang w:val="es-ES"/>
@@ -1014,7 +1149,7 @@
       </w:r>
       <w:r>
         <w:rPr>
-          <w:rFonts w:ascii="Times New Roman" w:hAnsi="Times New Roman" w:cs="Times New Roman"/>
+          <w:rFonts w:ascii="Arial" w:hAnsi="Arial" w:cs="Arial"/>
           <w:sz w:val="24"/>
           <w:szCs w:val="24"/>
           <w:lang w:val="es-ES"/>
@@ -1023,7 +1158,7 @@
       </w:r>
       <w:r>
         <w:rPr>
-          <w:rFonts w:ascii="Times New Roman" w:hAnsi="Times New Roman" w:cs="Times New Roman"/>
+          <w:rFonts w:ascii="Arial" w:hAnsi="Arial" w:cs="Arial"/>
           <w:sz w:val="24"/>
           <w:szCs w:val="24"/>
           <w:lang w:val="es-ES"/>
@@ -1032,7 +1167,7 @@
       </w:r>
       <w:r>
         <w:rPr>
-          <w:rFonts w:ascii="Times New Roman" w:hAnsi="Times New Roman" w:cs="Times New Roman"/>
+          <w:rFonts w:ascii="Arial" w:hAnsi="Arial" w:cs="Arial"/>
           <w:sz w:val="24"/>
           <w:szCs w:val="24"/>
           <w:lang w:val="es-ES"/>
@@ -1041,7 +1176,7 @@
       </w:r>
       <w:r>
         <w:rPr>
-          <w:rFonts w:ascii="Times New Roman" w:hAnsi="Times New Roman" w:cs="Times New Roman"/>
+          <w:rFonts w:ascii="Arial" w:hAnsi="Arial" w:cs="Arial"/>
           <w:sz w:val="24"/>
           <w:szCs w:val="24"/>
           <w:lang w:val="es-ES"/>
@@ -1050,7 +1185,7 @@
       </w:r>
       <w:r>
         <w:rPr>
-          <w:rFonts w:ascii="Times New Roman" w:hAnsi="Times New Roman" w:cs="Times New Roman"/>
+          <w:rFonts w:ascii="Arial" w:hAnsi="Arial" w:cs="Arial"/>
           <w:sz w:val="24"/>
           <w:szCs w:val="24"/>
           <w:lang w:val="es-ES"/>
@@ -1059,7 +1194,7 @@
       </w:r>
       <w:r>
         <w:rPr>
-          <w:rFonts w:ascii="Times New Roman" w:hAnsi="Times New Roman" w:cs="Times New Roman"/>
+          <w:rFonts w:ascii="Arial" w:hAnsi="Arial" w:cs="Arial"/>
           <w:sz w:val="24"/>
           <w:szCs w:val="24"/>
           <w:lang w:val="es-ES"/>
@@ -1068,7 +1203,7 @@
       </w:r>
       <w:r>
         <w:rPr>
-          <w:rFonts w:ascii="Times New Roman" w:hAnsi="Times New Roman" w:cs="Times New Roman"/>
+          <w:rFonts w:ascii="Arial" w:hAnsi="Arial" w:cs="Arial"/>
           <w:sz w:val="24"/>
           <w:szCs w:val="24"/>
           <w:lang w:val="es-ES"/>
@@ -1078,8 +1213,9 @@
     </w:p>
     <w:p>
       <w:pPr>
-        <w:rPr>
-          <w:rFonts w:ascii="Times New Roman" w:hAnsi="Times New Roman" w:cs="Times New Roman"/>
+        <w:jc w:val="both"/>
+        <w:rPr>
+          <w:rFonts w:ascii="Arial" w:hAnsi="Arial" w:cs="Arial"/>
           <w:sz w:val="24"/>
           <w:szCs w:val="24"/>
           <w:lang w:val="es-ES"/>
@@ -1087,7 +1223,7 @@
       </w:pPr>
       <w:r>
         <w:rPr>
-          <w:rFonts w:ascii="Times New Roman" w:hAnsi="Times New Roman" w:cs="Times New Roman"/>
+          <w:rFonts w:ascii="Arial" w:hAnsi="Arial" w:cs="Arial"/>
           <w:sz w:val="24"/>
           <w:szCs w:val="24"/>
           <w:lang w:val="es-ES"/>
@@ -1096,7 +1232,7 @@
       </w:r>
       <w:r>
         <w:rPr>
-          <w:rFonts w:ascii="Times New Roman" w:hAnsi="Times New Roman" w:cs="Times New Roman"/>
+          <w:rFonts w:ascii="Arial" w:hAnsi="Arial" w:cs="Arial"/>
           <w:sz w:val="24"/>
           <w:szCs w:val="24"/>
           <w:lang w:val="es-ES"/>
@@ -1106,8 +1242,9 @@
     </w:p>
     <w:p>
       <w:pPr>
-        <w:rPr>
-          <w:rFonts w:ascii="Times New Roman" w:hAnsi="Times New Roman" w:cs="Times New Roman"/>
+        <w:jc w:val="both"/>
+        <w:rPr>
+          <w:rFonts w:ascii="Arial" w:hAnsi="Arial" w:cs="Arial"/>
           <w:sz w:val="24"/>
           <w:szCs w:val="24"/>
           <w:lang w:val="es-ES"/>
@@ -1115,18 +1252,17 @@
       </w:pPr>
       <w:r>
         <w:rPr>
-          <w:rFonts w:ascii="Times New Roman" w:hAnsi="Times New Roman" w:cs="Times New Roman"/>
+          <w:rFonts w:ascii="Arial" w:hAnsi="Arial" w:cs="Arial"/>
           <w:b/>
           <w:sz w:val="24"/>
           <w:szCs w:val="24"/>
           <w:lang w:val="es-ES"/>
         </w:rPr>
-        <w:lastRenderedPageBreak/>
         <w:t>Objetivo General:</w:t>
       </w:r>
       <w:r>
         <w:rPr>
-          <w:rFonts w:ascii="Times New Roman" w:hAnsi="Times New Roman" w:cs="Times New Roman"/>
+          <w:rFonts w:ascii="Arial" w:hAnsi="Arial" w:cs="Arial"/>
           <w:b/>
           <w:sz w:val="24"/>
           <w:szCs w:val="24"/>
@@ -1136,7 +1272,7 @@
       </w:r>
       <w:r>
         <w:rPr>
-          <w:rFonts w:ascii="Times New Roman" w:hAnsi="Times New Roman" w:cs="Times New Roman"/>
+          <w:rFonts w:ascii="Arial" w:hAnsi="Arial" w:cs="Arial"/>
           <w:sz w:val="24"/>
           <w:szCs w:val="24"/>
           <w:lang w:val="es-ES"/>
@@ -1146,7 +1282,7 @@
       <w:proofErr w:type="spellStart"/>
       <w:r>
         <w:rPr>
-          <w:rFonts w:ascii="Times New Roman" w:hAnsi="Times New Roman" w:cs="Times New Roman"/>
+          <w:rFonts w:ascii="Arial" w:hAnsi="Arial" w:cs="Arial"/>
           <w:sz w:val="24"/>
           <w:szCs w:val="24"/>
           <w:lang w:val="es-ES"/>
@@ -1156,7 +1292,7 @@
       <w:proofErr w:type="spellEnd"/>
       <w:r>
         <w:rPr>
-          <w:rFonts w:ascii="Times New Roman" w:hAnsi="Times New Roman" w:cs="Times New Roman"/>
+          <w:rFonts w:ascii="Arial" w:hAnsi="Arial" w:cs="Arial"/>
           <w:sz w:val="24"/>
           <w:szCs w:val="24"/>
           <w:lang w:val="es-ES"/>
@@ -1165,7 +1301,7 @@
       </w:r>
       <w:r>
         <w:rPr>
-          <w:rFonts w:ascii="Times New Roman" w:hAnsi="Times New Roman" w:cs="Times New Roman"/>
+          <w:rFonts w:ascii="Arial" w:hAnsi="Arial" w:cs="Arial"/>
           <w:sz w:val="24"/>
           <w:szCs w:val="24"/>
           <w:lang w:val="es-ES"/>
@@ -1174,7 +1310,7 @@
       </w:r>
       <w:r>
         <w:rPr>
-          <w:rFonts w:ascii="Times New Roman" w:hAnsi="Times New Roman" w:cs="Times New Roman"/>
+          <w:rFonts w:ascii="Arial" w:hAnsi="Arial" w:cs="Arial"/>
           <w:sz w:val="24"/>
           <w:szCs w:val="24"/>
           <w:lang w:val="es-ES"/>
@@ -1183,7 +1319,7 @@
       </w:r>
       <w:r>
         <w:rPr>
-          <w:rFonts w:ascii="Times New Roman" w:hAnsi="Times New Roman" w:cs="Times New Roman"/>
+          <w:rFonts w:ascii="Arial" w:hAnsi="Arial" w:cs="Arial"/>
           <w:sz w:val="24"/>
           <w:szCs w:val="24"/>
           <w:lang w:val="es-ES"/>
@@ -1192,7 +1328,7 @@
       </w:r>
       <w:r>
         <w:rPr>
-          <w:rFonts w:ascii="Times New Roman" w:hAnsi="Times New Roman" w:cs="Times New Roman"/>
+          <w:rFonts w:ascii="Arial" w:hAnsi="Arial" w:cs="Arial"/>
           <w:sz w:val="24"/>
           <w:szCs w:val="24"/>
           <w:lang w:val="es-ES"/>
@@ -1202,8 +1338,9 @@
     </w:p>
     <w:p>
       <w:pPr>
-        <w:rPr>
-          <w:rFonts w:ascii="Times New Roman" w:hAnsi="Times New Roman" w:cs="Times New Roman"/>
+        <w:jc w:val="both"/>
+        <w:rPr>
+          <w:rFonts w:ascii="Arial" w:hAnsi="Arial" w:cs="Arial"/>
           <w:b/>
           <w:sz w:val="24"/>
           <w:szCs w:val="24"/>
@@ -1212,7 +1349,7 @@
       </w:pPr>
       <w:r>
         <w:rPr>
-          <w:rFonts w:ascii="Times New Roman" w:hAnsi="Times New Roman" w:cs="Times New Roman"/>
+          <w:rFonts w:ascii="Arial" w:hAnsi="Arial" w:cs="Arial"/>
           <w:b/>
           <w:sz w:val="24"/>
           <w:szCs w:val="24"/>
@@ -1222,7 +1359,7 @@
       </w:r>
       <w:r>
         <w:rPr>
-          <w:rFonts w:ascii="Times New Roman" w:hAnsi="Times New Roman" w:cs="Times New Roman"/>
+          <w:rFonts w:ascii="Arial" w:hAnsi="Arial" w:cs="Arial"/>
           <w:b/>
           <w:sz w:val="24"/>
           <w:szCs w:val="24"/>
@@ -1232,7 +1369,7 @@
       </w:r>
       <w:r>
         <w:rPr>
-          <w:rFonts w:ascii="Times New Roman" w:hAnsi="Times New Roman" w:cs="Times New Roman"/>
+          <w:rFonts w:ascii="Arial" w:hAnsi="Arial" w:cs="Arial"/>
           <w:b/>
           <w:sz w:val="24"/>
           <w:szCs w:val="24"/>
@@ -1242,7 +1379,7 @@
       </w:r>
       <w:r>
         <w:rPr>
-          <w:rFonts w:ascii="Times New Roman" w:hAnsi="Times New Roman" w:cs="Times New Roman"/>
+          <w:rFonts w:ascii="Arial" w:hAnsi="Arial" w:cs="Arial"/>
           <w:b/>
           <w:sz w:val="24"/>
           <w:szCs w:val="24"/>
@@ -1258,8 +1395,9 @@
           <w:ilvl w:val="0"/>
           <w:numId w:val="2"/>
         </w:numPr>
-        <w:rPr>
-          <w:rFonts w:ascii="Times New Roman" w:hAnsi="Times New Roman" w:cs="Times New Roman"/>
+        <w:jc w:val="both"/>
+        <w:rPr>
+          <w:rFonts w:ascii="Arial" w:hAnsi="Arial" w:cs="Arial"/>
           <w:b/>
           <w:sz w:val="24"/>
           <w:szCs w:val="24"/>
@@ -1268,7 +1406,7 @@
       </w:pPr>
       <w:r>
         <w:rPr>
-          <w:rFonts w:ascii="Times New Roman" w:hAnsi="Times New Roman" w:cs="Times New Roman"/>
+          <w:rFonts w:ascii="Arial" w:hAnsi="Arial" w:cs="Arial"/>
           <w:bCs/>
           <w:sz w:val="24"/>
           <w:szCs w:val="24"/>
@@ -1284,8 +1422,9 @@
           <w:ilvl w:val="0"/>
           <w:numId w:val="2"/>
         </w:numPr>
-        <w:rPr>
-          <w:rFonts w:ascii="Times New Roman" w:hAnsi="Times New Roman" w:cs="Times New Roman"/>
+        <w:jc w:val="both"/>
+        <w:rPr>
+          <w:rFonts w:ascii="Arial" w:hAnsi="Arial" w:cs="Arial"/>
           <w:b/>
           <w:sz w:val="24"/>
           <w:szCs w:val="24"/>
@@ -1294,7 +1433,7 @@
       </w:pPr>
       <w:r>
         <w:rPr>
-          <w:rFonts w:ascii="Times New Roman" w:hAnsi="Times New Roman" w:cs="Times New Roman"/>
+          <w:rFonts w:ascii="Arial" w:hAnsi="Arial" w:cs="Arial"/>
           <w:bCs/>
           <w:sz w:val="24"/>
           <w:szCs w:val="24"/>
@@ -1310,8 +1449,9 @@
           <w:ilvl w:val="0"/>
           <w:numId w:val="2"/>
         </w:numPr>
-        <w:rPr>
-          <w:rFonts w:ascii="Times New Roman" w:hAnsi="Times New Roman" w:cs="Times New Roman"/>
+        <w:jc w:val="both"/>
+        <w:rPr>
+          <w:rFonts w:ascii="Arial" w:hAnsi="Arial" w:cs="Arial"/>
           <w:b/>
           <w:sz w:val="24"/>
           <w:szCs w:val="24"/>
@@ -1320,7 +1460,7 @@
       </w:pPr>
       <w:r>
         <w:rPr>
-          <w:rFonts w:ascii="Times New Roman" w:hAnsi="Times New Roman" w:cs="Times New Roman"/>
+          <w:rFonts w:ascii="Arial" w:hAnsi="Arial" w:cs="Arial"/>
           <w:bCs/>
           <w:sz w:val="24"/>
           <w:szCs w:val="24"/>
@@ -1336,8 +1476,9 @@
           <w:ilvl w:val="0"/>
           <w:numId w:val="2"/>
         </w:numPr>
-        <w:rPr>
-          <w:rFonts w:ascii="Times New Roman" w:hAnsi="Times New Roman" w:cs="Times New Roman"/>
+        <w:jc w:val="both"/>
+        <w:rPr>
+          <w:rFonts w:ascii="Arial" w:hAnsi="Arial" w:cs="Arial"/>
           <w:b/>
           <w:sz w:val="24"/>
           <w:szCs w:val="24"/>
@@ -1346,7 +1487,7 @@
       </w:pPr>
       <w:r>
         <w:rPr>
-          <w:rFonts w:ascii="Times New Roman" w:hAnsi="Times New Roman" w:cs="Times New Roman"/>
+          <w:rFonts w:ascii="Arial" w:hAnsi="Arial" w:cs="Arial"/>
           <w:bCs/>
           <w:sz w:val="24"/>
           <w:szCs w:val="24"/>
@@ -1362,8 +1503,9 @@
           <w:ilvl w:val="0"/>
           <w:numId w:val="2"/>
         </w:numPr>
-        <w:rPr>
-          <w:rFonts w:ascii="Times New Roman" w:hAnsi="Times New Roman" w:cs="Times New Roman"/>
+        <w:jc w:val="both"/>
+        <w:rPr>
+          <w:rFonts w:ascii="Arial" w:hAnsi="Arial" w:cs="Arial"/>
           <w:b/>
           <w:sz w:val="24"/>
           <w:szCs w:val="24"/>
@@ -1372,7 +1514,7 @@
       </w:pPr>
       <w:r>
         <w:rPr>
-          <w:rFonts w:ascii="Times New Roman" w:hAnsi="Times New Roman" w:cs="Times New Roman"/>
+          <w:rFonts w:ascii="Arial" w:hAnsi="Arial" w:cs="Arial"/>
           <w:bCs/>
           <w:sz w:val="24"/>
           <w:szCs w:val="24"/>
@@ -1388,8 +1530,9 @@
           <w:ilvl w:val="0"/>
           <w:numId w:val="2"/>
         </w:numPr>
-        <w:rPr>
-          <w:rFonts w:ascii="Times New Roman" w:hAnsi="Times New Roman" w:cs="Times New Roman"/>
+        <w:jc w:val="both"/>
+        <w:rPr>
+          <w:rFonts w:ascii="Arial" w:hAnsi="Arial" w:cs="Arial"/>
           <w:b/>
           <w:sz w:val="24"/>
           <w:szCs w:val="24"/>
@@ -1398,7 +1541,7 @@
       </w:pPr>
       <w:r>
         <w:rPr>
-          <w:rFonts w:ascii="Times New Roman" w:hAnsi="Times New Roman" w:cs="Times New Roman"/>
+          <w:rFonts w:ascii="Arial" w:hAnsi="Arial" w:cs="Arial"/>
           <w:bCs/>
           <w:sz w:val="24"/>
           <w:szCs w:val="24"/>
@@ -1414,8 +1557,9 @@
           <w:ilvl w:val="0"/>
           <w:numId w:val="2"/>
         </w:numPr>
-        <w:rPr>
-          <w:rFonts w:ascii="Times New Roman" w:hAnsi="Times New Roman" w:cs="Times New Roman"/>
+        <w:jc w:val="both"/>
+        <w:rPr>
+          <w:rFonts w:ascii="Arial" w:hAnsi="Arial" w:cs="Arial"/>
           <w:b/>
           <w:sz w:val="24"/>
           <w:szCs w:val="24"/>
@@ -1424,7 +1568,7 @@
       </w:pPr>
       <w:r>
         <w:rPr>
-          <w:rFonts w:ascii="Times New Roman" w:hAnsi="Times New Roman" w:cs="Times New Roman"/>
+          <w:rFonts w:ascii="Arial" w:hAnsi="Arial" w:cs="Arial"/>
           <w:bCs/>
           <w:sz w:val="24"/>
           <w:szCs w:val="24"/>
@@ -1440,8 +1584,9 @@
           <w:ilvl w:val="0"/>
           <w:numId w:val="2"/>
         </w:numPr>
-        <w:rPr>
-          <w:rFonts w:ascii="Times New Roman" w:hAnsi="Times New Roman" w:cs="Times New Roman"/>
+        <w:jc w:val="both"/>
+        <w:rPr>
+          <w:rFonts w:ascii="Arial" w:hAnsi="Arial" w:cs="Arial"/>
           <w:b/>
           <w:sz w:val="24"/>
           <w:szCs w:val="24"/>
@@ -1450,7 +1595,7 @@
       </w:pPr>
       <w:r>
         <w:rPr>
-          <w:rFonts w:ascii="Times New Roman" w:hAnsi="Times New Roman" w:cs="Times New Roman"/>
+          <w:rFonts w:ascii="Arial" w:hAnsi="Arial" w:cs="Arial"/>
           <w:bCs/>
           <w:sz w:val="24"/>
           <w:szCs w:val="24"/>
@@ -1461,29 +1606,41 @@
     </w:p>
     <w:p>
       <w:pPr>
-        <w:rPr>
-          <w:rFonts w:ascii="Times New Roman" w:hAnsi="Times New Roman" w:cs="Times New Roman"/>
+        <w:jc w:val="both"/>
+        <w:rPr>
+          <w:rFonts w:ascii="Arial" w:hAnsi="Arial" w:cs="Arial"/>
+          <w:bCs/>
+          <w:sz w:val="24"/>
+          <w:szCs w:val="24"/>
+          <w:lang w:val="es-ES"/>
+        </w:rPr>
+      </w:pPr>
+      <w:r>
+        <w:rPr>
+          <w:rFonts w:ascii="Arial" w:hAnsi="Arial" w:cs="Arial"/>
           <w:b/>
           <w:sz w:val="24"/>
           <w:szCs w:val="24"/>
           <w:lang w:val="es-ES"/>
         </w:rPr>
-      </w:pPr>
-      <w:r>
-        <w:rPr>
-          <w:rFonts w:ascii="Times New Roman" w:hAnsi="Times New Roman" w:cs="Times New Roman"/>
-          <w:b/>
-          <w:sz w:val="24"/>
-          <w:szCs w:val="24"/>
-          <w:lang w:val="es-ES"/>
-        </w:rPr>
         <w:t xml:space="preserve">Justificación: </w:t>
+      </w:r>
+      <w:r>
+        <w:rPr>
+          <w:rFonts w:ascii="Arial" w:hAnsi="Arial" w:cs="Arial"/>
+          <w:bCs/>
+          <w:sz w:val="24"/>
+          <w:szCs w:val="24"/>
+          <w:lang w:val="es-ES"/>
+        </w:rPr>
+        <w:t>Para una empresa, es importante llevar un buen control de la contabilidad y las finanzas, ya que, de no tenerse, podría generar problemas como perdidas del capital a largo plazo, falta de información para futuros diagnostico o hasta problemas administrativos/legales.</w:t>
       </w:r>
     </w:p>
     <w:p>
       <w:pPr>
-        <w:rPr>
-          <w:rFonts w:ascii="Times New Roman" w:hAnsi="Times New Roman" w:cs="Times New Roman"/>
+        <w:jc w:val="both"/>
+        <w:rPr>
+          <w:rFonts w:ascii="Arial" w:hAnsi="Arial" w:cs="Arial"/>
           <w:sz w:val="24"/>
           <w:szCs w:val="24"/>
           <w:lang w:val="es-ES"/>
@@ -1491,7 +1648,7 @@
       </w:pPr>
       <w:r>
         <w:rPr>
-          <w:rFonts w:ascii="Times New Roman" w:hAnsi="Times New Roman" w:cs="Times New Roman"/>
+          <w:rFonts w:ascii="Arial" w:hAnsi="Arial" w:cs="Arial"/>
           <w:b/>
           <w:sz w:val="24"/>
           <w:szCs w:val="24"/>
@@ -1501,18 +1658,36 @@
       </w:r>
       <w:r>
         <w:rPr>
-          <w:rFonts w:ascii="Times New Roman" w:hAnsi="Times New Roman" w:cs="Times New Roman"/>
+          <w:rFonts w:ascii="Arial" w:hAnsi="Arial" w:cs="Arial"/>
           <w:sz w:val="24"/>
           <w:szCs w:val="24"/>
           <w:lang w:val="es-ES"/>
         </w:rPr>
         <w:t>:</w:t>
+      </w:r>
+      <w:r>
+        <w:rPr>
+          <w:rFonts w:ascii="Arial" w:hAnsi="Arial" w:cs="Arial"/>
+          <w:sz w:val="24"/>
+          <w:szCs w:val="24"/>
+          <w:lang w:val="es-ES"/>
+        </w:rPr>
+        <w:t xml:space="preserve"> La aplicación abarcará el sector de deudas de clientes que frecuentan el establecimiento</w:t>
+      </w:r>
+      <w:r>
+        <w:rPr>
+          <w:rFonts w:ascii="Arial" w:hAnsi="Arial" w:cs="Arial"/>
+          <w:sz w:val="24"/>
+          <w:szCs w:val="24"/>
+          <w:lang w:val="es-ES"/>
+        </w:rPr>
+        <w:t>, de un modo que sea cómodo de revisar y actualizar. También, abarcará las facturas y deudas que la empresa tenga con sus proveedores.</w:t>
       </w:r>
     </w:p>
     <w:p>
       <w:pPr>
         <w:rPr>
-          <w:rFonts w:ascii="Times New Roman" w:hAnsi="Times New Roman" w:cs="Times New Roman"/>
+          <w:rFonts w:ascii="Arial" w:hAnsi="Arial" w:cs="Arial"/>
           <w:sz w:val="24"/>
           <w:szCs w:val="24"/>
           <w:lang w:val="es-ES"/>
@@ -1520,7 +1695,7 @@
       </w:pPr>
       <w:r>
         <w:rPr>
-          <w:rFonts w:ascii="Times New Roman" w:hAnsi="Times New Roman" w:cs="Times New Roman"/>
+          <w:rFonts w:ascii="Arial" w:hAnsi="Arial" w:cs="Arial"/>
           <w:b/>
           <w:sz w:val="24"/>
           <w:szCs w:val="24"/>
@@ -1530,18 +1705,67 @@
       </w:r>
       <w:r>
         <w:rPr>
-          <w:rFonts w:ascii="Times New Roman" w:hAnsi="Times New Roman" w:cs="Times New Roman"/>
+          <w:rFonts w:ascii="Arial" w:hAnsi="Arial" w:cs="Arial"/>
           <w:sz w:val="24"/>
           <w:szCs w:val="24"/>
           <w:lang w:val="es-ES"/>
         </w:rPr>
         <w:t>:</w:t>
+      </w:r>
+      <w:r>
+        <w:rPr>
+          <w:rFonts w:ascii="Arial" w:hAnsi="Arial" w:cs="Arial"/>
+          <w:sz w:val="24"/>
+          <w:szCs w:val="24"/>
+          <w:lang w:val="es-ES"/>
+        </w:rPr>
+        <w:t xml:space="preserve"> La aplicación buscara optimizar el </w:t>
+      </w:r>
+      <w:proofErr w:type="spellStart"/>
+      <w:r>
+        <w:rPr>
+          <w:rFonts w:ascii="Arial" w:hAnsi="Arial" w:cs="Arial"/>
+          <w:sz w:val="24"/>
+          <w:szCs w:val="24"/>
+          <w:lang w:val="es-ES"/>
+        </w:rPr>
+        <w:t>manejor</w:t>
+      </w:r>
+      <w:proofErr w:type="spellEnd"/>
+      <w:r>
+        <w:rPr>
+          <w:rFonts w:ascii="Arial" w:hAnsi="Arial" w:cs="Arial"/>
+          <w:sz w:val="24"/>
+          <w:szCs w:val="24"/>
+          <w:lang w:val="es-ES"/>
+        </w:rPr>
+        <w:t xml:space="preserve"> de deudas y facturas de la empresa. No se manejará el fondo de la empresa, </w:t>
+      </w:r>
+      <w:proofErr w:type="spellStart"/>
+      <w:r>
+        <w:rPr>
+          <w:rFonts w:ascii="Arial" w:hAnsi="Arial" w:cs="Arial"/>
+          <w:sz w:val="24"/>
+          <w:szCs w:val="24"/>
+          <w:lang w:val="es-ES"/>
+        </w:rPr>
+        <w:t>asi</w:t>
+      </w:r>
+      <w:proofErr w:type="spellEnd"/>
+      <w:r>
+        <w:rPr>
+          <w:rFonts w:ascii="Arial" w:hAnsi="Arial" w:cs="Arial"/>
+          <w:sz w:val="24"/>
+          <w:szCs w:val="24"/>
+          <w:lang w:val="es-ES"/>
+        </w:rPr>
+        <w:t xml:space="preserve"> como cualquier asunto que tenga que ver con el capital.</w:t>
       </w:r>
     </w:p>
     <w:p>
       <w:pPr>
         <w:rPr>
-          <w:rFonts w:ascii="Times New Roman" w:hAnsi="Times New Roman" w:cs="Times New Roman"/>
+          <w:rFonts w:ascii="Arial" w:hAnsi="Arial" w:cs="Arial"/>
           <w:sz w:val="24"/>
           <w:szCs w:val="24"/>
           <w:lang w:val="es-ES"/>
@@ -1551,7 +1775,7 @@
     <w:p>
       <w:pPr>
         <w:rPr>
-          <w:rFonts w:ascii="Times New Roman" w:hAnsi="Times New Roman" w:cs="Times New Roman"/>
+          <w:rFonts w:ascii="Arial" w:hAnsi="Arial" w:cs="Arial"/>
           <w:sz w:val="24"/>
           <w:szCs w:val="24"/>
           <w:lang w:val="es-ES"/>

</xml_diff>

<commit_message>
Esa matriz foda esta cabrona
</commit_message>
<xml_diff>
--- a/PST II/CAPITULO I.docx
+++ b/PST II/CAPITULO I.docx
@@ -486,7 +486,27 @@
           <w:szCs w:val="24"/>
           <w:lang w:val="es-ES"/>
         </w:rPr>
-        <w:t>Ser la empresa líder en la industria alimentaria y de bebidas en la región, conocida por nuestra amplia gama de productos de alta calidad, nuestra innovación constante en la producción y distribución, y nuestra compromiso con la sostenibilidad y la excelencia en el servicio a nuestros clientes.</w:t>
+        <w:t xml:space="preserve">Ser la empresa líder en la industria alimentaria y de bebidas en la región, conocida por nuestra amplia gama de productos de alta calidad, nuestra innovación constante en la producción y distribución, y </w:t>
+      </w:r>
+      <w:proofErr w:type="gramStart"/>
+      <w:r>
+        <w:rPr>
+          <w:rFonts w:ascii="Arial" w:hAnsi="Arial" w:cs="Arial"/>
+          <w:sz w:val="24"/>
+          <w:szCs w:val="24"/>
+          <w:lang w:val="es-ES"/>
+        </w:rPr>
+        <w:t>nuestra compromiso</w:t>
+      </w:r>
+      <w:proofErr w:type="gramEnd"/>
+      <w:r>
+        <w:rPr>
+          <w:rFonts w:ascii="Arial" w:hAnsi="Arial" w:cs="Arial"/>
+          <w:sz w:val="24"/>
+          <w:szCs w:val="24"/>
+          <w:lang w:val="es-ES"/>
+        </w:rPr>
+        <w:t xml:space="preserve"> con la sostenibilidad y la excelencia en el servicio a nuestros clientes.</w:t>
       </w:r>
     </w:p>
     <w:p>
@@ -866,8 +886,20 @@
                 <w:szCs w:val="24"/>
                 <w:lang w:val="es-ES"/>
               </w:rPr>
-              <w:t>La falta de capacitación sobre como operar el sistema</w:t>
+              <w:t xml:space="preserve">La falta de capacitación sobre como operar el </w:t>
             </w:r>
+            <w:proofErr w:type="gramStart"/>
+            <w:r>
+              <w:rPr>
+                <w:rFonts w:ascii="Arial" w:hAnsi="Arial" w:cs="Arial"/>
+                <w:bCs/>
+                <w:sz w:val="24"/>
+                <w:szCs w:val="24"/>
+                <w:lang w:val="es-ES"/>
+              </w:rPr>
+              <w:t>sistema</w:t>
+            </w:r>
+            <w:proofErr w:type="gramEnd"/>
             <w:r>
               <w:rPr>
                 <w:rFonts w:ascii="Arial" w:hAnsi="Arial" w:cs="Arial"/>
@@ -878,7 +910,6 @@
               </w:rPr>
               <w:t xml:space="preserve"> </w:t>
             </w:r>
-            <w:proofErr w:type="spellStart"/>
             <w:r>
               <w:rPr>
                 <w:rFonts w:ascii="Arial" w:hAnsi="Arial" w:cs="Arial"/>
@@ -887,9 +918,8 @@
                 <w:szCs w:val="24"/>
                 <w:lang w:val="es-ES"/>
               </w:rPr>
-              <w:t>asi</w:t>
+              <w:t>así</w:t>
             </w:r>
-            <w:proofErr w:type="spellEnd"/>
             <w:r>
               <w:rPr>
                 <w:rFonts w:ascii="Arial" w:hAnsi="Arial" w:cs="Arial"/>

</xml_diff>

<commit_message>
necesito acabar eso, ok?
</commit_message>
<xml_diff>
--- a/PST II/CAPITULO I.docx
+++ b/PST II/CAPITULO I.docx
@@ -1,12 +1,14 @@
 
 <file path=word/document.xml><?xml version="1.0" encoding="utf-8"?>
-<w:document xmlns:wpc="http://schemas.microsoft.com/office/word/2010/wordprocessingCanvas" xmlns:cx="http://schemas.microsoft.com/office/drawing/2014/chartex" xmlns:cx1="http://schemas.microsoft.com/office/drawing/2015/9/8/chartex" xmlns:cx2="http://schemas.microsoft.com/office/drawing/2015/10/21/chartex" xmlns:cx3="http://schemas.microsoft.com/office/drawing/2016/5/9/chartex" xmlns:cx4="http://schemas.microsoft.com/office/drawing/2016/5/10/chartex" xmlns:cx5="http://schemas.microsoft.com/office/drawing/2016/5/11/chartex" xmlns:cx6="http://schemas.microsoft.com/office/drawing/2016/5/12/chartex" xmlns:cx7="http://schemas.microsoft.com/office/drawing/2016/5/13/chartex" xmlns:cx8="http://schemas.microsoft.com/office/drawing/2016/5/14/chartex" xmlns:mc="http://schemas.openxmlformats.org/markup-compatibility/2006" xmlns:aink="http://schemas.microsoft.com/office/drawing/2016/ink" xmlns:am3d="http://schemas.microsoft.com/office/drawing/2017/model3d" xmlns:o="urn:schemas-microsoft-com:office:office" xmlns:oel="http://schemas.microsoft.com/office/2019/extlst" xmlns:r="http://schemas.openxmlformats.org/officeDocument/2006/relationships" xmlns:m="http://schemas.openxmlformats.org/officeDocument/2006/math" xmlns:v="urn:schemas-microsoft-com:vml" xmlns:wp14="http://schemas.microsoft.com/office/word/2010/wordprocessingDrawing" xmlns:wp="http://schemas.openxmlformats.org/drawingml/2006/wordprocessingDrawing" xmlns:w10="urn:schemas-microsoft-com:office:word" xmlns:w="http://schemas.openxmlformats.org/wordprocessingml/2006/main" xmlns:w14="http://schemas.microsoft.com/office/word/2010/wordml" xmlns:w15="http://schemas.microsoft.com/office/word/2012/wordml" xmlns:w16cex="http://schemas.microsoft.com/office/word/2018/wordml/cex" xmlns:w16cid="http://schemas.microsoft.com/office/word/2016/wordml/cid" xmlns:w16="http://schemas.microsoft.com/office/word/2018/wordml" xmlns:w16du="http://schemas.microsoft.com/office/word/2023/wordml/word16du" xmlns:w16sdtdh="http://schemas.microsoft.com/office/word/2020/wordml/sdtdatahash" xmlns:w16sdtfl="http://schemas.microsoft.com/office/word/2024/wordml/sdtformatlock" xmlns:w16se="http://schemas.microsoft.com/office/word/2015/wordml/symex" xmlns:wpg="http://schemas.microsoft.com/office/word/2010/wordprocessingGroup" xmlns:wpi="http://schemas.microsoft.com/office/word/2010/wordprocessingInk" xmlns:wne="http://schemas.microsoft.com/office/word/2006/wordml" xmlns:wps="http://schemas.microsoft.com/office/word/2010/wordprocessingShape" mc:Ignorable="w14 w15 w16se w16cid w16 w16cex w16sdtdh w16sdtfl w16du wp14">
+<w:document xmlns:wpc="http://schemas.microsoft.com/office/word/2010/wordprocessingCanvas" xmlns:cx="http://schemas.microsoft.com/office/drawing/2014/chartex" xmlns:mc="http://schemas.openxmlformats.org/markup-compatibility/2006" xmlns:o="urn:schemas-microsoft-com:office:office" xmlns:r="http://schemas.openxmlformats.org/officeDocument/2006/relationships" xmlns:m="http://schemas.openxmlformats.org/officeDocument/2006/math" xmlns:v="urn:schemas-microsoft-com:vml" xmlns:wp14="http://schemas.microsoft.com/office/word/2010/wordprocessingDrawing" xmlns:wp="http://schemas.openxmlformats.org/drawingml/2006/wordprocessingDrawing" xmlns:w10="urn:schemas-microsoft-com:office:word" xmlns:w="http://schemas.openxmlformats.org/wordprocessingml/2006/main" xmlns:w14="http://schemas.microsoft.com/office/word/2010/wordml" xmlns:w15="http://schemas.microsoft.com/office/word/2012/wordml" xmlns:w16se="http://schemas.microsoft.com/office/word/2015/wordml/symex" xmlns:wpg="http://schemas.microsoft.com/office/word/2010/wordprocessingGroup" xmlns:wpi="http://schemas.microsoft.com/office/word/2010/wordprocessingInk" xmlns:wne="http://schemas.microsoft.com/office/word/2006/wordml" xmlns:wps="http://schemas.microsoft.com/office/word/2010/wordprocessingShape" mc:Ignorable="w14 w15 w16se wp14">
   <w:body>
     <w:p>
       <w:pPr>
+        <w:spacing w:line="360" w:lineRule="auto"/>
         <w:jc w:val="center"/>
         <w:rPr>
           <w:rFonts w:ascii="Arial" w:hAnsi="Arial" w:cs="Arial"/>
+          <w:b/>
           <w:sz w:val="24"/>
           <w:szCs w:val="24"/>
           <w:lang w:val="es-ES"/>
@@ -15,6 +17,7 @@
       <w:r>
         <w:rPr>
           <w:rFonts w:ascii="Arial" w:hAnsi="Arial" w:cs="Arial"/>
+          <w:b/>
           <w:sz w:val="24"/>
           <w:szCs w:val="24"/>
           <w:lang w:val="es-ES"/>
@@ -24,8 +27,11 @@
     </w:p>
     <w:p>
       <w:pPr>
-        <w:rPr>
-          <w:rFonts w:ascii="Arial" w:hAnsi="Arial" w:cs="Arial"/>
+        <w:spacing w:line="360" w:lineRule="auto"/>
+        <w:jc w:val="center"/>
+        <w:rPr>
+          <w:rFonts w:ascii="Arial" w:hAnsi="Arial" w:cs="Arial"/>
+          <w:b/>
           <w:sz w:val="24"/>
           <w:szCs w:val="24"/>
           <w:lang w:val="es-ES"/>
@@ -34,56 +40,19 @@
       <w:r>
         <w:rPr>
           <w:rFonts w:ascii="Arial" w:hAnsi="Arial" w:cs="Arial"/>
-          <w:sz w:val="24"/>
-          <w:szCs w:val="24"/>
-          <w:lang w:val="es-ES"/>
-        </w:rPr>
-        <w:t>Descripción</w:t>
-      </w:r>
-      <w:r>
-        <w:rPr>
-          <w:rFonts w:ascii="Arial" w:hAnsi="Arial" w:cs="Arial"/>
-          <w:sz w:val="24"/>
-          <w:szCs w:val="24"/>
-          <w:lang w:val="es-ES"/>
-        </w:rPr>
-        <w:t xml:space="preserve"> del </w:t>
-      </w:r>
-      <w:r>
-        <w:rPr>
-          <w:rFonts w:ascii="Arial" w:hAnsi="Arial" w:cs="Arial"/>
-          <w:sz w:val="24"/>
-          <w:szCs w:val="24"/>
-          <w:lang w:val="es-ES"/>
-        </w:rPr>
-        <w:t>Área</w:t>
-      </w:r>
-      <w:r>
-        <w:rPr>
-          <w:rFonts w:ascii="Arial" w:hAnsi="Arial" w:cs="Arial"/>
-          <w:sz w:val="24"/>
-          <w:szCs w:val="24"/>
-          <w:lang w:val="es-ES"/>
-        </w:rPr>
-        <w:t xml:space="preserve"> de </w:t>
-      </w:r>
-      <w:r>
-        <w:rPr>
-          <w:rFonts w:ascii="Arial" w:hAnsi="Arial" w:cs="Arial"/>
-          <w:sz w:val="24"/>
-          <w:szCs w:val="24"/>
-          <w:lang w:val="es-ES"/>
-        </w:rPr>
-        <w:t>Investigación</w:t>
+          <w:b/>
+          <w:sz w:val="24"/>
+          <w:szCs w:val="24"/>
+          <w:lang w:val="es-ES"/>
+        </w:rPr>
+        <w:t>DESCRIPCIÓN DEL ÁREA DE INVESTIGACIÓN</w:t>
       </w:r>
     </w:p>
     <w:p>
       <w:pPr>
-        <w:pStyle w:val="Prrafodelista"/>
-        <w:numPr>
-          <w:ilvl w:val="0"/>
-          <w:numId w:val="1"/>
-        </w:numPr>
+        <w:spacing w:line="360" w:lineRule="auto"/>
+        <w:ind w:left="720" w:hanging="720"/>
+        <w:jc w:val="both"/>
         <w:rPr>
           <w:rFonts w:ascii="Arial" w:hAnsi="Arial" w:cs="Arial"/>
           <w:sz w:val="24"/>
@@ -104,112 +73,30 @@
       <w:r>
         <w:rPr>
           <w:rFonts w:ascii="Arial" w:hAnsi="Arial" w:cs="Arial"/>
-          <w:sz w:val="24"/>
-          <w:szCs w:val="24"/>
-          <w:lang w:val="es-ES"/>
-        </w:rPr>
-        <w:t xml:space="preserve">: La institución </w:t>
-      </w:r>
-      <w:r>
-        <w:rPr>
-          <w:rFonts w:ascii="Arial" w:hAnsi="Arial" w:cs="Arial"/>
-          <w:sz w:val="24"/>
-          <w:szCs w:val="24"/>
-          <w:lang w:val="es-ES"/>
-        </w:rPr>
-        <w:t>está</w:t>
-      </w:r>
-      <w:r>
-        <w:rPr>
-          <w:rFonts w:ascii="Arial" w:hAnsi="Arial" w:cs="Arial"/>
-          <w:sz w:val="24"/>
-          <w:szCs w:val="24"/>
-          <w:lang w:val="es-ES"/>
-        </w:rPr>
-        <w:t xml:space="preserve"> ubicada en el Estado </w:t>
-      </w:r>
-      <w:r>
-        <w:rPr>
-          <w:rFonts w:ascii="Arial" w:hAnsi="Arial" w:cs="Arial"/>
-          <w:sz w:val="24"/>
-          <w:szCs w:val="24"/>
-          <w:lang w:val="es-ES"/>
-        </w:rPr>
-        <w:t>Bolívar</w:t>
-      </w:r>
-      <w:r>
-        <w:rPr>
-          <w:rFonts w:ascii="Arial" w:hAnsi="Arial" w:cs="Arial"/>
-          <w:sz w:val="24"/>
-          <w:szCs w:val="24"/>
-          <w:lang w:val="es-ES"/>
-        </w:rPr>
-        <w:t xml:space="preserve">, Ciudad </w:t>
-      </w:r>
-      <w:r>
-        <w:rPr>
-          <w:rFonts w:ascii="Arial" w:hAnsi="Arial" w:cs="Arial"/>
-          <w:sz w:val="24"/>
-          <w:szCs w:val="24"/>
-          <w:lang w:val="es-ES"/>
-        </w:rPr>
-        <w:t>Bolívar</w:t>
-      </w:r>
-      <w:r>
-        <w:rPr>
-          <w:rFonts w:ascii="Arial" w:hAnsi="Arial" w:cs="Arial"/>
-          <w:sz w:val="24"/>
-          <w:szCs w:val="24"/>
-          <w:lang w:val="es-ES"/>
-        </w:rPr>
-        <w:t xml:space="preserve">, Parroquia Vista Hermosa, </w:t>
-      </w:r>
-      <w:r>
-        <w:rPr>
-          <w:rFonts w:ascii="Arial" w:hAnsi="Arial" w:cs="Arial"/>
-          <w:sz w:val="24"/>
-          <w:szCs w:val="24"/>
-          <w:lang w:val="es-ES"/>
-        </w:rPr>
-        <w:t>Urbanización</w:t>
-      </w:r>
-      <w:r>
-        <w:rPr>
-          <w:rFonts w:ascii="Arial" w:hAnsi="Arial" w:cs="Arial"/>
-          <w:sz w:val="24"/>
-          <w:szCs w:val="24"/>
-          <w:lang w:val="es-ES"/>
-        </w:rPr>
-        <w:t xml:space="preserve"> Santa Fe, Carrera 6, Casa </w:t>
+          <w:b/>
+          <w:sz w:val="24"/>
+          <w:szCs w:val="24"/>
+          <w:lang w:val="es-ES"/>
+        </w:rPr>
+        <w:t xml:space="preserve"> </w:t>
       </w:r>
       <w:proofErr w:type="spellStart"/>
       <w:r>
         <w:rPr>
           <w:rFonts w:ascii="Arial" w:hAnsi="Arial" w:cs="Arial"/>
-          <w:sz w:val="24"/>
-          <w:szCs w:val="24"/>
-          <w:lang w:val="es-ES"/>
-        </w:rPr>
-        <w:t>Nro</w:t>
+          <w:b/>
+          <w:sz w:val="24"/>
+          <w:szCs w:val="24"/>
+          <w:lang w:val="es-ES"/>
+        </w:rPr>
+        <w:t>Geográficao</w:t>
       </w:r>
       <w:proofErr w:type="spellEnd"/>
-      <w:r>
-        <w:rPr>
-          <w:rFonts w:ascii="Arial" w:hAnsi="Arial" w:cs="Arial"/>
-          <w:sz w:val="24"/>
-          <w:szCs w:val="24"/>
-          <w:lang w:val="es-ES"/>
-        </w:rPr>
-        <w:t xml:space="preserve"> 32</w:t>
-      </w:r>
     </w:p>
     <w:p>
       <w:pPr>
-        <w:pStyle w:val="Prrafodelista"/>
-        <w:numPr>
-          <w:ilvl w:val="0"/>
-          <w:numId w:val="1"/>
-        </w:numPr>
+        <w:spacing w:after="0" w:line="360" w:lineRule="auto"/>
+        <w:ind w:firstLine="709"/>
         <w:jc w:val="both"/>
         <w:rPr>
           <w:rFonts w:ascii="Arial" w:hAnsi="Arial" w:cs="Arial"/>
@@ -221,109 +108,52 @@
       <w:r>
         <w:rPr>
           <w:rFonts w:ascii="Arial" w:hAnsi="Arial" w:cs="Arial"/>
-          <w:b/>
-          <w:sz w:val="24"/>
-          <w:szCs w:val="24"/>
-          <w:lang w:val="es-ES"/>
-        </w:rPr>
-        <w:t>Misión</w:t>
-      </w:r>
-      <w:r>
-        <w:rPr>
-          <w:rFonts w:ascii="Arial" w:hAnsi="Arial" w:cs="Arial"/>
-          <w:sz w:val="24"/>
-          <w:szCs w:val="24"/>
-          <w:lang w:val="es-ES"/>
-        </w:rPr>
-        <w:t>:</w:t>
-      </w:r>
-      <w:r>
-        <w:rPr>
-          <w:rFonts w:ascii="Arial" w:hAnsi="Arial" w:cs="Arial"/>
-          <w:sz w:val="24"/>
-          <w:szCs w:val="24"/>
-          <w:lang w:val="es-ES"/>
-        </w:rPr>
-        <w:t xml:space="preserve"> </w:t>
-      </w:r>
-      <w:r>
-        <w:rPr>
-          <w:rFonts w:ascii="Arial" w:hAnsi="Arial" w:cs="Arial"/>
-          <w:sz w:val="24"/>
-          <w:szCs w:val="24"/>
-          <w:lang w:val="es-ES"/>
-        </w:rPr>
-        <w:t>La compañía tiene por objeto, la venta al mayor y al detal de alimen</w:t>
-      </w:r>
-      <w:r>
-        <w:rPr>
-          <w:rFonts w:ascii="Arial" w:hAnsi="Arial" w:cs="Arial"/>
-          <w:sz w:val="24"/>
-          <w:szCs w:val="24"/>
-          <w:lang w:val="es-ES"/>
-        </w:rPr>
-        <w:t>t</w:t>
-      </w:r>
-      <w:r>
-        <w:rPr>
-          <w:rFonts w:ascii="Arial" w:hAnsi="Arial" w:cs="Arial"/>
-          <w:sz w:val="24"/>
-          <w:szCs w:val="24"/>
-          <w:lang w:val="es-ES"/>
-        </w:rPr>
-        <w:t>os c</w:t>
-      </w:r>
-      <w:r>
-        <w:rPr>
-          <w:rFonts w:ascii="Arial" w:hAnsi="Arial" w:cs="Arial"/>
-          <w:sz w:val="24"/>
-          <w:szCs w:val="24"/>
-          <w:lang w:val="es-ES"/>
-        </w:rPr>
-        <w:t>rudo</w:t>
-      </w:r>
-      <w:r>
-        <w:rPr>
-          <w:rFonts w:ascii="Arial" w:hAnsi="Arial" w:cs="Arial"/>
-          <w:sz w:val="24"/>
-          <w:szCs w:val="24"/>
-          <w:lang w:val="es-ES"/>
-        </w:rPr>
-        <w:t xml:space="preserve">s y procesados, bebidas </w:t>
-      </w:r>
-      <w:r>
-        <w:rPr>
-          <w:rFonts w:ascii="Arial" w:hAnsi="Arial" w:cs="Arial"/>
-          <w:sz w:val="24"/>
-          <w:szCs w:val="24"/>
-          <w:lang w:val="es-ES"/>
-        </w:rPr>
-        <w:t>alcohólicas</w:t>
-      </w:r>
-      <w:r>
-        <w:rPr>
-          <w:rFonts w:ascii="Arial" w:hAnsi="Arial" w:cs="Arial"/>
-          <w:sz w:val="24"/>
-          <w:szCs w:val="24"/>
-          <w:lang w:val="es-ES"/>
-        </w:rPr>
-        <w:t xml:space="preserve"> y no </w:t>
-      </w:r>
-      <w:r>
-        <w:rPr>
-          <w:rFonts w:ascii="Arial" w:hAnsi="Arial" w:cs="Arial"/>
-          <w:sz w:val="24"/>
-          <w:szCs w:val="24"/>
-          <w:lang w:val="es-ES"/>
-        </w:rPr>
-        <w:t>alcohólicas</w:t>
-      </w:r>
-      <w:r>
-        <w:rPr>
-          <w:rFonts w:ascii="Arial" w:hAnsi="Arial" w:cs="Arial"/>
-          <w:sz w:val="24"/>
-          <w:szCs w:val="24"/>
-          <w:lang w:val="es-ES"/>
+          <w:sz w:val="24"/>
+          <w:lang w:val="es-ES" w:eastAsia="es-VE"/>
+        </w:rPr>
+        <w:t>El Municipio Angostura</w:t>
+      </w:r>
+      <w:r>
+        <w:rPr>
+          <w:rFonts w:ascii="Arial" w:hAnsi="Arial" w:cs="Arial"/>
+          <w:sz w:val="24"/>
+          <w:lang w:val="es-ES" w:eastAsia="es-VE"/>
+        </w:rPr>
+        <w:t xml:space="preserve"> del Orinoco</w:t>
+      </w:r>
+      <w:r>
+        <w:rPr>
+          <w:rFonts w:ascii="Arial" w:hAnsi="Arial" w:cs="Arial"/>
+          <w:sz w:val="24"/>
+          <w:lang w:val="es-ES" w:eastAsia="es-VE"/>
+        </w:rPr>
+        <w:t>, antes llamado Municipio Heres, es la capital del Estado Bolívar, se extiende sobre una superficie de 5.851Km</w:t>
+      </w:r>
+      <w:r>
+        <w:rPr>
+          <w:rFonts w:ascii="Arial" w:hAnsi="Arial" w:cs="Arial"/>
+          <w:sz w:val="24"/>
+          <w:vertAlign w:val="superscript"/>
+          <w:lang w:val="es-ES" w:eastAsia="es-VE"/>
+        </w:rPr>
+        <w:t>2</w:t>
+      </w:r>
+      <w:r>
+        <w:rPr>
+          <w:rFonts w:ascii="Arial" w:hAnsi="Arial" w:cs="Arial"/>
+          <w:sz w:val="24"/>
+          <w:lang w:val="es-ES" w:eastAsia="es-VE"/>
+        </w:rPr>
+        <w:t>. Limita al norte con los municipios Francisco de Miranda e Independencia</w:t>
+      </w:r>
+      <w:r>
+        <w:rPr>
+          <w:rStyle w:val="Hipervnculo"/>
+          <w:rFonts w:ascii="Arial" w:hAnsi="Arial" w:cs="Arial"/>
+          <w:color w:val="000000" w:themeColor="text1"/>
+          <w:sz w:val="24"/>
+          <w:u w:val="none"/>
+          <w:lang w:val="es-ES" w:eastAsia="es-VE"/>
         </w:rPr>
         <w:t xml:space="preserve">, </w:t>
       </w:r>
@@ -334,188 +164,102 @@
           <w:szCs w:val="24"/>
           <w:lang w:val="es-ES"/>
         </w:rPr>
-        <w:t>nacionales</w:t>
-      </w:r>
-      <w:r>
-        <w:rPr>
-          <w:rFonts w:ascii="Arial" w:hAnsi="Arial" w:cs="Arial"/>
-          <w:sz w:val="24"/>
-          <w:szCs w:val="24"/>
-          <w:lang w:val="es-ES"/>
-        </w:rPr>
-        <w:t xml:space="preserve"> e imp</w:t>
-      </w:r>
-      <w:r>
-        <w:rPr>
-          <w:rFonts w:ascii="Arial" w:hAnsi="Arial" w:cs="Arial"/>
-          <w:sz w:val="24"/>
-          <w:szCs w:val="24"/>
-          <w:lang w:val="es-ES"/>
-        </w:rPr>
-        <w:t>or</w:t>
-      </w:r>
-      <w:r>
-        <w:rPr>
-          <w:rFonts w:ascii="Arial" w:hAnsi="Arial" w:cs="Arial"/>
-          <w:sz w:val="24"/>
-          <w:szCs w:val="24"/>
-          <w:lang w:val="es-ES"/>
-        </w:rPr>
-        <w:t xml:space="preserve">tadas, mercancía seca, incluida las </w:t>
-      </w:r>
-      <w:r>
-        <w:rPr>
-          <w:rFonts w:ascii="Arial" w:hAnsi="Arial" w:cs="Arial"/>
-          <w:sz w:val="24"/>
-          <w:szCs w:val="24"/>
-          <w:lang w:val="es-ES"/>
-        </w:rPr>
-        <w:t>áreas</w:t>
-      </w:r>
-      <w:r>
-        <w:rPr>
-          <w:rFonts w:ascii="Arial" w:hAnsi="Arial" w:cs="Arial"/>
-          <w:sz w:val="24"/>
-          <w:szCs w:val="24"/>
-          <w:lang w:val="es-ES"/>
-        </w:rPr>
-        <w:t xml:space="preserve"> afines como las de servicio de restaurantes y comida para llevar, </w:t>
-      </w:r>
-      <w:r>
-        <w:rPr>
-          <w:rFonts w:ascii="Arial" w:hAnsi="Arial" w:cs="Arial"/>
-          <w:sz w:val="24"/>
-          <w:szCs w:val="24"/>
-          <w:lang w:val="es-ES"/>
-        </w:rPr>
-        <w:t>importación</w:t>
-      </w:r>
-      <w:r>
-        <w:rPr>
-          <w:rFonts w:ascii="Arial" w:hAnsi="Arial" w:cs="Arial"/>
-          <w:sz w:val="24"/>
-          <w:szCs w:val="24"/>
-          <w:lang w:val="es-ES"/>
-        </w:rPr>
-        <w:t xml:space="preserve"> y exportación de mercancía a fin con su objeto. </w:t>
-      </w:r>
-      <w:r>
-        <w:rPr>
-          <w:rFonts w:ascii="Arial" w:hAnsi="Arial" w:cs="Arial"/>
-          <w:sz w:val="24"/>
-          <w:szCs w:val="24"/>
-          <w:lang w:val="es-ES"/>
-        </w:rPr>
-        <w:t>Además,</w:t>
-      </w:r>
-      <w:r>
-        <w:rPr>
-          <w:rFonts w:ascii="Arial" w:hAnsi="Arial" w:cs="Arial"/>
-          <w:sz w:val="24"/>
-          <w:szCs w:val="24"/>
-          <w:lang w:val="es-ES"/>
-        </w:rPr>
-        <w:t xml:space="preserve"> podrá dedicarse a </w:t>
-      </w:r>
-      <w:r>
-        <w:rPr>
-          <w:rFonts w:ascii="Arial" w:hAnsi="Arial" w:cs="Arial"/>
-          <w:sz w:val="24"/>
-          <w:szCs w:val="24"/>
-          <w:lang w:val="es-ES"/>
-        </w:rPr>
-        <w:t>prestar</w:t>
-      </w:r>
-      <w:r>
-        <w:rPr>
-          <w:rFonts w:ascii="Arial" w:hAnsi="Arial" w:cs="Arial"/>
-          <w:sz w:val="24"/>
-          <w:szCs w:val="24"/>
-          <w:lang w:val="es-ES"/>
-        </w:rPr>
-        <w:t xml:space="preserve"> servicios afines con sus principales objetos u otras actividades de lícito comercio, que dad la amplitud y protección de su objeto, la compañía podrá realizar todo aquello que de manera directa se relacione con el objeto antes descrito.</w:t>
+        <w:t>Estado Anzoátegui al pasar el Río Orinoco, al sur se encuentra el Municipio Raúl Leoni, al este Caroní y al Oeste colinda con el Municipio Sucre.</w:t>
       </w:r>
     </w:p>
     <w:p>
       <w:pPr>
-        <w:pStyle w:val="Prrafodelista"/>
-        <w:numPr>
-          <w:ilvl w:val="0"/>
-          <w:numId w:val="1"/>
-        </w:numPr>
+        <w:spacing w:line="360" w:lineRule="auto"/>
+        <w:ind w:firstLine="709"/>
         <w:jc w:val="both"/>
         <w:rPr>
           <w:rFonts w:ascii="Arial" w:hAnsi="Arial" w:cs="Arial"/>
           <w:sz w:val="24"/>
-          <w:szCs w:val="24"/>
-          <w:lang w:val="es-ES"/>
+          <w:lang w:val="es-ES" w:eastAsia="es-VE"/>
         </w:rPr>
       </w:pPr>
-      <w:r>
-        <w:rPr>
-          <w:rFonts w:ascii="Arial" w:hAnsi="Arial" w:cs="Arial"/>
-          <w:b/>
-          <w:sz w:val="24"/>
-          <w:szCs w:val="24"/>
-          <w:lang w:val="es-ES"/>
-        </w:rPr>
-        <w:t>Visión</w:t>
-      </w:r>
-      <w:r>
-        <w:rPr>
-          <w:rFonts w:ascii="Arial" w:hAnsi="Arial" w:cs="Arial"/>
-          <w:sz w:val="24"/>
-          <w:szCs w:val="24"/>
-          <w:lang w:val="es-ES"/>
-        </w:rPr>
-        <w:t>:</w:t>
-      </w:r>
-      <w:r>
-        <w:rPr>
-          <w:rFonts w:ascii="Arial" w:hAnsi="Arial" w:cs="Arial"/>
-          <w:sz w:val="24"/>
-          <w:szCs w:val="24"/>
-          <w:lang w:val="es-VE"/>
-        </w:rPr>
-        <w:t xml:space="preserve"> </w:t>
-      </w:r>
-      <w:r>
-        <w:rPr>
-          <w:rFonts w:ascii="Arial" w:hAnsi="Arial" w:cs="Arial"/>
-          <w:sz w:val="24"/>
-          <w:szCs w:val="24"/>
-          <w:lang w:val="es-ES"/>
-        </w:rPr>
-        <w:t xml:space="preserve">Ser la empresa líder en la industria alimentaria y de bebidas en la región, conocida por nuestra amplia gama de productos de alta calidad, nuestra innovación constante en la producción y distribución, y </w:t>
-      </w:r>
-      <w:proofErr w:type="gramStart"/>
-      <w:r>
-        <w:rPr>
-          <w:rFonts w:ascii="Arial" w:hAnsi="Arial" w:cs="Arial"/>
-          <w:sz w:val="24"/>
-          <w:szCs w:val="24"/>
-          <w:lang w:val="es-ES"/>
-        </w:rPr>
-        <w:t>nuestra compromiso</w:t>
-      </w:r>
-      <w:proofErr w:type="gramEnd"/>
-      <w:r>
-        <w:rPr>
-          <w:rFonts w:ascii="Arial" w:hAnsi="Arial" w:cs="Arial"/>
-          <w:sz w:val="24"/>
-          <w:szCs w:val="24"/>
-          <w:lang w:val="es-ES"/>
-        </w:rPr>
-        <w:t xml:space="preserve"> con la sostenibilidad y la excelencia en el servicio a nuestros clientes.</w:t>
-      </w:r>
     </w:p>
     <w:p>
       <w:pPr>
-        <w:pStyle w:val="Prrafodelista"/>
-        <w:numPr>
-          <w:ilvl w:val="0"/>
-          <w:numId w:val="1"/>
-        </w:numPr>
+        <w:spacing w:line="360" w:lineRule="auto"/>
+        <w:ind w:firstLine="709"/>
+        <w:jc w:val="both"/>
+        <w:rPr>
+          <w:rFonts w:ascii="Arial" w:hAnsi="Arial" w:cs="Arial"/>
+          <w:sz w:val="24"/>
+          <w:szCs w:val="24"/>
+          <w:lang w:val="es-ES"/>
+        </w:rPr>
+      </w:pPr>
+      <w:r>
+        <w:rPr>
+          <w:rFonts w:ascii="Arial" w:hAnsi="Arial" w:cs="Arial"/>
+          <w:sz w:val="24"/>
+          <w:szCs w:val="24"/>
+          <w:lang w:val="es-ES"/>
+        </w:rPr>
+        <w:t xml:space="preserve">La </w:t>
+      </w:r>
+      <w:r>
+        <w:rPr>
+          <w:rFonts w:ascii="Arial" w:hAnsi="Arial" w:cs="Arial"/>
+          <w:sz w:val="24"/>
+          <w:szCs w:val="24"/>
+          <w:lang w:val="es-ES"/>
+        </w:rPr>
+        <w:t>compañía “Suministro de Alimentos Don Grego C.A”</w:t>
+      </w:r>
+      <w:r>
+        <w:rPr>
+          <w:rFonts w:ascii="Arial" w:hAnsi="Arial" w:cs="Arial"/>
+          <w:sz w:val="24"/>
+          <w:szCs w:val="24"/>
+          <w:lang w:val="es-ES"/>
+        </w:rPr>
+        <w:t xml:space="preserve"> </w:t>
+      </w:r>
+      <w:r>
+        <w:rPr>
+          <w:rFonts w:ascii="Arial" w:hAnsi="Arial" w:cs="Arial"/>
+          <w:sz w:val="24"/>
+          <w:szCs w:val="24"/>
+          <w:lang w:val="es-ES"/>
+        </w:rPr>
+        <w:t xml:space="preserve">se encuentra ubicada en la Urbanización Santa </w:t>
+      </w:r>
+      <w:proofErr w:type="spellStart"/>
+      <w:r>
+        <w:rPr>
+          <w:rFonts w:ascii="Arial" w:hAnsi="Arial" w:cs="Arial"/>
+          <w:sz w:val="24"/>
+          <w:szCs w:val="24"/>
+          <w:lang w:val="es-ES"/>
+        </w:rPr>
+        <w:t>Fé</w:t>
+      </w:r>
+      <w:proofErr w:type="spellEnd"/>
+      <w:r>
+        <w:rPr>
+          <w:rFonts w:ascii="Arial" w:hAnsi="Arial" w:cs="Arial"/>
+          <w:sz w:val="24"/>
+          <w:szCs w:val="24"/>
+          <w:lang w:val="es-ES"/>
+        </w:rPr>
+        <w:t xml:space="preserve">, Carrera 6, Casa N° 32, Ciudad Bolívar, Código Postal 8001 </w:t>
+      </w:r>
+    </w:p>
+    <w:p>
+      <w:pPr>
+        <w:spacing w:line="360" w:lineRule="auto"/>
+        <w:jc w:val="both"/>
+        <w:rPr>
+          <w:rFonts w:ascii="Arial" w:hAnsi="Arial" w:cs="Arial"/>
+          <w:sz w:val="24"/>
+          <w:szCs w:val="24"/>
+          <w:lang w:val="es-ES"/>
+        </w:rPr>
+      </w:pPr>
+      <w:r>
         <w:rPr>
           <w:rFonts w:ascii="Arial" w:hAnsi="Arial" w:cs="Arial"/>
           <w:b/>
@@ -523,18 +267,293 @@
           <w:szCs w:val="24"/>
           <w:lang w:val="es-ES"/>
         </w:rPr>
+        <w:t>Misión</w:t>
+      </w:r>
+    </w:p>
+    <w:p>
+      <w:pPr>
+        <w:spacing w:line="360" w:lineRule="auto"/>
+        <w:ind w:firstLine="360"/>
+        <w:jc w:val="both"/>
+        <w:rPr>
+          <w:rFonts w:ascii="Arial" w:hAnsi="Arial" w:cs="Arial"/>
+          <w:sz w:val="24"/>
+          <w:szCs w:val="24"/>
+          <w:lang w:val="es-ES"/>
+        </w:rPr>
       </w:pPr>
       <w:r>
         <w:rPr>
           <w:rFonts w:ascii="Arial" w:hAnsi="Arial" w:cs="Arial"/>
+          <w:sz w:val="24"/>
+          <w:szCs w:val="24"/>
+          <w:lang w:val="es-ES"/>
+        </w:rPr>
+        <w:t>La compañía tiene por objeto, la venta al mayor y al detal de alimen</w:t>
+      </w:r>
+      <w:r>
+        <w:rPr>
+          <w:rFonts w:ascii="Arial" w:hAnsi="Arial" w:cs="Arial"/>
+          <w:sz w:val="24"/>
+          <w:szCs w:val="24"/>
+          <w:lang w:val="es-ES"/>
+        </w:rPr>
+        <w:t>t</w:t>
+      </w:r>
+      <w:r>
+        <w:rPr>
+          <w:rFonts w:ascii="Arial" w:hAnsi="Arial" w:cs="Arial"/>
+          <w:sz w:val="24"/>
+          <w:szCs w:val="24"/>
+          <w:lang w:val="es-ES"/>
+        </w:rPr>
+        <w:t>os c</w:t>
+      </w:r>
+      <w:r>
+        <w:rPr>
+          <w:rFonts w:ascii="Arial" w:hAnsi="Arial" w:cs="Arial"/>
+          <w:sz w:val="24"/>
+          <w:szCs w:val="24"/>
+          <w:lang w:val="es-ES"/>
+        </w:rPr>
+        <w:t>rudo</w:t>
+      </w:r>
+      <w:r>
+        <w:rPr>
+          <w:rFonts w:ascii="Arial" w:hAnsi="Arial" w:cs="Arial"/>
+          <w:sz w:val="24"/>
+          <w:szCs w:val="24"/>
+          <w:lang w:val="es-ES"/>
+        </w:rPr>
+        <w:t xml:space="preserve">s y procesados, bebidas </w:t>
+      </w:r>
+      <w:r>
+        <w:rPr>
+          <w:rFonts w:ascii="Arial" w:hAnsi="Arial" w:cs="Arial"/>
+          <w:sz w:val="24"/>
+          <w:szCs w:val="24"/>
+          <w:lang w:val="es-ES"/>
+        </w:rPr>
+        <w:t>alcohólicas</w:t>
+      </w:r>
+      <w:r>
+        <w:rPr>
+          <w:rFonts w:ascii="Arial" w:hAnsi="Arial" w:cs="Arial"/>
+          <w:sz w:val="24"/>
+          <w:szCs w:val="24"/>
+          <w:lang w:val="es-ES"/>
+        </w:rPr>
+        <w:t xml:space="preserve"> y no </w:t>
+      </w:r>
+      <w:r>
+        <w:rPr>
+          <w:rFonts w:ascii="Arial" w:hAnsi="Arial" w:cs="Arial"/>
+          <w:sz w:val="24"/>
+          <w:szCs w:val="24"/>
+          <w:lang w:val="es-ES"/>
+        </w:rPr>
+        <w:t>alcohólicas</w:t>
+      </w:r>
+      <w:r>
+        <w:rPr>
+          <w:rFonts w:ascii="Arial" w:hAnsi="Arial" w:cs="Arial"/>
+          <w:sz w:val="24"/>
+          <w:szCs w:val="24"/>
+          <w:lang w:val="es-ES"/>
+        </w:rPr>
+        <w:t xml:space="preserve">, </w:t>
+      </w:r>
+      <w:r>
+        <w:rPr>
+          <w:rFonts w:ascii="Arial" w:hAnsi="Arial" w:cs="Arial"/>
+          <w:sz w:val="24"/>
+          <w:szCs w:val="24"/>
+          <w:lang w:val="es-ES"/>
+        </w:rPr>
+        <w:t>nacionales</w:t>
+      </w:r>
+      <w:r>
+        <w:rPr>
+          <w:rFonts w:ascii="Arial" w:hAnsi="Arial" w:cs="Arial"/>
+          <w:sz w:val="24"/>
+          <w:szCs w:val="24"/>
+          <w:lang w:val="es-ES"/>
+        </w:rPr>
+        <w:t xml:space="preserve"> e imp</w:t>
+      </w:r>
+      <w:r>
+        <w:rPr>
+          <w:rFonts w:ascii="Arial" w:hAnsi="Arial" w:cs="Arial"/>
+          <w:sz w:val="24"/>
+          <w:szCs w:val="24"/>
+          <w:lang w:val="es-ES"/>
+        </w:rPr>
+        <w:t>or</w:t>
+      </w:r>
+      <w:r>
+        <w:rPr>
+          <w:rFonts w:ascii="Arial" w:hAnsi="Arial" w:cs="Arial"/>
+          <w:sz w:val="24"/>
+          <w:szCs w:val="24"/>
+          <w:lang w:val="es-ES"/>
+        </w:rPr>
+        <w:t xml:space="preserve">tadas, mercancía seca, incluida las </w:t>
+      </w:r>
+      <w:r>
+        <w:rPr>
+          <w:rFonts w:ascii="Arial" w:hAnsi="Arial" w:cs="Arial"/>
+          <w:sz w:val="24"/>
+          <w:szCs w:val="24"/>
+          <w:lang w:val="es-ES"/>
+        </w:rPr>
+        <w:t>áreas</w:t>
+      </w:r>
+      <w:r>
+        <w:rPr>
+          <w:rFonts w:ascii="Arial" w:hAnsi="Arial" w:cs="Arial"/>
+          <w:sz w:val="24"/>
+          <w:szCs w:val="24"/>
+          <w:lang w:val="es-ES"/>
+        </w:rPr>
+        <w:t xml:space="preserve"> afines como las de servicio de restaurantes y comida para llevar, </w:t>
+      </w:r>
+      <w:r>
+        <w:rPr>
+          <w:rFonts w:ascii="Arial" w:hAnsi="Arial" w:cs="Arial"/>
+          <w:sz w:val="24"/>
+          <w:szCs w:val="24"/>
+          <w:lang w:val="es-ES"/>
+        </w:rPr>
+        <w:t>importación</w:t>
+      </w:r>
+      <w:r>
+        <w:rPr>
+          <w:rFonts w:ascii="Arial" w:hAnsi="Arial" w:cs="Arial"/>
+          <w:sz w:val="24"/>
+          <w:szCs w:val="24"/>
+          <w:lang w:val="es-ES"/>
+        </w:rPr>
+        <w:t xml:space="preserve"> y exportación de mercancía a fin con su objeto. </w:t>
+      </w:r>
+      <w:r>
+        <w:rPr>
+          <w:rFonts w:ascii="Arial" w:hAnsi="Arial" w:cs="Arial"/>
+          <w:sz w:val="24"/>
+          <w:szCs w:val="24"/>
+          <w:lang w:val="es-ES"/>
+        </w:rPr>
+        <w:t>Además,</w:t>
+      </w:r>
+      <w:r>
+        <w:rPr>
+          <w:rFonts w:ascii="Arial" w:hAnsi="Arial" w:cs="Arial"/>
+          <w:sz w:val="24"/>
+          <w:szCs w:val="24"/>
+          <w:lang w:val="es-ES"/>
+        </w:rPr>
+        <w:t xml:space="preserve"> podrá dedicarse a </w:t>
+      </w:r>
+      <w:r>
+        <w:rPr>
+          <w:rFonts w:ascii="Arial" w:hAnsi="Arial" w:cs="Arial"/>
+          <w:sz w:val="24"/>
+          <w:szCs w:val="24"/>
+          <w:lang w:val="es-ES"/>
+        </w:rPr>
+        <w:t>prestar</w:t>
+      </w:r>
+      <w:r>
+        <w:rPr>
+          <w:rFonts w:ascii="Arial" w:hAnsi="Arial" w:cs="Arial"/>
+          <w:sz w:val="24"/>
+          <w:szCs w:val="24"/>
+          <w:lang w:val="es-ES"/>
+        </w:rPr>
+        <w:t xml:space="preserve"> servicios afines con sus principales objetos u otras actividades de lícito comercio, que dad la amplitud y protección de su objeto, la compañía podrá realizar todo aquello que de manera directa se relacione con el objeto antes descrito.</w:t>
+      </w:r>
+    </w:p>
+    <w:p>
+      <w:pPr>
+        <w:spacing w:line="360" w:lineRule="auto"/>
+        <w:jc w:val="both"/>
+        <w:rPr>
+          <w:rFonts w:ascii="Arial" w:hAnsi="Arial" w:cs="Arial"/>
           <w:b/>
+          <w:sz w:val="24"/>
+          <w:szCs w:val="24"/>
+          <w:lang w:val="es-ES"/>
+        </w:rPr>
+      </w:pPr>
+      <w:r>
+        <w:rPr>
+          <w:rFonts w:ascii="Arial" w:hAnsi="Arial" w:cs="Arial"/>
+          <w:b/>
+          <w:sz w:val="24"/>
+          <w:szCs w:val="24"/>
+          <w:lang w:val="es-ES"/>
+        </w:rPr>
+        <w:t>Visión</w:t>
+      </w:r>
+    </w:p>
+    <w:p>
+      <w:pPr>
+        <w:spacing w:line="360" w:lineRule="auto"/>
+        <w:ind w:firstLine="360"/>
+        <w:jc w:val="both"/>
+        <w:rPr>
+          <w:rFonts w:ascii="Arial" w:hAnsi="Arial" w:cs="Arial"/>
+          <w:sz w:val="24"/>
+          <w:szCs w:val="24"/>
+          <w:lang w:val="es-ES"/>
+        </w:rPr>
+      </w:pPr>
+      <w:r>
+        <w:rPr>
+          <w:rFonts w:ascii="Arial" w:hAnsi="Arial" w:cs="Arial"/>
+          <w:sz w:val="24"/>
+          <w:szCs w:val="24"/>
+          <w:lang w:val="es-ES"/>
+        </w:rPr>
+        <w:t>Ser la empresa líder en la industria alimentaria y de bebidas en la región, conocida por nuestra amplia gama de productos de alta calidad, nuestra innovación constante en la producción</w:t>
+      </w:r>
+      <w:r>
+        <w:rPr>
+          <w:rFonts w:ascii="Arial" w:hAnsi="Arial" w:cs="Arial"/>
+          <w:sz w:val="24"/>
+          <w:szCs w:val="24"/>
+          <w:lang w:val="es-ES"/>
+        </w:rPr>
+        <w:t xml:space="preserve"> y distribución, y nuestro</w:t>
+      </w:r>
+      <w:r>
+        <w:rPr>
+          <w:rFonts w:ascii="Arial" w:hAnsi="Arial" w:cs="Arial"/>
+          <w:sz w:val="24"/>
+          <w:szCs w:val="24"/>
+          <w:lang w:val="es-ES"/>
+        </w:rPr>
+        <w:t xml:space="preserve"> compromiso con la sostenibilidad y la excelencia en el servicio a nuestros clientes.</w:t>
+      </w:r>
+    </w:p>
+    <w:p>
+      <w:pPr>
+        <w:spacing w:line="360" w:lineRule="auto"/>
+        <w:jc w:val="both"/>
+        <w:rPr>
+          <w:rFonts w:ascii="Arial" w:hAnsi="Arial" w:cs="Arial"/>
+          <w:b/>
+          <w:sz w:val="24"/>
+          <w:szCs w:val="24"/>
+          <w:lang w:val="es-ES"/>
+        </w:rPr>
+      </w:pPr>
+      <w:r>
+        <w:rPr>
           <w:noProof/>
-          <w:sz w:val="24"/>
-          <w:szCs w:val="24"/>
-          <w:lang w:val="es-ES"/>
-        </w:rPr>
+        </w:rPr>
+        <w:lastRenderedPageBreak/>
         <w:drawing>
-          <wp:anchor distT="0" distB="0" distL="114300" distR="114300" simplePos="0" relativeHeight="251658240" behindDoc="0" locked="0" layoutInCell="1" allowOverlap="1" wp14:anchorId="7C2C9911" wp14:editId="2097AFDB">
+          <wp:anchor distT="0" distB="0" distL="114300" distR="114300" simplePos="0" relativeHeight="251658240" behindDoc="0" locked="0" layoutInCell="1" allowOverlap="1" wp14:anchorId="7C2C9911" wp14:editId="5ED0A045">
             <wp:simplePos x="0" y="0"/>
             <wp:positionH relativeFrom="column">
               <wp:posOffset>1358265</wp:posOffset>
@@ -543,7 +562,7 @@
               <wp:posOffset>330835</wp:posOffset>
             </wp:positionV>
             <wp:extent cx="3232150" cy="1930400"/>
-            <wp:effectExtent l="38100" t="0" r="82550" b="0"/>
+            <wp:effectExtent l="0" t="0" r="0" b="12700"/>
             <wp:wrapTopAndBottom/>
             <wp:docPr id="2104627877" name="Diagrama 1"/>
             <wp:cNvGraphicFramePr/>
@@ -578,11 +597,8 @@
     </w:p>
     <w:p>
       <w:pPr>
-        <w:pStyle w:val="Prrafodelista"/>
-        <w:numPr>
-          <w:ilvl w:val="0"/>
-          <w:numId w:val="1"/>
-        </w:numPr>
+        <w:spacing w:line="360" w:lineRule="auto"/>
+        <w:jc w:val="both"/>
         <w:rPr>
           <w:rFonts w:ascii="Arial" w:hAnsi="Arial" w:cs="Arial"/>
           <w:b/>
@@ -619,19 +635,21 @@
         <w:tblLook w:val="04A0" w:firstRow="1" w:lastRow="0" w:firstColumn="1" w:lastColumn="0" w:noHBand="0" w:noVBand="1"/>
       </w:tblPr>
       <w:tblGrid>
-        <w:gridCol w:w="2175"/>
+        <w:gridCol w:w="2178"/>
         <w:gridCol w:w="2323"/>
-        <w:gridCol w:w="2175"/>
-        <w:gridCol w:w="2155"/>
+        <w:gridCol w:w="2180"/>
+        <w:gridCol w:w="2147"/>
       </w:tblGrid>
       <w:tr>
         <w:tc>
           <w:tcPr>
             <w:tcW w:w="2207" w:type="dxa"/>
             <w:shd w:val="clear" w:color="auto" w:fill="ED7D31" w:themeFill="accent2"/>
+            <w:vAlign w:val="center"/>
           </w:tcPr>
           <w:p>
             <w:pPr>
+              <w:spacing w:line="360" w:lineRule="auto"/>
               <w:jc w:val="center"/>
               <w:rPr>
                 <w:rFonts w:ascii="Arial" w:hAnsi="Arial" w:cs="Arial"/>
@@ -641,6 +659,7 @@
                 <w:lang w:val="es-ES"/>
               </w:rPr>
             </w:pPr>
+            <w:bookmarkStart w:id="0" w:name="_GoBack" w:colFirst="0" w:colLast="3"/>
             <w:r>
               <w:rPr>
                 <w:rFonts w:ascii="Arial" w:hAnsi="Arial" w:cs="Arial"/>
@@ -657,9 +676,11 @@
           <w:tcPr>
             <w:tcW w:w="2207" w:type="dxa"/>
             <w:shd w:val="clear" w:color="auto" w:fill="ED7D31" w:themeFill="accent2"/>
+            <w:vAlign w:val="center"/>
           </w:tcPr>
           <w:p>
             <w:pPr>
+              <w:spacing w:line="360" w:lineRule="auto"/>
               <w:jc w:val="center"/>
               <w:rPr>
                 <w:rFonts w:ascii="Arial" w:hAnsi="Arial" w:cs="Arial"/>
@@ -685,9 +706,11 @@
           <w:tcPr>
             <w:tcW w:w="2207" w:type="dxa"/>
             <w:shd w:val="clear" w:color="auto" w:fill="ED7D31" w:themeFill="accent2"/>
+            <w:vAlign w:val="center"/>
           </w:tcPr>
           <w:p>
             <w:pPr>
+              <w:spacing w:line="360" w:lineRule="auto"/>
               <w:jc w:val="center"/>
               <w:rPr>
                 <w:rFonts w:ascii="Arial" w:hAnsi="Arial" w:cs="Arial"/>
@@ -713,9 +736,11 @@
           <w:tcPr>
             <w:tcW w:w="2207" w:type="dxa"/>
             <w:shd w:val="clear" w:color="auto" w:fill="ED7D31" w:themeFill="accent2"/>
+            <w:vAlign w:val="center"/>
           </w:tcPr>
           <w:p>
             <w:pPr>
+              <w:spacing w:line="360" w:lineRule="auto"/>
               <w:jc w:val="center"/>
               <w:rPr>
                 <w:rFonts w:ascii="Arial" w:hAnsi="Arial" w:cs="Arial"/>
@@ -742,226 +767,12 @@
         <w:tc>
           <w:tcPr>
             <w:tcW w:w="2207" w:type="dxa"/>
+            <w:vAlign w:val="center"/>
           </w:tcPr>
           <w:p>
             <w:pPr>
-              <w:ind w:left="32"/>
-              <w:jc w:val="both"/>
-              <w:rPr>
-                <w:rFonts w:ascii="Arial" w:hAnsi="Arial" w:cs="Arial"/>
-                <w:bCs/>
-                <w:sz w:val="24"/>
-                <w:szCs w:val="24"/>
-                <w:lang w:val="es-ES"/>
-              </w:rPr>
-            </w:pPr>
-            <w:r>
-              <w:rPr>
-                <w:rFonts w:ascii="Arial" w:hAnsi="Arial" w:cs="Arial"/>
-                <w:bCs/>
-                <w:sz w:val="24"/>
-                <w:szCs w:val="24"/>
-                <w:lang w:val="es-ES"/>
-              </w:rPr>
-              <w:t xml:space="preserve"> </w:t>
-            </w:r>
-            <w:r>
-              <w:rPr>
-                <w:rFonts w:ascii="Arial" w:hAnsi="Arial" w:cs="Arial"/>
-                <w:bCs/>
-                <w:sz w:val="24"/>
-                <w:szCs w:val="24"/>
-                <w:lang w:val="es-ES"/>
-              </w:rPr>
-              <w:t xml:space="preserve">La aplicación web será de gran utilidad para </w:t>
-            </w:r>
-            <w:r>
-              <w:rPr>
-                <w:rFonts w:ascii="Arial" w:hAnsi="Arial" w:cs="Arial"/>
-                <w:bCs/>
-                <w:sz w:val="24"/>
-                <w:szCs w:val="24"/>
-                <w:lang w:val="es-ES"/>
-              </w:rPr>
-              <w:t>administrar las deudas y facturas de la empresa</w:t>
-            </w:r>
-          </w:p>
-        </w:tc>
-        <w:tc>
-          <w:tcPr>
-            <w:tcW w:w="2207" w:type="dxa"/>
-          </w:tcPr>
-          <w:p>
-            <w:pPr>
-              <w:ind w:left="32"/>
-              <w:jc w:val="both"/>
-              <w:rPr>
-                <w:rFonts w:ascii="Arial" w:hAnsi="Arial" w:cs="Arial"/>
-                <w:bCs/>
-                <w:sz w:val="24"/>
-                <w:szCs w:val="24"/>
-                <w:lang w:val="es-ES"/>
-              </w:rPr>
-            </w:pPr>
-            <w:r>
-              <w:rPr>
-                <w:rFonts w:ascii="Arial" w:hAnsi="Arial" w:cs="Arial"/>
-                <w:bCs/>
-                <w:sz w:val="24"/>
-                <w:szCs w:val="24"/>
-                <w:lang w:val="es-ES"/>
-              </w:rPr>
-              <w:t>La institución posee múltiples ordenadores en su establecimiento</w:t>
-            </w:r>
-          </w:p>
-        </w:tc>
-        <w:tc>
-          <w:tcPr>
-            <w:tcW w:w="2207" w:type="dxa"/>
-          </w:tcPr>
-          <w:p>
-            <w:pPr>
-              <w:jc w:val="both"/>
-              <w:rPr>
-                <w:rFonts w:ascii="Arial" w:hAnsi="Arial" w:cs="Arial"/>
-                <w:bCs/>
-                <w:sz w:val="24"/>
-                <w:szCs w:val="24"/>
-                <w:lang w:val="es-ES"/>
-              </w:rPr>
-            </w:pPr>
-            <w:r>
-              <w:rPr>
-                <w:rFonts w:ascii="Arial" w:hAnsi="Arial" w:cs="Arial"/>
-                <w:bCs/>
-                <w:sz w:val="24"/>
-                <w:szCs w:val="24"/>
-                <w:lang w:val="es-ES"/>
-              </w:rPr>
-              <w:t xml:space="preserve">Existe la posibilidad de que los miembros de la empresa tengan dificultades para </w:t>
-            </w:r>
-            <w:r>
-              <w:rPr>
-                <w:rFonts w:ascii="Arial" w:hAnsi="Arial" w:cs="Arial"/>
-                <w:bCs/>
-                <w:sz w:val="24"/>
-                <w:szCs w:val="24"/>
-                <w:lang w:val="es-ES"/>
-              </w:rPr>
-              <w:t>adaptarse</w:t>
-            </w:r>
-            <w:r>
-              <w:rPr>
-                <w:rFonts w:ascii="Arial" w:hAnsi="Arial" w:cs="Arial"/>
-                <w:bCs/>
-                <w:sz w:val="24"/>
-                <w:szCs w:val="24"/>
-                <w:lang w:val="es-ES"/>
-              </w:rPr>
-              <w:t xml:space="preserve"> al nuevo sistema</w:t>
-            </w:r>
-          </w:p>
-        </w:tc>
-        <w:tc>
-          <w:tcPr>
-            <w:tcW w:w="2207" w:type="dxa"/>
-          </w:tcPr>
-          <w:p>
-            <w:pPr>
-              <w:ind w:left="32"/>
-              <w:jc w:val="both"/>
-              <w:rPr>
-                <w:rFonts w:ascii="Arial" w:hAnsi="Arial" w:cs="Arial"/>
-                <w:bCs/>
-                <w:sz w:val="24"/>
-                <w:szCs w:val="24"/>
-                <w:lang w:val="es-ES"/>
-              </w:rPr>
-            </w:pPr>
-            <w:r>
-              <w:rPr>
-                <w:rFonts w:ascii="Arial" w:hAnsi="Arial" w:cs="Arial"/>
-                <w:bCs/>
-                <w:sz w:val="24"/>
-                <w:szCs w:val="24"/>
-                <w:lang w:val="es-ES"/>
-              </w:rPr>
-              <w:t xml:space="preserve">La falta de capacitación sobre como operar el </w:t>
-            </w:r>
-            <w:proofErr w:type="gramStart"/>
-            <w:r>
-              <w:rPr>
-                <w:rFonts w:ascii="Arial" w:hAnsi="Arial" w:cs="Arial"/>
-                <w:bCs/>
-                <w:sz w:val="24"/>
-                <w:szCs w:val="24"/>
-                <w:lang w:val="es-ES"/>
-              </w:rPr>
-              <w:t>sistema</w:t>
-            </w:r>
-            <w:proofErr w:type="gramEnd"/>
-            <w:r>
-              <w:rPr>
-                <w:rFonts w:ascii="Arial" w:hAnsi="Arial" w:cs="Arial"/>
-                <w:bCs/>
-                <w:sz w:val="24"/>
-                <w:szCs w:val="24"/>
-                <w:lang w:val="es-ES"/>
-              </w:rPr>
-              <w:t xml:space="preserve"> </w:t>
-            </w:r>
-            <w:r>
-              <w:rPr>
-                <w:rFonts w:ascii="Arial" w:hAnsi="Arial" w:cs="Arial"/>
-                <w:bCs/>
-                <w:sz w:val="24"/>
-                <w:szCs w:val="24"/>
-                <w:lang w:val="es-ES"/>
-              </w:rPr>
-              <w:t>así</w:t>
-            </w:r>
-            <w:r>
-              <w:rPr>
-                <w:rFonts w:ascii="Arial" w:hAnsi="Arial" w:cs="Arial"/>
-                <w:bCs/>
-                <w:sz w:val="24"/>
-                <w:szCs w:val="24"/>
-                <w:lang w:val="es-ES"/>
-              </w:rPr>
-              <w:t xml:space="preserve"> como una falta de coordinación </w:t>
-            </w:r>
-            <w:r>
-              <w:rPr>
-                <w:rFonts w:ascii="Arial" w:hAnsi="Arial" w:cs="Arial"/>
-                <w:bCs/>
-                <w:sz w:val="24"/>
-                <w:szCs w:val="24"/>
-                <w:lang w:val="es-ES"/>
-              </w:rPr>
-              <w:t xml:space="preserve">puede llevar a problemas </w:t>
-            </w:r>
-            <w:r>
-              <w:rPr>
-                <w:rFonts w:ascii="Arial" w:hAnsi="Arial" w:cs="Arial"/>
-                <w:bCs/>
-                <w:sz w:val="24"/>
-                <w:szCs w:val="24"/>
-                <w:lang w:val="es-ES"/>
-              </w:rPr>
-              <w:t>internos</w:t>
-            </w:r>
-          </w:p>
-        </w:tc>
-      </w:tr>
-      <w:tr>
-        <w:tc>
-          <w:tcPr>
-            <w:tcW w:w="2207" w:type="dxa"/>
-          </w:tcPr>
-          <w:p>
-            <w:pPr>
-              <w:ind w:left="32"/>
-              <w:jc w:val="both"/>
+              <w:spacing w:line="360" w:lineRule="auto"/>
+              <w:jc w:val="center"/>
               <w:rPr>
                 <w:rFonts w:ascii="Arial" w:hAnsi="Arial" w:cs="Arial"/>
                 <w:bCs/>
@@ -975,11 +786,13 @@
         <w:tc>
           <w:tcPr>
             <w:tcW w:w="2207" w:type="dxa"/>
+            <w:vAlign w:val="center"/>
           </w:tcPr>
           <w:p>
             <w:pPr>
+              <w:spacing w:line="360" w:lineRule="auto"/>
               <w:ind w:left="32"/>
-              <w:jc w:val="both"/>
+              <w:jc w:val="center"/>
               <w:rPr>
                 <w:rFonts w:ascii="Arial" w:hAnsi="Arial" w:cs="Arial"/>
                 <w:bCs/>
@@ -993,11 +806,12 @@
         <w:tc>
           <w:tcPr>
             <w:tcW w:w="2207" w:type="dxa"/>
+            <w:vAlign w:val="center"/>
           </w:tcPr>
           <w:p>
             <w:pPr>
-              <w:ind w:left="32"/>
-              <w:jc w:val="both"/>
+              <w:spacing w:line="360" w:lineRule="auto"/>
+              <w:jc w:val="center"/>
               <w:rPr>
                 <w:rFonts w:ascii="Arial" w:hAnsi="Arial" w:cs="Arial"/>
                 <w:bCs/>
@@ -1011,11 +825,98 @@
         <w:tc>
           <w:tcPr>
             <w:tcW w:w="2207" w:type="dxa"/>
+            <w:vAlign w:val="center"/>
           </w:tcPr>
           <w:p>
             <w:pPr>
+              <w:spacing w:line="360" w:lineRule="auto"/>
               <w:ind w:left="32"/>
-              <w:jc w:val="both"/>
+              <w:jc w:val="center"/>
+              <w:rPr>
+                <w:rFonts w:ascii="Arial" w:hAnsi="Arial" w:cs="Arial"/>
+                <w:bCs/>
+                <w:sz w:val="24"/>
+                <w:szCs w:val="24"/>
+                <w:lang w:val="es-ES"/>
+              </w:rPr>
+            </w:pPr>
+          </w:p>
+        </w:tc>
+      </w:tr>
+      <w:tr>
+        <w:trPr>
+          <w:trHeight w:val="524"/>
+        </w:trPr>
+        <w:tc>
+          <w:tcPr>
+            <w:tcW w:w="2207" w:type="dxa"/>
+            <w:vAlign w:val="center"/>
+          </w:tcPr>
+          <w:p>
+            <w:pPr>
+              <w:spacing w:line="360" w:lineRule="auto"/>
+              <w:ind w:left="32"/>
+              <w:jc w:val="center"/>
+              <w:rPr>
+                <w:rFonts w:ascii="Arial" w:hAnsi="Arial" w:cs="Arial"/>
+                <w:bCs/>
+                <w:sz w:val="24"/>
+                <w:szCs w:val="24"/>
+                <w:lang w:val="es-ES"/>
+              </w:rPr>
+            </w:pPr>
+          </w:p>
+        </w:tc>
+        <w:tc>
+          <w:tcPr>
+            <w:tcW w:w="2207" w:type="dxa"/>
+            <w:vAlign w:val="center"/>
+          </w:tcPr>
+          <w:p>
+            <w:pPr>
+              <w:spacing w:line="360" w:lineRule="auto"/>
+              <w:ind w:left="32"/>
+              <w:jc w:val="center"/>
+              <w:rPr>
+                <w:rFonts w:ascii="Arial" w:hAnsi="Arial" w:cs="Arial"/>
+                <w:bCs/>
+                <w:sz w:val="24"/>
+                <w:szCs w:val="24"/>
+                <w:lang w:val="es-ES"/>
+              </w:rPr>
+            </w:pPr>
+          </w:p>
+        </w:tc>
+        <w:tc>
+          <w:tcPr>
+            <w:tcW w:w="2207" w:type="dxa"/>
+            <w:vAlign w:val="center"/>
+          </w:tcPr>
+          <w:p>
+            <w:pPr>
+              <w:spacing w:line="360" w:lineRule="auto"/>
+              <w:ind w:left="32"/>
+              <w:jc w:val="center"/>
+              <w:rPr>
+                <w:rFonts w:ascii="Arial" w:hAnsi="Arial" w:cs="Arial"/>
+                <w:bCs/>
+                <w:sz w:val="24"/>
+                <w:szCs w:val="24"/>
+                <w:lang w:val="es-ES"/>
+              </w:rPr>
+            </w:pPr>
+          </w:p>
+        </w:tc>
+        <w:tc>
+          <w:tcPr>
+            <w:tcW w:w="2207" w:type="dxa"/>
+            <w:vAlign w:val="center"/>
+          </w:tcPr>
+          <w:p>
+            <w:pPr>
+              <w:spacing w:line="360" w:lineRule="auto"/>
+              <w:ind w:left="32"/>
+              <w:jc w:val="center"/>
               <w:rPr>
                 <w:rFonts w:ascii="Arial" w:hAnsi="Arial" w:cs="Arial"/>
                 <w:bCs/>
@@ -1031,11 +932,13 @@
         <w:tc>
           <w:tcPr>
             <w:tcW w:w="2207" w:type="dxa"/>
+            <w:vAlign w:val="center"/>
           </w:tcPr>
           <w:p>
             <w:pPr>
+              <w:spacing w:line="360" w:lineRule="auto"/>
               <w:ind w:left="32"/>
-              <w:jc w:val="both"/>
+              <w:jc w:val="center"/>
               <w:rPr>
                 <w:rFonts w:ascii="Arial" w:hAnsi="Arial" w:cs="Arial"/>
                 <w:bCs/>
@@ -1049,11 +952,13 @@
         <w:tc>
           <w:tcPr>
             <w:tcW w:w="2207" w:type="dxa"/>
+            <w:vAlign w:val="center"/>
           </w:tcPr>
           <w:p>
             <w:pPr>
+              <w:spacing w:line="360" w:lineRule="auto"/>
               <w:ind w:left="32"/>
-              <w:jc w:val="both"/>
+              <w:jc w:val="center"/>
               <w:rPr>
                 <w:rFonts w:ascii="Arial" w:hAnsi="Arial" w:cs="Arial"/>
                 <w:bCs/>
@@ -1067,11 +972,13 @@
         <w:tc>
           <w:tcPr>
             <w:tcW w:w="2207" w:type="dxa"/>
+            <w:vAlign w:val="center"/>
           </w:tcPr>
           <w:p>
             <w:pPr>
+              <w:spacing w:line="360" w:lineRule="auto"/>
               <w:ind w:left="32"/>
-              <w:jc w:val="both"/>
+              <w:jc w:val="center"/>
               <w:rPr>
                 <w:rFonts w:ascii="Arial" w:hAnsi="Arial" w:cs="Arial"/>
                 <w:bCs/>
@@ -1085,11 +992,13 @@
         <w:tc>
           <w:tcPr>
             <w:tcW w:w="2207" w:type="dxa"/>
+            <w:vAlign w:val="center"/>
           </w:tcPr>
           <w:p>
             <w:pPr>
+              <w:spacing w:line="360" w:lineRule="auto"/>
               <w:ind w:left="32"/>
-              <w:jc w:val="both"/>
+              <w:jc w:val="center"/>
               <w:rPr>
                 <w:rFonts w:ascii="Arial" w:hAnsi="Arial" w:cs="Arial"/>
                 <w:bCs/>
@@ -1102,11 +1011,14 @@
         </w:tc>
       </w:tr>
     </w:tbl>
+    <w:bookmarkEnd w:id="0"/>
     <w:p>
       <w:pPr>
+        <w:spacing w:line="360" w:lineRule="auto"/>
         <w:jc w:val="both"/>
         <w:rPr>
           <w:rFonts w:ascii="Arial" w:hAnsi="Arial" w:cs="Arial"/>
+          <w:b/>
           <w:sz w:val="24"/>
           <w:szCs w:val="24"/>
           <w:lang w:val="es-ES"/>
@@ -1120,129 +1032,13 @@
           <w:szCs w:val="24"/>
           <w:lang w:val="es-ES"/>
         </w:rPr>
-        <w:t>Planteamiento del Problema:</w:t>
-      </w:r>
-      <w:r>
-        <w:rPr>
-          <w:rFonts w:ascii="Arial" w:hAnsi="Arial" w:cs="Arial"/>
-          <w:b/>
-          <w:sz w:val="24"/>
-          <w:szCs w:val="24"/>
-          <w:lang w:val="es-ES"/>
-        </w:rPr>
-        <w:t xml:space="preserve"> </w:t>
-      </w:r>
-      <w:r>
-        <w:rPr>
-          <w:rFonts w:ascii="Arial" w:hAnsi="Arial" w:cs="Arial"/>
-          <w:sz w:val="24"/>
-          <w:szCs w:val="24"/>
-          <w:lang w:val="es-ES"/>
-        </w:rPr>
-        <w:t xml:space="preserve">La institución </w:t>
-      </w:r>
-      <w:r>
-        <w:rPr>
-          <w:rFonts w:ascii="Arial" w:hAnsi="Arial" w:cs="Arial"/>
-          <w:sz w:val="24"/>
-          <w:szCs w:val="24"/>
-          <w:lang w:val="es-ES"/>
-        </w:rPr>
-        <w:t xml:space="preserve">tiene problemas para llevar un debido control sobre sus deudores. Su manera actual de llevar el </w:t>
-      </w:r>
-      <w:r>
-        <w:rPr>
-          <w:rFonts w:ascii="Arial" w:hAnsi="Arial" w:cs="Arial"/>
-          <w:sz w:val="24"/>
-          <w:szCs w:val="24"/>
-          <w:lang w:val="es-ES"/>
-        </w:rPr>
-        <w:t xml:space="preserve">control es tosca y un poco arcaica, utilizando </w:t>
-      </w:r>
-      <w:r>
-        <w:rPr>
-          <w:rFonts w:ascii="Arial" w:hAnsi="Arial" w:cs="Arial"/>
-          <w:sz w:val="24"/>
-          <w:szCs w:val="24"/>
-          <w:lang w:val="es-ES"/>
-        </w:rPr>
-        <w:t xml:space="preserve">“notas desechables” y </w:t>
-      </w:r>
-      <w:r>
-        <w:rPr>
-          <w:rFonts w:ascii="Arial" w:hAnsi="Arial" w:cs="Arial"/>
-          <w:sz w:val="24"/>
-          <w:szCs w:val="24"/>
-          <w:lang w:val="es-ES"/>
-        </w:rPr>
-        <w:t>peg</w:t>
-      </w:r>
-      <w:r>
-        <w:rPr>
-          <w:rFonts w:ascii="Arial" w:hAnsi="Arial" w:cs="Arial"/>
-          <w:sz w:val="24"/>
-          <w:szCs w:val="24"/>
-          <w:lang w:val="es-ES"/>
-        </w:rPr>
-        <w:t>ándolas en la pared</w:t>
-      </w:r>
-      <w:r>
-        <w:rPr>
-          <w:rFonts w:ascii="Arial" w:hAnsi="Arial" w:cs="Arial"/>
-          <w:sz w:val="24"/>
-          <w:szCs w:val="24"/>
-          <w:lang w:val="es-ES"/>
-        </w:rPr>
-        <w:t xml:space="preserve"> con cinta adhesiva, lo que a veces</w:t>
-      </w:r>
-      <w:r>
-        <w:rPr>
-          <w:rFonts w:ascii="Arial" w:hAnsi="Arial" w:cs="Arial"/>
-          <w:sz w:val="24"/>
-          <w:szCs w:val="24"/>
-          <w:lang w:val="es-ES"/>
-        </w:rPr>
-        <w:t xml:space="preserve"> </w:t>
-      </w:r>
-      <w:r>
-        <w:rPr>
-          <w:rFonts w:ascii="Arial" w:hAnsi="Arial" w:cs="Arial"/>
-          <w:sz w:val="24"/>
-          <w:szCs w:val="24"/>
-          <w:lang w:val="es-ES"/>
-        </w:rPr>
-        <w:t xml:space="preserve">genera </w:t>
-      </w:r>
-      <w:r>
-        <w:rPr>
-          <w:rFonts w:ascii="Arial" w:hAnsi="Arial" w:cs="Arial"/>
-          <w:sz w:val="24"/>
-          <w:szCs w:val="24"/>
-          <w:lang w:val="es-ES"/>
-        </w:rPr>
-        <w:t>confusión entre la administración y hasta perdida de datos respecto a su</w:t>
-      </w:r>
-      <w:r>
-        <w:rPr>
-          <w:rFonts w:ascii="Arial" w:hAnsi="Arial" w:cs="Arial"/>
-          <w:sz w:val="24"/>
-          <w:szCs w:val="24"/>
-          <w:lang w:val="es-ES"/>
-        </w:rPr>
-        <w:t>s</w:t>
-      </w:r>
-      <w:r>
-        <w:rPr>
-          <w:rFonts w:ascii="Arial" w:hAnsi="Arial" w:cs="Arial"/>
-          <w:sz w:val="24"/>
-          <w:szCs w:val="24"/>
-          <w:lang w:val="es-ES"/>
-        </w:rPr>
-        <w:t xml:space="preserve"> deudores.</w:t>
+        <w:t>Planteamiento del Problema</w:t>
       </w:r>
     </w:p>
     <w:p>
       <w:pPr>
+        <w:spacing w:line="360" w:lineRule="auto"/>
+        <w:ind w:firstLine="720"/>
         <w:jc w:val="both"/>
         <w:rPr>
           <w:rFonts w:ascii="Arial" w:hAnsi="Arial" w:cs="Arial"/>
@@ -1258,20 +1054,112 @@
           <w:szCs w:val="24"/>
           <w:lang w:val="es-ES"/>
         </w:rPr>
-        <w:t>De manera similar, la institución no almacena de forma</w:t>
-      </w:r>
-      <w:r>
-        <w:rPr>
-          <w:rFonts w:ascii="Arial" w:hAnsi="Arial" w:cs="Arial"/>
-          <w:sz w:val="24"/>
-          <w:szCs w:val="24"/>
-          <w:lang w:val="es-ES"/>
-        </w:rPr>
-        <w:t xml:space="preserve"> eficiente las facturas y recibos que reciben por partes de sus proveedores.</w:t>
+        <w:t xml:space="preserve">La institución </w:t>
+      </w:r>
+      <w:r>
+        <w:rPr>
+          <w:rFonts w:ascii="Arial" w:hAnsi="Arial" w:cs="Arial"/>
+          <w:sz w:val="24"/>
+          <w:szCs w:val="24"/>
+          <w:lang w:val="es-ES"/>
+        </w:rPr>
+        <w:t xml:space="preserve">tiene problemas para llevar un debido control sobre sus deudores. Su manera actual de llevar el </w:t>
+      </w:r>
+      <w:r>
+        <w:rPr>
+          <w:rFonts w:ascii="Arial" w:hAnsi="Arial" w:cs="Arial"/>
+          <w:sz w:val="24"/>
+          <w:szCs w:val="24"/>
+          <w:lang w:val="es-ES"/>
+        </w:rPr>
+        <w:t xml:space="preserve">control es tosca y un poco arcaica, utilizando </w:t>
+      </w:r>
+      <w:r>
+        <w:rPr>
+          <w:rFonts w:ascii="Arial" w:hAnsi="Arial" w:cs="Arial"/>
+          <w:sz w:val="24"/>
+          <w:szCs w:val="24"/>
+          <w:lang w:val="es-ES"/>
+        </w:rPr>
+        <w:t xml:space="preserve">“notas desechables” y </w:t>
+      </w:r>
+      <w:r>
+        <w:rPr>
+          <w:rFonts w:ascii="Arial" w:hAnsi="Arial" w:cs="Arial"/>
+          <w:sz w:val="24"/>
+          <w:szCs w:val="24"/>
+          <w:lang w:val="es-ES"/>
+        </w:rPr>
+        <w:t>peg</w:t>
+      </w:r>
+      <w:r>
+        <w:rPr>
+          <w:rFonts w:ascii="Arial" w:hAnsi="Arial" w:cs="Arial"/>
+          <w:sz w:val="24"/>
+          <w:szCs w:val="24"/>
+          <w:lang w:val="es-ES"/>
+        </w:rPr>
+        <w:t>ándolas en la pared</w:t>
+      </w:r>
+      <w:r>
+        <w:rPr>
+          <w:rFonts w:ascii="Arial" w:hAnsi="Arial" w:cs="Arial"/>
+          <w:sz w:val="24"/>
+          <w:szCs w:val="24"/>
+          <w:lang w:val="es-ES"/>
+        </w:rPr>
+        <w:t xml:space="preserve"> con cinta adhesiva, lo que a veces</w:t>
+      </w:r>
+      <w:r>
+        <w:rPr>
+          <w:rFonts w:ascii="Arial" w:hAnsi="Arial" w:cs="Arial"/>
+          <w:sz w:val="24"/>
+          <w:szCs w:val="24"/>
+          <w:lang w:val="es-ES"/>
+        </w:rPr>
+        <w:t xml:space="preserve"> </w:t>
+      </w:r>
+      <w:r>
+        <w:rPr>
+          <w:rFonts w:ascii="Arial" w:hAnsi="Arial" w:cs="Arial"/>
+          <w:sz w:val="24"/>
+          <w:szCs w:val="24"/>
+          <w:lang w:val="es-ES"/>
+        </w:rPr>
+        <w:t xml:space="preserve">genera </w:t>
+      </w:r>
+      <w:r>
+        <w:rPr>
+          <w:rFonts w:ascii="Arial" w:hAnsi="Arial" w:cs="Arial"/>
+          <w:sz w:val="24"/>
+          <w:szCs w:val="24"/>
+          <w:lang w:val="es-ES"/>
+        </w:rPr>
+        <w:t>confusión entre la administración y hasta perdida de datos respecto a su</w:t>
+      </w:r>
+      <w:r>
+        <w:rPr>
+          <w:rFonts w:ascii="Arial" w:hAnsi="Arial" w:cs="Arial"/>
+          <w:sz w:val="24"/>
+          <w:szCs w:val="24"/>
+          <w:lang w:val="es-ES"/>
+        </w:rPr>
+        <w:t>s</w:t>
+      </w:r>
+      <w:r>
+        <w:rPr>
+          <w:rFonts w:ascii="Arial" w:hAnsi="Arial" w:cs="Arial"/>
+          <w:sz w:val="24"/>
+          <w:szCs w:val="24"/>
+          <w:lang w:val="es-ES"/>
+        </w:rPr>
+        <w:t xml:space="preserve"> deudores.</w:t>
       </w:r>
     </w:p>
     <w:p>
       <w:pPr>
+        <w:spacing w:line="360" w:lineRule="auto"/>
+        <w:ind w:firstLine="720"/>
         <w:jc w:val="both"/>
         <w:rPr>
           <w:rFonts w:ascii="Arial" w:hAnsi="Arial" w:cs="Arial"/>
@@ -1283,91 +1171,126 @@
       <w:r>
         <w:rPr>
           <w:rFonts w:ascii="Arial" w:hAnsi="Arial" w:cs="Arial"/>
-          <w:b/>
-          <w:sz w:val="24"/>
-          <w:szCs w:val="24"/>
-          <w:lang w:val="es-ES"/>
-        </w:rPr>
-        <w:t>Objetivo General:</w:t>
-      </w:r>
-      <w:r>
-        <w:rPr>
-          <w:rFonts w:ascii="Arial" w:hAnsi="Arial" w:cs="Arial"/>
-          <w:b/>
-          <w:sz w:val="24"/>
-          <w:szCs w:val="24"/>
-          <w:lang w:val="es-ES"/>
-        </w:rPr>
-        <w:t xml:space="preserve"> </w:t>
-      </w:r>
-      <w:r>
-        <w:rPr>
-          <w:rFonts w:ascii="Arial" w:hAnsi="Arial" w:cs="Arial"/>
-          <w:sz w:val="24"/>
-          <w:szCs w:val="24"/>
-          <w:lang w:val="es-ES"/>
-        </w:rPr>
-        <w:t xml:space="preserve">Desarrollar una aplicación web para el registro y control de deudas y facturas en Suministro de Alimentos Don </w:t>
-      </w:r>
-      <w:proofErr w:type="spellStart"/>
-      <w:r>
-        <w:rPr>
-          <w:rFonts w:ascii="Arial" w:hAnsi="Arial" w:cs="Arial"/>
-          <w:sz w:val="24"/>
-          <w:szCs w:val="24"/>
-          <w:lang w:val="es-ES"/>
-        </w:rPr>
-        <w:t>Grego</w:t>
-      </w:r>
-      <w:proofErr w:type="spellEnd"/>
-      <w:r>
-        <w:rPr>
-          <w:rFonts w:ascii="Arial" w:hAnsi="Arial" w:cs="Arial"/>
-          <w:sz w:val="24"/>
-          <w:szCs w:val="24"/>
-          <w:lang w:val="es-ES"/>
-        </w:rPr>
-        <w:t xml:space="preserve"> C.A, ubicado en Parroquia Vista Hermosa, Ciudad </w:t>
-      </w:r>
-      <w:r>
-        <w:rPr>
-          <w:rFonts w:ascii="Arial" w:hAnsi="Arial" w:cs="Arial"/>
-          <w:sz w:val="24"/>
-          <w:szCs w:val="24"/>
-          <w:lang w:val="es-ES"/>
-        </w:rPr>
-        <w:t>Bolívar</w:t>
-      </w:r>
-      <w:r>
-        <w:rPr>
-          <w:rFonts w:ascii="Arial" w:hAnsi="Arial" w:cs="Arial"/>
-          <w:sz w:val="24"/>
-          <w:szCs w:val="24"/>
-          <w:lang w:val="es-ES"/>
-        </w:rPr>
-        <w:t xml:space="preserve">, Estado </w:t>
-      </w:r>
-      <w:r>
-        <w:rPr>
-          <w:rFonts w:ascii="Arial" w:hAnsi="Arial" w:cs="Arial"/>
-          <w:sz w:val="24"/>
-          <w:szCs w:val="24"/>
-          <w:lang w:val="es-ES"/>
-        </w:rPr>
-        <w:t>Bolívar</w:t>
-      </w:r>
-      <w:r>
-        <w:rPr>
-          <w:rFonts w:ascii="Arial" w:hAnsi="Arial" w:cs="Arial"/>
-          <w:sz w:val="24"/>
-          <w:szCs w:val="24"/>
-          <w:lang w:val="es-ES"/>
-        </w:rPr>
-        <w:t>.</w:t>
+          <w:sz w:val="24"/>
+          <w:szCs w:val="24"/>
+          <w:lang w:val="es-ES"/>
+        </w:rPr>
+        <w:t>De manera similar, la institución no almacena de forma</w:t>
+      </w:r>
+      <w:r>
+        <w:rPr>
+          <w:rFonts w:ascii="Arial" w:hAnsi="Arial" w:cs="Arial"/>
+          <w:sz w:val="24"/>
+          <w:szCs w:val="24"/>
+          <w:lang w:val="es-ES"/>
+        </w:rPr>
+        <w:t xml:space="preserve"> eficiente las facturas y recibos que reciben por partes de sus proveedores.</w:t>
       </w:r>
     </w:p>
     <w:p>
       <w:pPr>
+        <w:spacing w:line="360" w:lineRule="auto"/>
+        <w:jc w:val="both"/>
+        <w:rPr>
+          <w:rFonts w:ascii="Arial" w:hAnsi="Arial" w:cs="Arial"/>
+          <w:b/>
+          <w:sz w:val="24"/>
+          <w:szCs w:val="24"/>
+          <w:lang w:val="es-ES"/>
+        </w:rPr>
+      </w:pPr>
+      <w:r>
+        <w:rPr>
+          <w:rFonts w:ascii="Arial" w:hAnsi="Arial" w:cs="Arial"/>
+          <w:b/>
+          <w:sz w:val="24"/>
+          <w:szCs w:val="24"/>
+          <w:lang w:val="es-ES"/>
+        </w:rPr>
+        <w:t>Objetivo General</w:t>
+      </w:r>
+    </w:p>
+    <w:p>
+      <w:pPr>
+        <w:spacing w:line="360" w:lineRule="auto"/>
+        <w:ind w:firstLine="720"/>
+        <w:jc w:val="both"/>
+        <w:rPr>
+          <w:rFonts w:ascii="Arial" w:hAnsi="Arial" w:cs="Arial"/>
+          <w:sz w:val="24"/>
+          <w:szCs w:val="24"/>
+          <w:lang w:val="es-ES"/>
+        </w:rPr>
+      </w:pPr>
+      <w:r>
+        <w:rPr>
+          <w:rFonts w:ascii="Arial" w:hAnsi="Arial" w:cs="Arial"/>
+          <w:sz w:val="24"/>
+          <w:szCs w:val="24"/>
+          <w:lang w:val="es-ES"/>
+        </w:rPr>
+        <w:t xml:space="preserve">Desarrollar una aplicación web para el registro y control de deudas y facturas en Suministro de Alimentos Don </w:t>
+      </w:r>
+      <w:proofErr w:type="spellStart"/>
+      <w:r>
+        <w:rPr>
+          <w:rFonts w:ascii="Arial" w:hAnsi="Arial" w:cs="Arial"/>
+          <w:sz w:val="24"/>
+          <w:szCs w:val="24"/>
+          <w:lang w:val="es-ES"/>
+        </w:rPr>
+        <w:t>Grego</w:t>
+      </w:r>
+      <w:proofErr w:type="spellEnd"/>
+      <w:r>
+        <w:rPr>
+          <w:rFonts w:ascii="Arial" w:hAnsi="Arial" w:cs="Arial"/>
+          <w:sz w:val="24"/>
+          <w:szCs w:val="24"/>
+          <w:lang w:val="es-ES"/>
+        </w:rPr>
+        <w:t xml:space="preserve"> C.A, ubicado en Parroquia Vista Hermosa, Ciudad </w:t>
+      </w:r>
+      <w:r>
+        <w:rPr>
+          <w:rFonts w:ascii="Arial" w:hAnsi="Arial" w:cs="Arial"/>
+          <w:sz w:val="24"/>
+          <w:szCs w:val="24"/>
+          <w:lang w:val="es-ES"/>
+        </w:rPr>
+        <w:t>Bolívar</w:t>
+      </w:r>
+      <w:r>
+        <w:rPr>
+          <w:rFonts w:ascii="Arial" w:hAnsi="Arial" w:cs="Arial"/>
+          <w:sz w:val="24"/>
+          <w:szCs w:val="24"/>
+          <w:lang w:val="es-ES"/>
+        </w:rPr>
+        <w:t xml:space="preserve">, Estado </w:t>
+      </w:r>
+      <w:r>
+        <w:rPr>
+          <w:rFonts w:ascii="Arial" w:hAnsi="Arial" w:cs="Arial"/>
+          <w:sz w:val="24"/>
+          <w:szCs w:val="24"/>
+          <w:lang w:val="es-ES"/>
+        </w:rPr>
+        <w:t>Bolívar</w:t>
+      </w:r>
+      <w:r>
+        <w:rPr>
+          <w:rFonts w:ascii="Arial" w:hAnsi="Arial" w:cs="Arial"/>
+          <w:sz w:val="24"/>
+          <w:szCs w:val="24"/>
+          <w:lang w:val="es-ES"/>
+        </w:rPr>
+        <w:t>; que mejore su capacidad para administrar las deudas de la compañía.</w:t>
+      </w:r>
+    </w:p>
+    <w:p>
+      <w:pPr>
+        <w:spacing w:line="360" w:lineRule="auto"/>
         <w:jc w:val="both"/>
         <w:rPr>
           <w:rFonts w:ascii="Arial" w:hAnsi="Arial" w:cs="Arial"/>
@@ -1425,6 +1348,7 @@
           <w:ilvl w:val="0"/>
           <w:numId w:val="2"/>
         </w:numPr>
+        <w:spacing w:line="360" w:lineRule="auto"/>
         <w:jc w:val="both"/>
         <w:rPr>
           <w:rFonts w:ascii="Arial" w:hAnsi="Arial" w:cs="Arial"/>
@@ -1442,6 +1366,7 @@
           <w:szCs w:val="24"/>
           <w:lang w:val="es-ES"/>
         </w:rPr>
+        <w:lastRenderedPageBreak/>
         <w:t>Identificar el problema</w:t>
       </w:r>
     </w:p>
@@ -1452,6 +1377,7 @@
           <w:ilvl w:val="0"/>
           <w:numId w:val="2"/>
         </w:numPr>
+        <w:spacing w:line="360" w:lineRule="auto"/>
         <w:jc w:val="both"/>
         <w:rPr>
           <w:rFonts w:ascii="Arial" w:hAnsi="Arial" w:cs="Arial"/>
@@ -1479,6 +1405,7 @@
           <w:ilvl w:val="0"/>
           <w:numId w:val="2"/>
         </w:numPr>
+        <w:spacing w:line="360" w:lineRule="auto"/>
         <w:jc w:val="both"/>
         <w:rPr>
           <w:rFonts w:ascii="Arial" w:hAnsi="Arial" w:cs="Arial"/>
@@ -1506,6 +1433,7 @@
           <w:ilvl w:val="0"/>
           <w:numId w:val="2"/>
         </w:numPr>
+        <w:spacing w:line="360" w:lineRule="auto"/>
         <w:jc w:val="both"/>
         <w:rPr>
           <w:rFonts w:ascii="Arial" w:hAnsi="Arial" w:cs="Arial"/>
@@ -1533,6 +1461,7 @@
           <w:ilvl w:val="0"/>
           <w:numId w:val="2"/>
         </w:numPr>
+        <w:spacing w:line="360" w:lineRule="auto"/>
         <w:jc w:val="both"/>
         <w:rPr>
           <w:rFonts w:ascii="Arial" w:hAnsi="Arial" w:cs="Arial"/>
@@ -1560,6 +1489,7 @@
           <w:ilvl w:val="0"/>
           <w:numId w:val="2"/>
         </w:numPr>
+        <w:spacing w:line="360" w:lineRule="auto"/>
         <w:jc w:val="both"/>
         <w:rPr>
           <w:rFonts w:ascii="Arial" w:hAnsi="Arial" w:cs="Arial"/>
@@ -1587,6 +1517,7 @@
           <w:ilvl w:val="0"/>
           <w:numId w:val="2"/>
         </w:numPr>
+        <w:spacing w:line="360" w:lineRule="auto"/>
         <w:jc w:val="both"/>
         <w:rPr>
           <w:rFonts w:ascii="Arial" w:hAnsi="Arial" w:cs="Arial"/>
@@ -1614,6 +1545,7 @@
           <w:ilvl w:val="0"/>
           <w:numId w:val="2"/>
         </w:numPr>
+        <w:spacing w:line="360" w:lineRule="auto"/>
         <w:jc w:val="both"/>
         <w:rPr>
           <w:rFonts w:ascii="Arial" w:hAnsi="Arial" w:cs="Arial"/>
@@ -1636,10 +1568,11 @@
     </w:p>
     <w:p>
       <w:pPr>
+        <w:spacing w:line="360" w:lineRule="auto"/>
         <w:jc w:val="both"/>
         <w:rPr>
           <w:rFonts w:ascii="Arial" w:hAnsi="Arial" w:cs="Arial"/>
-          <w:bCs/>
+          <w:b/>
           <w:sz w:val="24"/>
           <w:szCs w:val="24"/>
           <w:lang w:val="es-ES"/>
@@ -1653,24 +1586,17 @@
           <w:szCs w:val="24"/>
           <w:lang w:val="es-ES"/>
         </w:rPr>
-        <w:t xml:space="preserve">Justificación: </w:t>
-      </w:r>
-      <w:r>
-        <w:rPr>
-          <w:rFonts w:ascii="Arial" w:hAnsi="Arial" w:cs="Arial"/>
-          <w:bCs/>
-          <w:sz w:val="24"/>
-          <w:szCs w:val="24"/>
-          <w:lang w:val="es-ES"/>
-        </w:rPr>
-        <w:t>Para una empresa, es importante llevar un buen control de la contabilidad y las finanzas, ya que, de no tenerse, podría generar problemas como perdidas del capital a largo plazo, falta de información para futuros diagnostico o hasta problemas administrativos/legales.</w:t>
+        <w:t>Justificación</w:t>
       </w:r>
     </w:p>
     <w:p>
       <w:pPr>
+        <w:spacing w:line="360" w:lineRule="auto"/>
+        <w:ind w:firstLine="720"/>
         <w:jc w:val="both"/>
         <w:rPr>
           <w:rFonts w:ascii="Arial" w:hAnsi="Arial" w:cs="Arial"/>
+          <w:bCs/>
           <w:sz w:val="24"/>
           <w:szCs w:val="24"/>
           <w:lang w:val="es-ES"/>
@@ -1679,45 +1605,21 @@
       <w:r>
         <w:rPr>
           <w:rFonts w:ascii="Arial" w:hAnsi="Arial" w:cs="Arial"/>
-          <w:b/>
-          <w:sz w:val="24"/>
-          <w:szCs w:val="24"/>
-          <w:lang w:val="es-ES"/>
-        </w:rPr>
-        <w:t>Alcance</w:t>
-      </w:r>
-      <w:r>
-        <w:rPr>
-          <w:rFonts w:ascii="Arial" w:hAnsi="Arial" w:cs="Arial"/>
-          <w:sz w:val="24"/>
-          <w:szCs w:val="24"/>
-          <w:lang w:val="es-ES"/>
-        </w:rPr>
-        <w:t>:</w:t>
-      </w:r>
-      <w:r>
-        <w:rPr>
-          <w:rFonts w:ascii="Arial" w:hAnsi="Arial" w:cs="Arial"/>
-          <w:sz w:val="24"/>
-          <w:szCs w:val="24"/>
-          <w:lang w:val="es-ES"/>
-        </w:rPr>
-        <w:t xml:space="preserve"> La aplicación abarcará el sector de deudas de clientes que frecuentan el establecimiento</w:t>
-      </w:r>
-      <w:r>
-        <w:rPr>
-          <w:rFonts w:ascii="Arial" w:hAnsi="Arial" w:cs="Arial"/>
-          <w:sz w:val="24"/>
-          <w:szCs w:val="24"/>
-          <w:lang w:val="es-ES"/>
-        </w:rPr>
-        <w:t>, de un modo que sea cómodo de revisar y actualizar. También, abarcará las facturas y deudas que la empresa tenga con sus proveedores.</w:t>
+          <w:bCs/>
+          <w:sz w:val="24"/>
+          <w:szCs w:val="24"/>
+          <w:lang w:val="es-ES"/>
+        </w:rPr>
+        <w:t>Para una empresa, es importante llevar un buen control de la contabilidad y las finanzas, ya que, de no tenerse, podría generar problemas como perdidas del capital a largo plazo, falta de información para futuros diagnostico o hasta problemas administrativos/legales.</w:t>
       </w:r>
     </w:p>
     <w:p>
       <w:pPr>
-        <w:rPr>
-          <w:rFonts w:ascii="Arial" w:hAnsi="Arial" w:cs="Arial"/>
+        <w:spacing w:line="360" w:lineRule="auto"/>
+        <w:jc w:val="both"/>
+        <w:rPr>
+          <w:rFonts w:ascii="Arial" w:hAnsi="Arial" w:cs="Arial"/>
+          <w:b/>
           <w:sz w:val="24"/>
           <w:szCs w:val="24"/>
           <w:lang w:val="es-ES"/>
@@ -1731,69 +1633,128 @@
           <w:szCs w:val="24"/>
           <w:lang w:val="es-ES"/>
         </w:rPr>
-        <w:t>Delimitación</w:t>
-      </w:r>
-      <w:r>
-        <w:rPr>
-          <w:rFonts w:ascii="Arial" w:hAnsi="Arial" w:cs="Arial"/>
-          <w:sz w:val="24"/>
-          <w:szCs w:val="24"/>
-          <w:lang w:val="es-ES"/>
-        </w:rPr>
-        <w:t>:</w:t>
-      </w:r>
-      <w:r>
-        <w:rPr>
-          <w:rFonts w:ascii="Arial" w:hAnsi="Arial" w:cs="Arial"/>
-          <w:sz w:val="24"/>
-          <w:szCs w:val="24"/>
-          <w:lang w:val="es-ES"/>
-        </w:rPr>
-        <w:t xml:space="preserve"> La aplicación buscara optimizar el </w:t>
-      </w:r>
-      <w:proofErr w:type="spellStart"/>
-      <w:r>
-        <w:rPr>
-          <w:rFonts w:ascii="Arial" w:hAnsi="Arial" w:cs="Arial"/>
-          <w:sz w:val="24"/>
-          <w:szCs w:val="24"/>
-          <w:lang w:val="es-ES"/>
-        </w:rPr>
-        <w:t>manejor</w:t>
-      </w:r>
-      <w:proofErr w:type="spellEnd"/>
-      <w:r>
-        <w:rPr>
-          <w:rFonts w:ascii="Arial" w:hAnsi="Arial" w:cs="Arial"/>
-          <w:sz w:val="24"/>
-          <w:szCs w:val="24"/>
-          <w:lang w:val="es-ES"/>
-        </w:rPr>
-        <w:t xml:space="preserve"> de deudas y facturas de la empresa. No se manejará el fondo de la empresa, </w:t>
-      </w:r>
-      <w:proofErr w:type="spellStart"/>
-      <w:r>
-        <w:rPr>
-          <w:rFonts w:ascii="Arial" w:hAnsi="Arial" w:cs="Arial"/>
-          <w:sz w:val="24"/>
-          <w:szCs w:val="24"/>
-          <w:lang w:val="es-ES"/>
-        </w:rPr>
-        <w:t>asi</w:t>
-      </w:r>
-      <w:proofErr w:type="spellEnd"/>
-      <w:r>
-        <w:rPr>
-          <w:rFonts w:ascii="Arial" w:hAnsi="Arial" w:cs="Arial"/>
-          <w:sz w:val="24"/>
-          <w:szCs w:val="24"/>
-          <w:lang w:val="es-ES"/>
-        </w:rPr>
-        <w:t xml:space="preserve"> como cualquier asunto que tenga que ver con el capital.</w:t>
+        <w:t>Alcance</w:t>
       </w:r>
     </w:p>
     <w:p>
       <w:pPr>
+        <w:spacing w:line="360" w:lineRule="auto"/>
+        <w:ind w:firstLine="720"/>
+        <w:jc w:val="both"/>
+        <w:rPr>
+          <w:rFonts w:ascii="Arial" w:hAnsi="Arial" w:cs="Arial"/>
+          <w:sz w:val="24"/>
+          <w:szCs w:val="24"/>
+          <w:lang w:val="es-ES"/>
+        </w:rPr>
+      </w:pPr>
+      <w:r>
+        <w:rPr>
+          <w:rFonts w:ascii="Arial" w:hAnsi="Arial" w:cs="Arial"/>
+          <w:sz w:val="24"/>
+          <w:szCs w:val="24"/>
+          <w:lang w:val="es-ES"/>
+        </w:rPr>
+        <w:t>La aplicación abarcará el sector de deudas de clientes que frecuentan el establecimiento</w:t>
+      </w:r>
+      <w:r>
+        <w:rPr>
+          <w:rFonts w:ascii="Arial" w:hAnsi="Arial" w:cs="Arial"/>
+          <w:sz w:val="24"/>
+          <w:szCs w:val="24"/>
+          <w:lang w:val="es-ES"/>
+        </w:rPr>
+        <w:t>, de un modo que sea cómodo de revisar y actualizar. También, abarcará las facturas y deudas que la empresa tenga con sus proveedores.</w:t>
+      </w:r>
+    </w:p>
+    <w:p>
+      <w:pPr>
+        <w:spacing w:line="360" w:lineRule="auto"/>
+        <w:jc w:val="both"/>
+        <w:rPr>
+          <w:rFonts w:ascii="Arial" w:hAnsi="Arial" w:cs="Arial"/>
+          <w:sz w:val="24"/>
+          <w:szCs w:val="24"/>
+          <w:lang w:val="es-ES"/>
+        </w:rPr>
+      </w:pPr>
+      <w:r>
+        <w:rPr>
+          <w:rFonts w:ascii="Arial" w:hAnsi="Arial" w:cs="Arial"/>
+          <w:b/>
+          <w:sz w:val="24"/>
+          <w:szCs w:val="24"/>
+          <w:lang w:val="es-ES"/>
+        </w:rPr>
+        <w:t>Delimitación</w:t>
+      </w:r>
+    </w:p>
+    <w:p>
+      <w:pPr>
+        <w:spacing w:line="360" w:lineRule="auto"/>
+        <w:ind w:firstLine="720"/>
+        <w:jc w:val="both"/>
+        <w:rPr>
+          <w:rFonts w:ascii="Arial" w:hAnsi="Arial" w:cs="Arial"/>
+          <w:sz w:val="24"/>
+          <w:szCs w:val="24"/>
+          <w:lang w:val="es-ES"/>
+        </w:rPr>
+      </w:pPr>
+      <w:r>
+        <w:rPr>
+          <w:rFonts w:ascii="Arial" w:hAnsi="Arial" w:cs="Arial"/>
+          <w:sz w:val="24"/>
+          <w:szCs w:val="24"/>
+          <w:lang w:val="es-ES"/>
+        </w:rPr>
+        <w:t xml:space="preserve">La aplicación buscara optimizar el </w:t>
+      </w:r>
+      <w:proofErr w:type="spellStart"/>
+      <w:r>
+        <w:rPr>
+          <w:rFonts w:ascii="Arial" w:hAnsi="Arial" w:cs="Arial"/>
+          <w:sz w:val="24"/>
+          <w:szCs w:val="24"/>
+          <w:lang w:val="es-ES"/>
+        </w:rPr>
+        <w:t>manejor</w:t>
+      </w:r>
+      <w:proofErr w:type="spellEnd"/>
+      <w:r>
+        <w:rPr>
+          <w:rFonts w:ascii="Arial" w:hAnsi="Arial" w:cs="Arial"/>
+          <w:sz w:val="24"/>
+          <w:szCs w:val="24"/>
+          <w:lang w:val="es-ES"/>
+        </w:rPr>
+        <w:t xml:space="preserve"> de deudas y facturas de la empresa. No se manejará el fondo de la empresa, </w:t>
+      </w:r>
+      <w:proofErr w:type="spellStart"/>
+      <w:r>
+        <w:rPr>
+          <w:rFonts w:ascii="Arial" w:hAnsi="Arial" w:cs="Arial"/>
+          <w:sz w:val="24"/>
+          <w:szCs w:val="24"/>
+          <w:lang w:val="es-ES"/>
+        </w:rPr>
+        <w:t>asi</w:t>
+      </w:r>
+      <w:proofErr w:type="spellEnd"/>
+      <w:r>
+        <w:rPr>
+          <w:rFonts w:ascii="Arial" w:hAnsi="Arial" w:cs="Arial"/>
+          <w:sz w:val="24"/>
+          <w:szCs w:val="24"/>
+          <w:lang w:val="es-ES"/>
+        </w:rPr>
+        <w:t xml:space="preserve"> como cualquier asunto que tenga que ver con el capital.</w:t>
+      </w:r>
+    </w:p>
+    <w:p>
+      <w:pPr>
+        <w:spacing w:line="360" w:lineRule="auto"/>
+        <w:jc w:val="both"/>
         <w:rPr>
           <w:rFonts w:ascii="Arial" w:hAnsi="Arial" w:cs="Arial"/>
           <w:sz w:val="24"/>
@@ -1804,6 +1765,8 @@
     </w:p>
     <w:p>
       <w:pPr>
+        <w:spacing w:line="360" w:lineRule="auto"/>
+        <w:jc w:val="both"/>
         <w:rPr>
           <w:rFonts w:ascii="Arial" w:hAnsi="Arial" w:cs="Arial"/>
           <w:sz w:val="24"/>
@@ -1823,7 +1786,7 @@
 </file>
 
 <file path=word/numbering.xml><?xml version="1.0" encoding="utf-8"?>
-<w:numbering xmlns:wpc="http://schemas.microsoft.com/office/word/2010/wordprocessingCanvas" xmlns:cx="http://schemas.microsoft.com/office/drawing/2014/chartex" xmlns:cx1="http://schemas.microsoft.com/office/drawing/2015/9/8/chartex" xmlns:cx2="http://schemas.microsoft.com/office/drawing/2015/10/21/chartex" xmlns:cx3="http://schemas.microsoft.com/office/drawing/2016/5/9/chartex" xmlns:cx4="http://schemas.microsoft.com/office/drawing/2016/5/10/chartex" xmlns:cx5="http://schemas.microsoft.com/office/drawing/2016/5/11/chartex" xmlns:cx6="http://schemas.microsoft.com/office/drawing/2016/5/12/chartex" xmlns:cx7="http://schemas.microsoft.com/office/drawing/2016/5/13/chartex" xmlns:cx8="http://schemas.microsoft.com/office/drawing/2016/5/14/chartex" xmlns:mc="http://schemas.openxmlformats.org/markup-compatibility/2006" xmlns:aink="http://schemas.microsoft.com/office/drawing/2016/ink" xmlns:am3d="http://schemas.microsoft.com/office/drawing/2017/model3d" xmlns:o="urn:schemas-microsoft-com:office:office" xmlns:oel="http://schemas.microsoft.com/office/2019/extlst" xmlns:r="http://schemas.openxmlformats.org/officeDocument/2006/relationships" xmlns:m="http://schemas.openxmlformats.org/officeDocument/2006/math" xmlns:v="urn:schemas-microsoft-com:vml" xmlns:wp14="http://schemas.microsoft.com/office/word/2010/wordprocessingDrawing" xmlns:wp="http://schemas.openxmlformats.org/drawingml/2006/wordprocessingDrawing" xmlns:w10="urn:schemas-microsoft-com:office:word" xmlns:w="http://schemas.openxmlformats.org/wordprocessingml/2006/main" xmlns:w14="http://schemas.microsoft.com/office/word/2010/wordml" xmlns:w15="http://schemas.microsoft.com/office/word/2012/wordml" xmlns:w16cex="http://schemas.microsoft.com/office/word/2018/wordml/cex" xmlns:w16cid="http://schemas.microsoft.com/office/word/2016/wordml/cid" xmlns:w16="http://schemas.microsoft.com/office/word/2018/wordml" xmlns:w16du="http://schemas.microsoft.com/office/word/2023/wordml/word16du" xmlns:w16sdtdh="http://schemas.microsoft.com/office/word/2020/wordml/sdtdatahash" xmlns:w16sdtfl="http://schemas.microsoft.com/office/word/2024/wordml/sdtformatlock" xmlns:w16se="http://schemas.microsoft.com/office/word/2015/wordml/symex" xmlns:wpg="http://schemas.microsoft.com/office/word/2010/wordprocessingGroup" xmlns:wpi="http://schemas.microsoft.com/office/word/2010/wordprocessingInk" xmlns:wne="http://schemas.microsoft.com/office/word/2006/wordml" xmlns:wps="http://schemas.microsoft.com/office/word/2010/wordprocessingShape" mc:Ignorable="w14 w15 w16se w16cid w16 w16cex w16sdtdh w16sdtfl w16du wp14">
+<w:numbering xmlns:wpc="http://schemas.microsoft.com/office/word/2010/wordprocessingCanvas" xmlns:cx="http://schemas.microsoft.com/office/drawing/2014/chartex" xmlns:mc="http://schemas.openxmlformats.org/markup-compatibility/2006" xmlns:o="urn:schemas-microsoft-com:office:office" xmlns:r="http://schemas.openxmlformats.org/officeDocument/2006/relationships" xmlns:m="http://schemas.openxmlformats.org/officeDocument/2006/math" xmlns:v="urn:schemas-microsoft-com:vml" xmlns:wp14="http://schemas.microsoft.com/office/word/2010/wordprocessingDrawing" xmlns:wp="http://schemas.openxmlformats.org/drawingml/2006/wordprocessingDrawing" xmlns:w10="urn:schemas-microsoft-com:office:word" xmlns:w="http://schemas.openxmlformats.org/wordprocessingml/2006/main" xmlns:w14="http://schemas.microsoft.com/office/word/2010/wordml" xmlns:w15="http://schemas.microsoft.com/office/word/2012/wordml" xmlns:w16se="http://schemas.microsoft.com/office/word/2015/wordml/symex" xmlns:wpg="http://schemas.microsoft.com/office/word/2010/wordprocessingGroup" xmlns:wpi="http://schemas.microsoft.com/office/word/2010/wordprocessingInk" xmlns:wne="http://schemas.microsoft.com/office/word/2006/wordml" xmlns:wps="http://schemas.microsoft.com/office/word/2010/wordprocessingShape" mc:Ignorable="w14 w15 w16se wp14">
   <w:abstractNum w:abstractNumId="0" w15:restartNumberingAfterBreak="0">
     <w:nsid w:val="377078EE"/>
     <w:multiLevelType w:val="hybridMultilevel"/>
@@ -2050,17 +2013,17 @@
       </w:rPr>
     </w:lvl>
   </w:abstractNum>
-  <w:num w:numId="1" w16cid:durableId="728262340">
+  <w:num w:numId="1">
     <w:abstractNumId w:val="0"/>
   </w:num>
-  <w:num w:numId="2" w16cid:durableId="1821114846">
+  <w:num w:numId="2">
     <w:abstractNumId w:val="1"/>
   </w:num>
 </w:numbering>
 </file>
 
 <file path=word/styles.xml><?xml version="1.0" encoding="utf-8"?>
-<w:styles xmlns:mc="http://schemas.openxmlformats.org/markup-compatibility/2006" xmlns:r="http://schemas.openxmlformats.org/officeDocument/2006/relationships" xmlns:w="http://schemas.openxmlformats.org/wordprocessingml/2006/main" xmlns:w14="http://schemas.microsoft.com/office/word/2010/wordml" xmlns:w15="http://schemas.microsoft.com/office/word/2012/wordml" xmlns:w16cex="http://schemas.microsoft.com/office/word/2018/wordml/cex" xmlns:w16cid="http://schemas.microsoft.com/office/word/2016/wordml/cid" xmlns:w16="http://schemas.microsoft.com/office/word/2018/wordml" xmlns:w16du="http://schemas.microsoft.com/office/word/2023/wordml/word16du" xmlns:w16sdtdh="http://schemas.microsoft.com/office/word/2020/wordml/sdtdatahash" xmlns:w16sdtfl="http://schemas.microsoft.com/office/word/2024/wordml/sdtformatlock" xmlns:w16se="http://schemas.microsoft.com/office/word/2015/wordml/symex" mc:Ignorable="w14 w15 w16se w16cid w16 w16cex w16sdtdh w16sdtfl w16du">
+<w:styles xmlns:mc="http://schemas.openxmlformats.org/markup-compatibility/2006" xmlns:r="http://schemas.openxmlformats.org/officeDocument/2006/relationships" xmlns:w="http://schemas.openxmlformats.org/wordprocessingml/2006/main" xmlns:w14="http://schemas.microsoft.com/office/word/2010/wordml" xmlns:w15="http://schemas.microsoft.com/office/word/2012/wordml" xmlns:w16se="http://schemas.microsoft.com/office/word/2015/wordml/symex" mc:Ignorable="w14 w15 w16se">
   <w:docDefaults>
     <w:rPrDefault>
       <w:rPr>
@@ -2076,7 +2039,7 @@
       </w:pPr>
     </w:pPrDefault>
   </w:docDefaults>
-  <w:latentStyles w:defLockedState="0" w:defUIPriority="99" w:defSemiHidden="0" w:defUnhideWhenUsed="0" w:defQFormat="0" w:count="376">
+  <w:latentStyles w:defLockedState="0" w:defUIPriority="99" w:defSemiHidden="0" w:defUnhideWhenUsed="0" w:defQFormat="0" w:count="371">
     <w:lsdException w:name="Normal" w:uiPriority="0" w:qFormat="1"/>
     <w:lsdException w:name="heading 1" w:uiPriority="9" w:qFormat="1"/>
     <w:lsdException w:name="heading 2" w:semiHidden="1" w:uiPriority="9" w:unhideWhenUsed="1" w:qFormat="1"/>
@@ -2448,11 +2411,6 @@
     <w:lsdException w:name="List Table 5 Dark Accent 6" w:uiPriority="50"/>
     <w:lsdException w:name="List Table 6 Colorful Accent 6" w:uiPriority="51"/>
     <w:lsdException w:name="List Table 7 Colorful Accent 6" w:uiPriority="52"/>
-    <w:lsdException w:name="Mention" w:semiHidden="1" w:unhideWhenUsed="1"/>
-    <w:lsdException w:name="Smart Hyperlink" w:semiHidden="1" w:unhideWhenUsed="1"/>
-    <w:lsdException w:name="Hashtag" w:semiHidden="1" w:unhideWhenUsed="1"/>
-    <w:lsdException w:name="Unresolved Mention" w:semiHidden="1" w:unhideWhenUsed="1"/>
-    <w:lsdException w:name="Smart Link" w:semiHidden="1" w:unhideWhenUsed="1"/>
   </w:latentStyles>
   <w:style w:type="paragraph" w:default="1" w:styleId="Normal">
     <w:name w:val="Normal"/>
@@ -2515,6 +2473,16 @@
       </w:tblBorders>
     </w:tblPr>
   </w:style>
+  <w:style w:type="character" w:styleId="Hipervnculo">
+    <w:name w:val="Hyperlink"/>
+    <w:basedOn w:val="Fuentedeprrafopredeter"/>
+    <w:uiPriority w:val="99"/>
+    <w:rsid w:val="00C90DC0"/>
+    <w:rPr>
+      <w:color w:val="0563C1"/>
+      <w:u w:val="single"/>
+    </w:rPr>
+  </w:style>
 </w:styles>
 </file>
 
@@ -3288,7 +3256,7 @@
         <a:p>
           <a:r>
             <a:rPr lang="es-VE"/>
-            <a:t>Presidente</a:t>
+            <a:t>Presidente Alirio Castillo</a:t>
           </a:r>
         </a:p>
       </dgm:t>
@@ -3315,78 +3283,6 @@
         </a:p>
       </dgm:t>
     </dgm:pt>
-    <dgm:pt modelId="{2E21A71F-9C31-4987-A04B-D2BB5DF7DF75}">
-      <dgm:prSet phldrT="[Texto]"/>
-      <dgm:spPr/>
-      <dgm:t>
-        <a:bodyPr/>
-        <a:lstStyle/>
-        <a:p>
-          <a:r>
-            <a:rPr lang="es-VE"/>
-            <a:t>Obelkys Yegues</a:t>
-          </a:r>
-        </a:p>
-      </dgm:t>
-    </dgm:pt>
-    <dgm:pt modelId="{84ADB2D7-B1E9-4282-B387-7A8DF123D1A7}" type="parTrans" cxnId="{A4B9FBF0-3B36-4E59-A0E9-FAAFACB31E75}">
-      <dgm:prSet/>
-      <dgm:spPr/>
-      <dgm:t>
-        <a:bodyPr/>
-        <a:lstStyle/>
-        <a:p>
-          <a:endParaRPr lang="es-VE"/>
-        </a:p>
-      </dgm:t>
-    </dgm:pt>
-    <dgm:pt modelId="{BD3857D7-83E4-4E8D-A46C-5E8B63A9AA14}" type="sibTrans" cxnId="{A4B9FBF0-3B36-4E59-A0E9-FAAFACB31E75}">
-      <dgm:prSet/>
-      <dgm:spPr/>
-      <dgm:t>
-        <a:bodyPr/>
-        <a:lstStyle/>
-        <a:p>
-          <a:endParaRPr lang="es-VE"/>
-        </a:p>
-      </dgm:t>
-    </dgm:pt>
-    <dgm:pt modelId="{47C455E5-76DF-48D4-817E-FF6C65BFDD8B}">
-      <dgm:prSet phldrT="[Texto]"/>
-      <dgm:spPr/>
-      <dgm:t>
-        <a:bodyPr/>
-        <a:lstStyle/>
-        <a:p>
-          <a:r>
-            <a:rPr lang="es-VE"/>
-            <a:t>Alirio Castillo</a:t>
-          </a:r>
-        </a:p>
-      </dgm:t>
-    </dgm:pt>
-    <dgm:pt modelId="{46357EAD-14BD-4E66-A78A-7EB60C639460}" type="parTrans" cxnId="{2A0A54A2-50F5-484B-97FB-DE1F8A2A8C50}">
-      <dgm:prSet/>
-      <dgm:spPr/>
-      <dgm:t>
-        <a:bodyPr/>
-        <a:lstStyle/>
-        <a:p>
-          <a:endParaRPr lang="es-VE"/>
-        </a:p>
-      </dgm:t>
-    </dgm:pt>
-    <dgm:pt modelId="{17E58369-2351-4F17-865C-41C0ACCDC92D}" type="sibTrans" cxnId="{2A0A54A2-50F5-484B-97FB-DE1F8A2A8C50}">
-      <dgm:prSet/>
-      <dgm:spPr/>
-      <dgm:t>
-        <a:bodyPr/>
-        <a:lstStyle/>
-        <a:p>
-          <a:endParaRPr lang="es-VE"/>
-        </a:p>
-      </dgm:t>
-    </dgm:pt>
     <dgm:pt modelId="{E363B30B-D4B0-4C67-A4C8-28A04C4F45EE}">
       <dgm:prSet phldrT="[Texto]"/>
       <dgm:spPr/>
@@ -3396,7 +3292,7 @@
         <a:p>
           <a:r>
             <a:rPr lang="es-VE"/>
-            <a:t>Vicepresidente</a:t>
+            <a:t>Vicepresidente Obelkys Yegues</a:t>
           </a:r>
         </a:p>
       </dgm:t>
@@ -3435,6 +3331,13 @@
         </dgm:presLayoutVars>
       </dgm:prSet>
       <dgm:spPr/>
+      <dgm:t>
+        <a:bodyPr/>
+        <a:lstStyle/>
+        <a:p>
+          <a:endParaRPr lang="es-ES"/>
+        </a:p>
+      </dgm:t>
     </dgm:pt>
     <dgm:pt modelId="{BF71E488-B34F-4FAC-B630-886107B88172}" type="pres">
       <dgm:prSet presAssocID="{1E84C682-7CAB-444F-8AEA-B761AFAFE98B}" presName="hierRoot1" presStyleCnt="0">
@@ -3449,172 +3352,127 @@
       <dgm:spPr/>
     </dgm:pt>
     <dgm:pt modelId="{7339E290-6101-4565-9C5E-275194098C98}" type="pres">
-      <dgm:prSet presAssocID="{1E84C682-7CAB-444F-8AEA-B761AFAFE98B}" presName="rootText1" presStyleLbl="node0" presStyleIdx="0" presStyleCnt="2">
+      <dgm:prSet presAssocID="{1E84C682-7CAB-444F-8AEA-B761AFAFE98B}" presName="rootText1" presStyleLbl="node0" presStyleIdx="0" presStyleCnt="1">
         <dgm:presLayoutVars>
           <dgm:chPref val="3"/>
         </dgm:presLayoutVars>
       </dgm:prSet>
-      <dgm:spPr/>
+      <dgm:spPr>
+        <a:prstGeom prst="roundRect">
+          <a:avLst/>
+        </a:prstGeom>
+      </dgm:spPr>
+      <dgm:t>
+        <a:bodyPr/>
+        <a:lstStyle/>
+        <a:p>
+          <a:endParaRPr lang="es-ES"/>
+        </a:p>
+      </dgm:t>
     </dgm:pt>
     <dgm:pt modelId="{13A314AE-286B-4BFC-A2A0-E9674DDD051C}" type="pres">
       <dgm:prSet presAssocID="{1E84C682-7CAB-444F-8AEA-B761AFAFE98B}" presName="rootConnector1" presStyleLbl="node1" presStyleIdx="0" presStyleCnt="0"/>
       <dgm:spPr/>
+      <dgm:t>
+        <a:bodyPr/>
+        <a:lstStyle/>
+        <a:p>
+          <a:endParaRPr lang="es-ES"/>
+        </a:p>
+      </dgm:t>
     </dgm:pt>
     <dgm:pt modelId="{8738135D-F6F0-4F78-A366-D08C78025023}" type="pres">
       <dgm:prSet presAssocID="{1E84C682-7CAB-444F-8AEA-B761AFAFE98B}" presName="hierChild2" presStyleCnt="0"/>
       <dgm:spPr/>
     </dgm:pt>
-    <dgm:pt modelId="{AE8426D0-1BD2-492E-B453-293979D89920}" type="pres">
-      <dgm:prSet presAssocID="{46357EAD-14BD-4E66-A78A-7EB60C639460}" presName="Name37" presStyleLbl="parChTrans1D2" presStyleIdx="0" presStyleCnt="2"/>
+    <dgm:pt modelId="{B198EE18-055D-4187-8FE2-EADA9C8E1942}" type="pres">
+      <dgm:prSet presAssocID="{32052A3F-ABC1-4CA4-982B-A2969F1FBD68}" presName="Name37" presStyleLbl="parChTrans1D2" presStyleIdx="0" presStyleCnt="1"/>
       <dgm:spPr/>
+      <dgm:t>
+        <a:bodyPr/>
+        <a:lstStyle/>
+        <a:p>
+          <a:endParaRPr lang="es-ES"/>
+        </a:p>
+      </dgm:t>
     </dgm:pt>
-    <dgm:pt modelId="{D35FEC0F-01E6-4FD3-B898-0FDA7F455ACA}" type="pres">
-      <dgm:prSet presAssocID="{47C455E5-76DF-48D4-817E-FF6C65BFDD8B}" presName="hierRoot2" presStyleCnt="0">
+    <dgm:pt modelId="{F607AB49-CBE0-4F92-A1A6-00EFE6F358BE}" type="pres">
+      <dgm:prSet presAssocID="{E363B30B-D4B0-4C67-A4C8-28A04C4F45EE}" presName="hierRoot2" presStyleCnt="0">
         <dgm:presLayoutVars>
           <dgm:hierBranch val="init"/>
         </dgm:presLayoutVars>
       </dgm:prSet>
       <dgm:spPr/>
     </dgm:pt>
-    <dgm:pt modelId="{7EA0F94D-9E93-4C8C-A4F7-2CE94945DF3E}" type="pres">
-      <dgm:prSet presAssocID="{47C455E5-76DF-48D4-817E-FF6C65BFDD8B}" presName="rootComposite" presStyleCnt="0"/>
+    <dgm:pt modelId="{E4A09199-00B4-4044-8090-B79B6613CC98}" type="pres">
+      <dgm:prSet presAssocID="{E363B30B-D4B0-4C67-A4C8-28A04C4F45EE}" presName="rootComposite" presStyleCnt="0"/>
       <dgm:spPr/>
     </dgm:pt>
-    <dgm:pt modelId="{45D2A3BE-D3CC-482F-96E6-07436A61D6E4}" type="pres">
-      <dgm:prSet presAssocID="{47C455E5-76DF-48D4-817E-FF6C65BFDD8B}" presName="rootText" presStyleLbl="node2" presStyleIdx="0" presStyleCnt="2">
+    <dgm:pt modelId="{1E98E297-B1CA-4ADD-97D5-511794842E7D}" type="pres">
+      <dgm:prSet presAssocID="{E363B30B-D4B0-4C67-A4C8-28A04C4F45EE}" presName="rootText" presStyleLbl="node2" presStyleIdx="0" presStyleCnt="1">
         <dgm:presLayoutVars>
           <dgm:chPref val="3"/>
         </dgm:presLayoutVars>
       </dgm:prSet>
+      <dgm:spPr>
+        <a:prstGeom prst="roundRect">
+          <a:avLst/>
+        </a:prstGeom>
+      </dgm:spPr>
+      <dgm:t>
+        <a:bodyPr/>
+        <a:lstStyle/>
+        <a:p>
+          <a:endParaRPr lang="es-ES"/>
+        </a:p>
+      </dgm:t>
+    </dgm:pt>
+    <dgm:pt modelId="{8DC9A7A5-59E4-45F2-AFCC-195701E13A12}" type="pres">
+      <dgm:prSet presAssocID="{E363B30B-D4B0-4C67-A4C8-28A04C4F45EE}" presName="rootConnector" presStyleLbl="node2" presStyleIdx="0" presStyleCnt="1"/>
+      <dgm:spPr/>
+      <dgm:t>
+        <a:bodyPr/>
+        <a:lstStyle/>
+        <a:p>
+          <a:endParaRPr lang="es-ES"/>
+        </a:p>
+      </dgm:t>
+    </dgm:pt>
+    <dgm:pt modelId="{E4B379A8-65A0-4348-8125-0351C55968AC}" type="pres">
+      <dgm:prSet presAssocID="{E363B30B-D4B0-4C67-A4C8-28A04C4F45EE}" presName="hierChild4" presStyleCnt="0"/>
       <dgm:spPr/>
     </dgm:pt>
-    <dgm:pt modelId="{F768B7C8-762E-4A3F-A9B1-03F8BB9D6280}" type="pres">
-      <dgm:prSet presAssocID="{47C455E5-76DF-48D4-817E-FF6C65BFDD8B}" presName="rootConnector" presStyleLbl="node2" presStyleIdx="0" presStyleCnt="2"/>
-      <dgm:spPr/>
-    </dgm:pt>
-    <dgm:pt modelId="{2910ADD5-C241-4CE1-941A-7BA9D7B6F4CE}" type="pres">
-      <dgm:prSet presAssocID="{47C455E5-76DF-48D4-817E-FF6C65BFDD8B}" presName="hierChild4" presStyleCnt="0"/>
-      <dgm:spPr/>
-    </dgm:pt>
-    <dgm:pt modelId="{84099AAA-E40B-4845-9F93-464453480820}" type="pres">
-      <dgm:prSet presAssocID="{47C455E5-76DF-48D4-817E-FF6C65BFDD8B}" presName="hierChild5" presStyleCnt="0"/>
+    <dgm:pt modelId="{02FCEB20-34E3-4C0C-9526-3F7805601327}" type="pres">
+      <dgm:prSet presAssocID="{E363B30B-D4B0-4C67-A4C8-28A04C4F45EE}" presName="hierChild5" presStyleCnt="0"/>
       <dgm:spPr/>
     </dgm:pt>
     <dgm:pt modelId="{C7824D61-AE75-4D67-8D1A-37CA2EF6CB67}" type="pres">
       <dgm:prSet presAssocID="{1E84C682-7CAB-444F-8AEA-B761AFAFE98B}" presName="hierChild3" presStyleCnt="0"/>
       <dgm:spPr/>
     </dgm:pt>
-    <dgm:pt modelId="{94D1A686-3CC6-4800-A222-1AD628B448F6}" type="pres">
-      <dgm:prSet presAssocID="{E363B30B-D4B0-4C67-A4C8-28A04C4F45EE}" presName="hierRoot1" presStyleCnt="0">
-        <dgm:presLayoutVars>
-          <dgm:hierBranch val="init"/>
-        </dgm:presLayoutVars>
-      </dgm:prSet>
-      <dgm:spPr/>
-    </dgm:pt>
-    <dgm:pt modelId="{47B2F9C4-02B1-401C-83DB-EC12988D219A}" type="pres">
-      <dgm:prSet presAssocID="{E363B30B-D4B0-4C67-A4C8-28A04C4F45EE}" presName="rootComposite1" presStyleCnt="0"/>
-      <dgm:spPr/>
-    </dgm:pt>
-    <dgm:pt modelId="{8B3116AF-A36A-42E6-B126-C01306762C12}" type="pres">
-      <dgm:prSet presAssocID="{E363B30B-D4B0-4C67-A4C8-28A04C4F45EE}" presName="rootText1" presStyleLbl="node0" presStyleIdx="1" presStyleCnt="2">
-        <dgm:presLayoutVars>
-          <dgm:chPref val="3"/>
-        </dgm:presLayoutVars>
-      </dgm:prSet>
-      <dgm:spPr/>
-    </dgm:pt>
-    <dgm:pt modelId="{6A76ED66-4259-4828-AC06-897AED007712}" type="pres">
-      <dgm:prSet presAssocID="{E363B30B-D4B0-4C67-A4C8-28A04C4F45EE}" presName="rootConnector1" presStyleLbl="node1" presStyleIdx="0" presStyleCnt="0"/>
-      <dgm:spPr/>
-    </dgm:pt>
-    <dgm:pt modelId="{3DB70CE7-0137-4F03-B9CD-CCD276AA46A0}" type="pres">
-      <dgm:prSet presAssocID="{E363B30B-D4B0-4C67-A4C8-28A04C4F45EE}" presName="hierChild2" presStyleCnt="0"/>
-      <dgm:spPr/>
-    </dgm:pt>
-    <dgm:pt modelId="{59353FA9-D8C7-493F-9A43-B90DBB56ACEB}" type="pres">
-      <dgm:prSet presAssocID="{84ADB2D7-B1E9-4282-B387-7A8DF123D1A7}" presName="Name37" presStyleLbl="parChTrans1D2" presStyleIdx="1" presStyleCnt="2"/>
-      <dgm:spPr/>
-    </dgm:pt>
-    <dgm:pt modelId="{F4AF3029-47E6-46B6-AC9C-6381F7A00636}" type="pres">
-      <dgm:prSet presAssocID="{2E21A71F-9C31-4987-A04B-D2BB5DF7DF75}" presName="hierRoot2" presStyleCnt="0">
-        <dgm:presLayoutVars>
-          <dgm:hierBranch val="init"/>
-        </dgm:presLayoutVars>
-      </dgm:prSet>
-      <dgm:spPr/>
-    </dgm:pt>
-    <dgm:pt modelId="{58420EFB-77DD-4651-BE00-88BFAB7ABC83}" type="pres">
-      <dgm:prSet presAssocID="{2E21A71F-9C31-4987-A04B-D2BB5DF7DF75}" presName="rootComposite" presStyleCnt="0"/>
-      <dgm:spPr/>
-    </dgm:pt>
-    <dgm:pt modelId="{1F159A16-FC08-4340-8651-B9D1BF57715F}" type="pres">
-      <dgm:prSet presAssocID="{2E21A71F-9C31-4987-A04B-D2BB5DF7DF75}" presName="rootText" presStyleLbl="node2" presStyleIdx="1" presStyleCnt="2">
-        <dgm:presLayoutVars>
-          <dgm:chPref val="3"/>
-        </dgm:presLayoutVars>
-      </dgm:prSet>
-      <dgm:spPr/>
-    </dgm:pt>
-    <dgm:pt modelId="{6C291E8D-C7C8-4A4F-804E-B4E6363A742B}" type="pres">
-      <dgm:prSet presAssocID="{2E21A71F-9C31-4987-A04B-D2BB5DF7DF75}" presName="rootConnector" presStyleLbl="node2" presStyleIdx="1" presStyleCnt="2"/>
-      <dgm:spPr/>
-    </dgm:pt>
-    <dgm:pt modelId="{1847D427-E1F2-4FC1-A772-C235E5EEDCD5}" type="pres">
-      <dgm:prSet presAssocID="{2E21A71F-9C31-4987-A04B-D2BB5DF7DF75}" presName="hierChild4" presStyleCnt="0"/>
-      <dgm:spPr/>
-    </dgm:pt>
-    <dgm:pt modelId="{16C780D4-DB64-4EBD-A82D-5EB13F450977}" type="pres">
-      <dgm:prSet presAssocID="{2E21A71F-9C31-4987-A04B-D2BB5DF7DF75}" presName="hierChild5" presStyleCnt="0"/>
-      <dgm:spPr/>
-    </dgm:pt>
-    <dgm:pt modelId="{CBB833A5-B8B3-4E8A-9859-69C8BA72098C}" type="pres">
-      <dgm:prSet presAssocID="{E363B30B-D4B0-4C67-A4C8-28A04C4F45EE}" presName="hierChild3" presStyleCnt="0"/>
-      <dgm:spPr/>
-    </dgm:pt>
   </dgm:ptLst>
   <dgm:cxnLst>
-    <dgm:cxn modelId="{A1D27315-98C7-4476-A94B-02FC5E6CA7B6}" type="presOf" srcId="{E363B30B-D4B0-4C67-A4C8-28A04C4F45EE}" destId="{6A76ED66-4259-4828-AC06-897AED007712}" srcOrd="1" destOrd="0" presId="urn:microsoft.com/office/officeart/2005/8/layout/orgChart1"/>
-    <dgm:cxn modelId="{F219DD1E-E2A9-4396-A8C4-045256F728B5}" type="presOf" srcId="{2E21A71F-9C31-4987-A04B-D2BB5DF7DF75}" destId="{1F159A16-FC08-4340-8651-B9D1BF57715F}" srcOrd="0" destOrd="0" presId="urn:microsoft.com/office/officeart/2005/8/layout/orgChart1"/>
-    <dgm:cxn modelId="{C486CE25-60A1-41D3-8933-DD4394625ACF}" type="presOf" srcId="{47C455E5-76DF-48D4-817E-FF6C65BFDD8B}" destId="{F768B7C8-762E-4A3F-A9B1-03F8BB9D6280}" srcOrd="1" destOrd="0" presId="urn:microsoft.com/office/officeart/2005/8/layout/orgChart1"/>
+    <dgm:cxn modelId="{D44C7DE4-AE54-4AE9-AABA-AB8FA497DCBE}" type="presOf" srcId="{E363B30B-D4B0-4C67-A4C8-28A04C4F45EE}" destId="{1E98E297-B1CA-4ADD-97D5-511794842E7D}" srcOrd="0" destOrd="0" presId="urn:microsoft.com/office/officeart/2005/8/layout/orgChart1"/>
+    <dgm:cxn modelId="{700C7085-1A76-4E31-8912-8C5E1AEE6029}" srcId="{FF8DDCD4-45A1-4DF5-8509-C0441E241344}" destId="{1E84C682-7CAB-444F-8AEA-B761AFAFE98B}" srcOrd="0" destOrd="0" parTransId="{50EC1510-22E3-43EA-8C61-C4398FF6105E}" sibTransId="{E2285C31-6950-4FA4-BA14-347CFB7B68A8}"/>
+    <dgm:cxn modelId="{F12A19B8-ABCD-488F-93BC-8DA82BBF399D}" srcId="{1E84C682-7CAB-444F-8AEA-B761AFAFE98B}" destId="{E363B30B-D4B0-4C67-A4C8-28A04C4F45EE}" srcOrd="0" destOrd="0" parTransId="{32052A3F-ABC1-4CA4-982B-A2969F1FBD68}" sibTransId="{8D6812EB-7FC1-4EB7-86CA-413C4337EEF8}"/>
+    <dgm:cxn modelId="{1DB5BA96-0E31-44FD-97C9-BF35174DDBE4}" type="presOf" srcId="{FF8DDCD4-45A1-4DF5-8509-C0441E241344}" destId="{8CEA1599-1424-44FD-8DF6-F46BF2D26C89}" srcOrd="0" destOrd="0" presId="urn:microsoft.com/office/officeart/2005/8/layout/orgChart1"/>
+    <dgm:cxn modelId="{65507C12-4273-4A38-B584-B103C22F2DAC}" type="presOf" srcId="{32052A3F-ABC1-4CA4-982B-A2969F1FBD68}" destId="{B198EE18-055D-4187-8FE2-EADA9C8E1942}" srcOrd="0" destOrd="0" presId="urn:microsoft.com/office/officeart/2005/8/layout/orgChart1"/>
+    <dgm:cxn modelId="{AC9579BE-2FC7-4B4F-A9FB-72A8DF3587FD}" type="presOf" srcId="{1E84C682-7CAB-444F-8AEA-B761AFAFE98B}" destId="{13A314AE-286B-4BFC-A2A0-E9674DDD051C}" srcOrd="1" destOrd="0" presId="urn:microsoft.com/office/officeart/2005/8/layout/orgChart1"/>
+    <dgm:cxn modelId="{8C4C29EF-83CD-4805-AEE1-BA462625E581}" type="presOf" srcId="{E363B30B-D4B0-4C67-A4C8-28A04C4F45EE}" destId="{8DC9A7A5-59E4-45F2-AFCC-195701E13A12}" srcOrd="1" destOrd="0" presId="urn:microsoft.com/office/officeart/2005/8/layout/orgChart1"/>
     <dgm:cxn modelId="{07646341-8DC5-4CF4-8A66-52D76FA48B16}" type="presOf" srcId="{1E84C682-7CAB-444F-8AEA-B761AFAFE98B}" destId="{7339E290-6101-4565-9C5E-275194098C98}" srcOrd="0" destOrd="0" presId="urn:microsoft.com/office/officeart/2005/8/layout/orgChart1"/>
-    <dgm:cxn modelId="{EA9BA964-39CC-48D3-9893-4EB5435A4876}" type="presOf" srcId="{E363B30B-D4B0-4C67-A4C8-28A04C4F45EE}" destId="{8B3116AF-A36A-42E6-B126-C01306762C12}" srcOrd="0" destOrd="0" presId="urn:microsoft.com/office/officeart/2005/8/layout/orgChart1"/>
-    <dgm:cxn modelId="{BFB69054-6DFB-4FC5-9AC0-8EA0109C7793}" type="presOf" srcId="{84ADB2D7-B1E9-4282-B387-7A8DF123D1A7}" destId="{59353FA9-D8C7-493F-9A43-B90DBB56ACEB}" srcOrd="0" destOrd="0" presId="urn:microsoft.com/office/officeart/2005/8/layout/orgChart1"/>
-    <dgm:cxn modelId="{700C7085-1A76-4E31-8912-8C5E1AEE6029}" srcId="{FF8DDCD4-45A1-4DF5-8509-C0441E241344}" destId="{1E84C682-7CAB-444F-8AEA-B761AFAFE98B}" srcOrd="0" destOrd="0" parTransId="{50EC1510-22E3-43EA-8C61-C4398FF6105E}" sibTransId="{E2285C31-6950-4FA4-BA14-347CFB7B68A8}"/>
-    <dgm:cxn modelId="{C5B5538A-40FD-4B17-8B21-4CF19D20F787}" type="presOf" srcId="{2E21A71F-9C31-4987-A04B-D2BB5DF7DF75}" destId="{6C291E8D-C7C8-4A4F-804E-B4E6363A742B}" srcOrd="1" destOrd="0" presId="urn:microsoft.com/office/officeart/2005/8/layout/orgChart1"/>
-    <dgm:cxn modelId="{1DB5BA96-0E31-44FD-97C9-BF35174DDBE4}" type="presOf" srcId="{FF8DDCD4-45A1-4DF5-8509-C0441E241344}" destId="{8CEA1599-1424-44FD-8DF6-F46BF2D26C89}" srcOrd="0" destOrd="0" presId="urn:microsoft.com/office/officeart/2005/8/layout/orgChart1"/>
-    <dgm:cxn modelId="{2A0A54A2-50F5-484B-97FB-DE1F8A2A8C50}" srcId="{1E84C682-7CAB-444F-8AEA-B761AFAFE98B}" destId="{47C455E5-76DF-48D4-817E-FF6C65BFDD8B}" srcOrd="0" destOrd="0" parTransId="{46357EAD-14BD-4E66-A78A-7EB60C639460}" sibTransId="{17E58369-2351-4F17-865C-41C0ACCDC92D}"/>
-    <dgm:cxn modelId="{F12A19B8-ABCD-488F-93BC-8DA82BBF399D}" srcId="{FF8DDCD4-45A1-4DF5-8509-C0441E241344}" destId="{E363B30B-D4B0-4C67-A4C8-28A04C4F45EE}" srcOrd="1" destOrd="0" parTransId="{32052A3F-ABC1-4CA4-982B-A2969F1FBD68}" sibTransId="{8D6812EB-7FC1-4EB7-86CA-413C4337EEF8}"/>
-    <dgm:cxn modelId="{AC9579BE-2FC7-4B4F-A9FB-72A8DF3587FD}" type="presOf" srcId="{1E84C682-7CAB-444F-8AEA-B761AFAFE98B}" destId="{13A314AE-286B-4BFC-A2A0-E9674DDD051C}" srcOrd="1" destOrd="0" presId="urn:microsoft.com/office/officeart/2005/8/layout/orgChart1"/>
-    <dgm:cxn modelId="{71F812E1-DB3B-4BD9-AFE6-60BE34BC62C6}" type="presOf" srcId="{46357EAD-14BD-4E66-A78A-7EB60C639460}" destId="{AE8426D0-1BD2-492E-B453-293979D89920}" srcOrd="0" destOrd="0" presId="urn:microsoft.com/office/officeart/2005/8/layout/orgChart1"/>
-    <dgm:cxn modelId="{A4B9FBF0-3B36-4E59-A0E9-FAAFACB31E75}" srcId="{E363B30B-D4B0-4C67-A4C8-28A04C4F45EE}" destId="{2E21A71F-9C31-4987-A04B-D2BB5DF7DF75}" srcOrd="0" destOrd="0" parTransId="{84ADB2D7-B1E9-4282-B387-7A8DF123D1A7}" sibTransId="{BD3857D7-83E4-4E8D-A46C-5E8B63A9AA14}"/>
-    <dgm:cxn modelId="{10AC08F1-033A-4777-B72A-6401F02C8C1A}" type="presOf" srcId="{47C455E5-76DF-48D4-817E-FF6C65BFDD8B}" destId="{45D2A3BE-D3CC-482F-96E6-07436A61D6E4}" srcOrd="0" destOrd="0" presId="urn:microsoft.com/office/officeart/2005/8/layout/orgChart1"/>
     <dgm:cxn modelId="{A3F23DCD-A42F-4499-A9C7-C5113E6D6A61}" type="presParOf" srcId="{8CEA1599-1424-44FD-8DF6-F46BF2D26C89}" destId="{BF71E488-B34F-4FAC-B630-886107B88172}" srcOrd="0" destOrd="0" presId="urn:microsoft.com/office/officeart/2005/8/layout/orgChart1"/>
     <dgm:cxn modelId="{C367E25D-5C94-4834-8A53-2279B6E6C39A}" type="presParOf" srcId="{BF71E488-B34F-4FAC-B630-886107B88172}" destId="{0CF46691-A540-4168-9817-831E415FD44C}" srcOrd="0" destOrd="0" presId="urn:microsoft.com/office/officeart/2005/8/layout/orgChart1"/>
     <dgm:cxn modelId="{D35A4586-C5EF-42F5-80AF-C4AFC48E0FBD}" type="presParOf" srcId="{0CF46691-A540-4168-9817-831E415FD44C}" destId="{7339E290-6101-4565-9C5E-275194098C98}" srcOrd="0" destOrd="0" presId="urn:microsoft.com/office/officeart/2005/8/layout/orgChart1"/>
     <dgm:cxn modelId="{B890702A-5C5C-4F57-BA16-EC6C9EC4DF20}" type="presParOf" srcId="{0CF46691-A540-4168-9817-831E415FD44C}" destId="{13A314AE-286B-4BFC-A2A0-E9674DDD051C}" srcOrd="1" destOrd="0" presId="urn:microsoft.com/office/officeart/2005/8/layout/orgChart1"/>
     <dgm:cxn modelId="{4C54EE51-7B67-48FF-B94B-2C757B7BEE36}" type="presParOf" srcId="{BF71E488-B34F-4FAC-B630-886107B88172}" destId="{8738135D-F6F0-4F78-A366-D08C78025023}" srcOrd="1" destOrd="0" presId="urn:microsoft.com/office/officeart/2005/8/layout/orgChart1"/>
-    <dgm:cxn modelId="{1B5165BC-D85B-4C66-85AA-77A36DA57240}" type="presParOf" srcId="{8738135D-F6F0-4F78-A366-D08C78025023}" destId="{AE8426D0-1BD2-492E-B453-293979D89920}" srcOrd="0" destOrd="0" presId="urn:microsoft.com/office/officeart/2005/8/layout/orgChart1"/>
-    <dgm:cxn modelId="{057D8F37-A61B-4399-B963-F043C646BF54}" type="presParOf" srcId="{8738135D-F6F0-4F78-A366-D08C78025023}" destId="{D35FEC0F-01E6-4FD3-B898-0FDA7F455ACA}" srcOrd="1" destOrd="0" presId="urn:microsoft.com/office/officeart/2005/8/layout/orgChart1"/>
-    <dgm:cxn modelId="{DAA648E2-888E-47CC-A2EF-625EB1AF74AD}" type="presParOf" srcId="{D35FEC0F-01E6-4FD3-B898-0FDA7F455ACA}" destId="{7EA0F94D-9E93-4C8C-A4F7-2CE94945DF3E}" srcOrd="0" destOrd="0" presId="urn:microsoft.com/office/officeart/2005/8/layout/orgChart1"/>
-    <dgm:cxn modelId="{E613552A-B41A-4455-9913-8D0458B7A5B0}" type="presParOf" srcId="{7EA0F94D-9E93-4C8C-A4F7-2CE94945DF3E}" destId="{45D2A3BE-D3CC-482F-96E6-07436A61D6E4}" srcOrd="0" destOrd="0" presId="urn:microsoft.com/office/officeart/2005/8/layout/orgChart1"/>
-    <dgm:cxn modelId="{3F0E714F-FF1B-4842-8382-5D1C9034FDB7}" type="presParOf" srcId="{7EA0F94D-9E93-4C8C-A4F7-2CE94945DF3E}" destId="{F768B7C8-762E-4A3F-A9B1-03F8BB9D6280}" srcOrd="1" destOrd="0" presId="urn:microsoft.com/office/officeart/2005/8/layout/orgChart1"/>
-    <dgm:cxn modelId="{067F5F48-CC69-48D7-9BCC-487D4E2A6780}" type="presParOf" srcId="{D35FEC0F-01E6-4FD3-B898-0FDA7F455ACA}" destId="{2910ADD5-C241-4CE1-941A-7BA9D7B6F4CE}" srcOrd="1" destOrd="0" presId="urn:microsoft.com/office/officeart/2005/8/layout/orgChart1"/>
-    <dgm:cxn modelId="{9DEBAB20-4F24-4BE5-AA70-2A7F8605585C}" type="presParOf" srcId="{D35FEC0F-01E6-4FD3-B898-0FDA7F455ACA}" destId="{84099AAA-E40B-4845-9F93-464453480820}" srcOrd="2" destOrd="0" presId="urn:microsoft.com/office/officeart/2005/8/layout/orgChart1"/>
+    <dgm:cxn modelId="{62AEFD8E-4E93-4358-BFDD-F8783C7267D5}" type="presParOf" srcId="{8738135D-F6F0-4F78-A366-D08C78025023}" destId="{B198EE18-055D-4187-8FE2-EADA9C8E1942}" srcOrd="0" destOrd="0" presId="urn:microsoft.com/office/officeart/2005/8/layout/orgChart1"/>
+    <dgm:cxn modelId="{2C25818E-10DC-4178-BC67-BBDEF323C1C5}" type="presParOf" srcId="{8738135D-F6F0-4F78-A366-D08C78025023}" destId="{F607AB49-CBE0-4F92-A1A6-00EFE6F358BE}" srcOrd="1" destOrd="0" presId="urn:microsoft.com/office/officeart/2005/8/layout/orgChart1"/>
+    <dgm:cxn modelId="{55597886-E1F1-40A1-A5EC-9E4053EF4B31}" type="presParOf" srcId="{F607AB49-CBE0-4F92-A1A6-00EFE6F358BE}" destId="{E4A09199-00B4-4044-8090-B79B6613CC98}" srcOrd="0" destOrd="0" presId="urn:microsoft.com/office/officeart/2005/8/layout/orgChart1"/>
+    <dgm:cxn modelId="{907858FA-D63F-4175-92EA-FCC715DF8132}" type="presParOf" srcId="{E4A09199-00B4-4044-8090-B79B6613CC98}" destId="{1E98E297-B1CA-4ADD-97D5-511794842E7D}" srcOrd="0" destOrd="0" presId="urn:microsoft.com/office/officeart/2005/8/layout/orgChart1"/>
+    <dgm:cxn modelId="{7C4FAD11-CB4B-4555-B341-48CC319EDAD0}" type="presParOf" srcId="{E4A09199-00B4-4044-8090-B79B6613CC98}" destId="{8DC9A7A5-59E4-45F2-AFCC-195701E13A12}" srcOrd="1" destOrd="0" presId="urn:microsoft.com/office/officeart/2005/8/layout/orgChart1"/>
+    <dgm:cxn modelId="{38CD9D0F-B618-424A-A8F2-C3C107DE1E4A}" type="presParOf" srcId="{F607AB49-CBE0-4F92-A1A6-00EFE6F358BE}" destId="{E4B379A8-65A0-4348-8125-0351C55968AC}" srcOrd="1" destOrd="0" presId="urn:microsoft.com/office/officeart/2005/8/layout/orgChart1"/>
+    <dgm:cxn modelId="{82D073FC-B907-4815-8697-834FC4C08F15}" type="presParOf" srcId="{F607AB49-CBE0-4F92-A1A6-00EFE6F358BE}" destId="{02FCEB20-34E3-4C0C-9526-3F7805601327}" srcOrd="2" destOrd="0" presId="urn:microsoft.com/office/officeart/2005/8/layout/orgChart1"/>
     <dgm:cxn modelId="{D4B0B115-EB6E-4614-971C-F30A3F155F5F}" type="presParOf" srcId="{BF71E488-B34F-4FAC-B630-886107B88172}" destId="{C7824D61-AE75-4D67-8D1A-37CA2EF6CB67}" srcOrd="2" destOrd="0" presId="urn:microsoft.com/office/officeart/2005/8/layout/orgChart1"/>
-    <dgm:cxn modelId="{413FAAD5-4E64-44B0-A7C4-D70674A044EA}" type="presParOf" srcId="{8CEA1599-1424-44FD-8DF6-F46BF2D26C89}" destId="{94D1A686-3CC6-4800-A222-1AD628B448F6}" srcOrd="1" destOrd="0" presId="urn:microsoft.com/office/officeart/2005/8/layout/orgChart1"/>
-    <dgm:cxn modelId="{8BFCD26B-394A-4809-9271-69E49D671733}" type="presParOf" srcId="{94D1A686-3CC6-4800-A222-1AD628B448F6}" destId="{47B2F9C4-02B1-401C-83DB-EC12988D219A}" srcOrd="0" destOrd="0" presId="urn:microsoft.com/office/officeart/2005/8/layout/orgChart1"/>
-    <dgm:cxn modelId="{9D72F9FD-8C8E-4DD2-9A45-F7FB1344D059}" type="presParOf" srcId="{47B2F9C4-02B1-401C-83DB-EC12988D219A}" destId="{8B3116AF-A36A-42E6-B126-C01306762C12}" srcOrd="0" destOrd="0" presId="urn:microsoft.com/office/officeart/2005/8/layout/orgChart1"/>
-    <dgm:cxn modelId="{E97A724D-0817-4F1C-A162-5ABC86339560}" type="presParOf" srcId="{47B2F9C4-02B1-401C-83DB-EC12988D219A}" destId="{6A76ED66-4259-4828-AC06-897AED007712}" srcOrd="1" destOrd="0" presId="urn:microsoft.com/office/officeart/2005/8/layout/orgChart1"/>
-    <dgm:cxn modelId="{A8B83CDF-4FCE-4F43-AE72-71CAE5081DE7}" type="presParOf" srcId="{94D1A686-3CC6-4800-A222-1AD628B448F6}" destId="{3DB70CE7-0137-4F03-B9CD-CCD276AA46A0}" srcOrd="1" destOrd="0" presId="urn:microsoft.com/office/officeart/2005/8/layout/orgChart1"/>
-    <dgm:cxn modelId="{BC9E2F08-7148-4CDB-9E2F-C852EC1867F0}" type="presParOf" srcId="{3DB70CE7-0137-4F03-B9CD-CCD276AA46A0}" destId="{59353FA9-D8C7-493F-9A43-B90DBB56ACEB}" srcOrd="0" destOrd="0" presId="urn:microsoft.com/office/officeart/2005/8/layout/orgChart1"/>
-    <dgm:cxn modelId="{4D247F03-58F2-44DC-8A83-4A054D37F24A}" type="presParOf" srcId="{3DB70CE7-0137-4F03-B9CD-CCD276AA46A0}" destId="{F4AF3029-47E6-46B6-AC9C-6381F7A00636}" srcOrd="1" destOrd="0" presId="urn:microsoft.com/office/officeart/2005/8/layout/orgChart1"/>
-    <dgm:cxn modelId="{864FD9CA-0881-479F-BF5D-D3DAD47C58ED}" type="presParOf" srcId="{F4AF3029-47E6-46B6-AC9C-6381F7A00636}" destId="{58420EFB-77DD-4651-BE00-88BFAB7ABC83}" srcOrd="0" destOrd="0" presId="urn:microsoft.com/office/officeart/2005/8/layout/orgChart1"/>
-    <dgm:cxn modelId="{5951B9D4-DC5D-4241-A253-CAB8FD96A73C}" type="presParOf" srcId="{58420EFB-77DD-4651-BE00-88BFAB7ABC83}" destId="{1F159A16-FC08-4340-8651-B9D1BF57715F}" srcOrd="0" destOrd="0" presId="urn:microsoft.com/office/officeart/2005/8/layout/orgChart1"/>
-    <dgm:cxn modelId="{56A59B30-563C-43E2-B65E-83F9F0F97589}" type="presParOf" srcId="{58420EFB-77DD-4651-BE00-88BFAB7ABC83}" destId="{6C291E8D-C7C8-4A4F-804E-B4E6363A742B}" srcOrd="1" destOrd="0" presId="urn:microsoft.com/office/officeart/2005/8/layout/orgChart1"/>
-    <dgm:cxn modelId="{2C83E7CF-F99C-4E85-B649-B1B11CC05612}" type="presParOf" srcId="{F4AF3029-47E6-46B6-AC9C-6381F7A00636}" destId="{1847D427-E1F2-4FC1-A772-C235E5EEDCD5}" srcOrd="1" destOrd="0" presId="urn:microsoft.com/office/officeart/2005/8/layout/orgChart1"/>
-    <dgm:cxn modelId="{D4FBB48C-9991-4C02-AFC3-B8448FF1A4D1}" type="presParOf" srcId="{F4AF3029-47E6-46B6-AC9C-6381F7A00636}" destId="{16C780D4-DB64-4EBD-A82D-5EB13F450977}" srcOrd="2" destOrd="0" presId="urn:microsoft.com/office/officeart/2005/8/layout/orgChart1"/>
-    <dgm:cxn modelId="{0974AB59-437C-4F08-A5BF-D9CAEA84C71B}" type="presParOf" srcId="{94D1A686-3CC6-4800-A222-1AD628B448F6}" destId="{CBB833A5-B8B3-4E8A-9859-69C8BA72098C}" srcOrd="2" destOrd="0" presId="urn:microsoft.com/office/officeart/2005/8/layout/orgChart1"/>
   </dgm:cxnLst>
   <dgm:bg/>
   <dgm:whole/>
@@ -3634,15 +3492,15 @@
       <dsp:cNvGrpSpPr/>
     </dsp:nvGrpSpPr>
     <dsp:grpSpPr/>
-    <dsp:sp modelId="{59353FA9-D8C7-493F-9A43-B90DBB56ACEB}">
+    <dsp:sp modelId="{B198EE18-055D-4187-8FE2-EADA9C8E1942}">
       <dsp:nvSpPr>
         <dsp:cNvPr id="0" name=""/>
         <dsp:cNvSpPr/>
       </dsp:nvSpPr>
       <dsp:spPr>
         <a:xfrm>
-          <a:off x="2454747" y="811710"/>
-          <a:ext cx="91440" cy="306979"/>
+          <a:off x="1570355" y="797832"/>
+          <a:ext cx="91440" cy="334735"/>
         </a:xfrm>
         <a:custGeom>
           <a:avLst/>
@@ -3656,63 +3514,7 @@
                 <a:pt x="45720" y="0"/>
               </a:moveTo>
               <a:lnTo>
-                <a:pt x="45720" y="306979"/>
-              </a:lnTo>
-            </a:path>
-          </a:pathLst>
-        </a:custGeom>
-        <a:noFill/>
-        <a:ln w="12700" cap="flat" cmpd="sng" algn="ctr">
-          <a:solidFill>
-            <a:schemeClr val="accent1">
-              <a:shade val="60000"/>
-              <a:hueOff val="0"/>
-              <a:satOff val="0"/>
-              <a:lumOff val="0"/>
-              <a:alphaOff val="0"/>
-            </a:schemeClr>
-          </a:solidFill>
-          <a:prstDash val="solid"/>
-          <a:miter lim="800000"/>
-        </a:ln>
-        <a:effectLst/>
-      </dsp:spPr>
-      <dsp:style>
-        <a:lnRef idx="2">
-          <a:scrgbClr r="0" g="0" b="0"/>
-        </a:lnRef>
-        <a:fillRef idx="0">
-          <a:scrgbClr r="0" g="0" b="0"/>
-        </a:fillRef>
-        <a:effectRef idx="0">
-          <a:scrgbClr r="0" g="0" b="0"/>
-        </a:effectRef>
-        <a:fontRef idx="minor"/>
-      </dsp:style>
-    </dsp:sp>
-    <dsp:sp modelId="{AE8426D0-1BD2-492E-B453-293979D89920}">
-      <dsp:nvSpPr>
-        <dsp:cNvPr id="0" name=""/>
-        <dsp:cNvSpPr/>
-      </dsp:nvSpPr>
-      <dsp:spPr>
-        <a:xfrm>
-          <a:off x="685962" y="811710"/>
-          <a:ext cx="91440" cy="306979"/>
-        </a:xfrm>
-        <a:custGeom>
-          <a:avLst/>
-          <a:gdLst/>
-          <a:ahLst/>
-          <a:cxnLst/>
-          <a:rect l="0" t="0" r="0" b="0"/>
-          <a:pathLst>
-            <a:path>
-              <a:moveTo>
-                <a:pt x="45720" y="0"/>
-              </a:moveTo>
-              <a:lnTo>
-                <a:pt x="45720" y="306979"/>
+                <a:pt x="45720" y="334735"/>
               </a:lnTo>
             </a:path>
           </a:pathLst>
@@ -3753,10 +3555,10 @@
       </dsp:nvSpPr>
       <dsp:spPr>
         <a:xfrm>
-          <a:off x="779" y="80807"/>
-          <a:ext cx="1461806" cy="730903"/>
+          <a:off x="819084" y="841"/>
+          <a:ext cx="1593980" cy="796990"/>
         </a:xfrm>
-        <a:prstGeom prst="rect">
+        <a:prstGeom prst="roundRect">
           <a:avLst/>
         </a:prstGeom>
         <a:solidFill>
@@ -3801,7 +3603,7 @@
         </a:bodyPr>
         <a:lstStyle/>
         <a:p>
-          <a:pPr marL="0" lvl="0" indent="0" algn="ctr" defTabSz="800100">
+          <a:pPr lvl="0" algn="ctr" defTabSz="800100">
             <a:lnSpc>
               <a:spcPct val="90000"/>
             </a:lnSpc>
@@ -3811,30 +3613,29 @@
             <a:spcAft>
               <a:spcPct val="35000"/>
             </a:spcAft>
-            <a:buNone/>
           </a:pPr>
           <a:r>
             <a:rPr lang="es-VE" sz="1800" kern="1200"/>
-            <a:t>Presidente</a:t>
+            <a:t>Presidente Alirio Castillo</a:t>
           </a:r>
         </a:p>
       </dsp:txBody>
       <dsp:txXfrm>
-        <a:off x="779" y="80807"/>
-        <a:ext cx="1461806" cy="730903"/>
+        <a:off x="857990" y="39747"/>
+        <a:ext cx="1516168" cy="719178"/>
       </dsp:txXfrm>
     </dsp:sp>
-    <dsp:sp modelId="{45D2A3BE-D3CC-482F-96E6-07436A61D6E4}">
+    <dsp:sp modelId="{1E98E297-B1CA-4ADD-97D5-511794842E7D}">
       <dsp:nvSpPr>
         <dsp:cNvPr id="0" name=""/>
         <dsp:cNvSpPr/>
       </dsp:nvSpPr>
       <dsp:spPr>
         <a:xfrm>
-          <a:off x="779" y="1118689"/>
-          <a:ext cx="1461806" cy="730903"/>
+          <a:off x="819084" y="1132567"/>
+          <a:ext cx="1593980" cy="796990"/>
         </a:xfrm>
-        <a:prstGeom prst="rect">
+        <a:prstGeom prst="roundRect">
           <a:avLst/>
         </a:prstGeom>
         <a:solidFill>
@@ -3879,7 +3680,7 @@
         </a:bodyPr>
         <a:lstStyle/>
         <a:p>
-          <a:pPr marL="0" lvl="0" indent="0" algn="ctr" defTabSz="800100">
+          <a:pPr lvl="0" algn="ctr" defTabSz="800100">
             <a:lnSpc>
               <a:spcPct val="90000"/>
             </a:lnSpc>
@@ -3889,173 +3690,16 @@
             <a:spcAft>
               <a:spcPct val="35000"/>
             </a:spcAft>
-            <a:buNone/>
           </a:pPr>
           <a:r>
             <a:rPr lang="es-VE" sz="1800" kern="1200"/>
-            <a:t>Alirio Castillo</a:t>
+            <a:t>Vicepresidente Obelkys Yegues</a:t>
           </a:r>
         </a:p>
       </dsp:txBody>
       <dsp:txXfrm>
-        <a:off x="779" y="1118689"/>
-        <a:ext cx="1461806" cy="730903"/>
-      </dsp:txXfrm>
-    </dsp:sp>
-    <dsp:sp modelId="{8B3116AF-A36A-42E6-B126-C01306762C12}">
-      <dsp:nvSpPr>
-        <dsp:cNvPr id="0" name=""/>
-        <dsp:cNvSpPr/>
-      </dsp:nvSpPr>
-      <dsp:spPr>
-        <a:xfrm>
-          <a:off x="1769564" y="80807"/>
-          <a:ext cx="1461806" cy="730903"/>
-        </a:xfrm>
-        <a:prstGeom prst="rect">
-          <a:avLst/>
-        </a:prstGeom>
-        <a:solidFill>
-          <a:schemeClr val="accent1">
-            <a:hueOff val="0"/>
-            <a:satOff val="0"/>
-            <a:lumOff val="0"/>
-            <a:alphaOff val="0"/>
-          </a:schemeClr>
-        </a:solidFill>
-        <a:ln w="12700" cap="flat" cmpd="sng" algn="ctr">
-          <a:solidFill>
-            <a:schemeClr val="lt1">
-              <a:hueOff val="0"/>
-              <a:satOff val="0"/>
-              <a:lumOff val="0"/>
-              <a:alphaOff val="0"/>
-            </a:schemeClr>
-          </a:solidFill>
-          <a:prstDash val="solid"/>
-          <a:miter lim="800000"/>
-        </a:ln>
-        <a:effectLst/>
-      </dsp:spPr>
-      <dsp:style>
-        <a:lnRef idx="2">
-          <a:scrgbClr r="0" g="0" b="0"/>
-        </a:lnRef>
-        <a:fillRef idx="1">
-          <a:scrgbClr r="0" g="0" b="0"/>
-        </a:fillRef>
-        <a:effectRef idx="0">
-          <a:scrgbClr r="0" g="0" b="0"/>
-        </a:effectRef>
-        <a:fontRef idx="minor">
-          <a:schemeClr val="lt1"/>
-        </a:fontRef>
-      </dsp:style>
-      <dsp:txBody>
-        <a:bodyPr spcFirstLastPara="0" vert="horz" wrap="square" lIns="11430" tIns="11430" rIns="11430" bIns="11430" numCol="1" spcCol="1270" anchor="ctr" anchorCtr="0">
-          <a:noAutofit/>
-        </a:bodyPr>
-        <a:lstStyle/>
-        <a:p>
-          <a:pPr marL="0" lvl="0" indent="0" algn="ctr" defTabSz="800100">
-            <a:lnSpc>
-              <a:spcPct val="90000"/>
-            </a:lnSpc>
-            <a:spcBef>
-              <a:spcPct val="0"/>
-            </a:spcBef>
-            <a:spcAft>
-              <a:spcPct val="35000"/>
-            </a:spcAft>
-            <a:buNone/>
-          </a:pPr>
-          <a:r>
-            <a:rPr lang="es-VE" sz="1800" kern="1200"/>
-            <a:t>Vicepresidente</a:t>
-          </a:r>
-        </a:p>
-      </dsp:txBody>
-      <dsp:txXfrm>
-        <a:off x="1769564" y="80807"/>
-        <a:ext cx="1461806" cy="730903"/>
-      </dsp:txXfrm>
-    </dsp:sp>
-    <dsp:sp modelId="{1F159A16-FC08-4340-8651-B9D1BF57715F}">
-      <dsp:nvSpPr>
-        <dsp:cNvPr id="0" name=""/>
-        <dsp:cNvSpPr/>
-      </dsp:nvSpPr>
-      <dsp:spPr>
-        <a:xfrm>
-          <a:off x="1769564" y="1118689"/>
-          <a:ext cx="1461806" cy="730903"/>
-        </a:xfrm>
-        <a:prstGeom prst="rect">
-          <a:avLst/>
-        </a:prstGeom>
-        <a:solidFill>
-          <a:schemeClr val="accent1">
-            <a:hueOff val="0"/>
-            <a:satOff val="0"/>
-            <a:lumOff val="0"/>
-            <a:alphaOff val="0"/>
-          </a:schemeClr>
-        </a:solidFill>
-        <a:ln w="12700" cap="flat" cmpd="sng" algn="ctr">
-          <a:solidFill>
-            <a:schemeClr val="lt1">
-              <a:hueOff val="0"/>
-              <a:satOff val="0"/>
-              <a:lumOff val="0"/>
-              <a:alphaOff val="0"/>
-            </a:schemeClr>
-          </a:solidFill>
-          <a:prstDash val="solid"/>
-          <a:miter lim="800000"/>
-        </a:ln>
-        <a:effectLst/>
-      </dsp:spPr>
-      <dsp:style>
-        <a:lnRef idx="2">
-          <a:scrgbClr r="0" g="0" b="0"/>
-        </a:lnRef>
-        <a:fillRef idx="1">
-          <a:scrgbClr r="0" g="0" b="0"/>
-        </a:fillRef>
-        <a:effectRef idx="0">
-          <a:scrgbClr r="0" g="0" b="0"/>
-        </a:effectRef>
-        <a:fontRef idx="minor">
-          <a:schemeClr val="lt1"/>
-        </a:fontRef>
-      </dsp:style>
-      <dsp:txBody>
-        <a:bodyPr spcFirstLastPara="0" vert="horz" wrap="square" lIns="11430" tIns="11430" rIns="11430" bIns="11430" numCol="1" spcCol="1270" anchor="ctr" anchorCtr="0">
-          <a:noAutofit/>
-        </a:bodyPr>
-        <a:lstStyle/>
-        <a:p>
-          <a:pPr marL="0" lvl="0" indent="0" algn="ctr" defTabSz="800100">
-            <a:lnSpc>
-              <a:spcPct val="90000"/>
-            </a:lnSpc>
-            <a:spcBef>
-              <a:spcPct val="0"/>
-            </a:spcBef>
-            <a:spcAft>
-              <a:spcPct val="35000"/>
-            </a:spcAft>
-            <a:buNone/>
-          </a:pPr>
-          <a:r>
-            <a:rPr lang="es-VE" sz="1800" kern="1200"/>
-            <a:t>Obelkys Yegues</a:t>
-          </a:r>
-        </a:p>
-      </dsp:txBody>
-      <dsp:txXfrm>
-        <a:off x="1769564" y="1118689"/>
-        <a:ext cx="1461806" cy="730903"/>
+        <a:off x="857990" y="1171473"/>
+        <a:ext cx="1516168" cy="719178"/>
       </dsp:txXfrm>
     </dsp:sp>
   </dsp:spTree>

</xml_diff>

<commit_message>
CAPITULO I TERMINADO WAMOOOOOOOOOOOOOOOOOOOOO
</commit_message>
<xml_diff>
--- a/PST II/CAPITULO I.docx
+++ b/PST II/CAPITULO I.docx
@@ -1,6 +1,6 @@
 
 <file path=word/document.xml><?xml version="1.0" encoding="utf-8"?>
-<w:document xmlns:wpc="http://schemas.microsoft.com/office/word/2010/wordprocessingCanvas" xmlns:cx="http://schemas.microsoft.com/office/drawing/2014/chartex" xmlns:mc="http://schemas.openxmlformats.org/markup-compatibility/2006" xmlns:o="urn:schemas-microsoft-com:office:office" xmlns:r="http://schemas.openxmlformats.org/officeDocument/2006/relationships" xmlns:m="http://schemas.openxmlformats.org/officeDocument/2006/math" xmlns:v="urn:schemas-microsoft-com:vml" xmlns:wp14="http://schemas.microsoft.com/office/word/2010/wordprocessingDrawing" xmlns:wp="http://schemas.openxmlformats.org/drawingml/2006/wordprocessingDrawing" xmlns:w10="urn:schemas-microsoft-com:office:word" xmlns:w="http://schemas.openxmlformats.org/wordprocessingml/2006/main" xmlns:w14="http://schemas.microsoft.com/office/word/2010/wordml" xmlns:w15="http://schemas.microsoft.com/office/word/2012/wordml" xmlns:w16se="http://schemas.microsoft.com/office/word/2015/wordml/symex" xmlns:wpg="http://schemas.microsoft.com/office/word/2010/wordprocessingGroup" xmlns:wpi="http://schemas.microsoft.com/office/word/2010/wordprocessingInk" xmlns:wne="http://schemas.microsoft.com/office/word/2006/wordml" xmlns:wps="http://schemas.microsoft.com/office/word/2010/wordprocessingShape" mc:Ignorable="w14 w15 w16se wp14">
+<w:document xmlns:wpc="http://schemas.microsoft.com/office/word/2010/wordprocessingCanvas" xmlns:cx="http://schemas.microsoft.com/office/drawing/2014/chartex" xmlns:cx1="http://schemas.microsoft.com/office/drawing/2015/9/8/chartex" xmlns:cx2="http://schemas.microsoft.com/office/drawing/2015/10/21/chartex" xmlns:cx3="http://schemas.microsoft.com/office/drawing/2016/5/9/chartex" xmlns:cx4="http://schemas.microsoft.com/office/drawing/2016/5/10/chartex" xmlns:cx5="http://schemas.microsoft.com/office/drawing/2016/5/11/chartex" xmlns:cx6="http://schemas.microsoft.com/office/drawing/2016/5/12/chartex" xmlns:cx7="http://schemas.microsoft.com/office/drawing/2016/5/13/chartex" xmlns:cx8="http://schemas.microsoft.com/office/drawing/2016/5/14/chartex" xmlns:mc="http://schemas.openxmlformats.org/markup-compatibility/2006" xmlns:aink="http://schemas.microsoft.com/office/drawing/2016/ink" xmlns:am3d="http://schemas.microsoft.com/office/drawing/2017/model3d" xmlns:o="urn:schemas-microsoft-com:office:office" xmlns:oel="http://schemas.microsoft.com/office/2019/extlst" xmlns:r="http://schemas.openxmlformats.org/officeDocument/2006/relationships" xmlns:m="http://schemas.openxmlformats.org/officeDocument/2006/math" xmlns:v="urn:schemas-microsoft-com:vml" xmlns:wp14="http://schemas.microsoft.com/office/word/2010/wordprocessingDrawing" xmlns:wp="http://schemas.openxmlformats.org/drawingml/2006/wordprocessingDrawing" xmlns:w10="urn:schemas-microsoft-com:office:word" xmlns:w="http://schemas.openxmlformats.org/wordprocessingml/2006/main" xmlns:w14="http://schemas.microsoft.com/office/word/2010/wordml" xmlns:w15="http://schemas.microsoft.com/office/word/2012/wordml" xmlns:w16cex="http://schemas.microsoft.com/office/word/2018/wordml/cex" xmlns:w16cid="http://schemas.microsoft.com/office/word/2016/wordml/cid" xmlns:w16="http://schemas.microsoft.com/office/word/2018/wordml" xmlns:w16du="http://schemas.microsoft.com/office/word/2023/wordml/word16du" xmlns:w16sdtdh="http://schemas.microsoft.com/office/word/2020/wordml/sdtdatahash" xmlns:w16sdtfl="http://schemas.microsoft.com/office/word/2024/wordml/sdtformatlock" xmlns:w16se="http://schemas.microsoft.com/office/word/2015/wordml/symex" xmlns:wpg="http://schemas.microsoft.com/office/word/2010/wordprocessingGroup" xmlns:wpi="http://schemas.microsoft.com/office/word/2010/wordprocessingInk" xmlns:wne="http://schemas.microsoft.com/office/word/2006/wordml" xmlns:wps="http://schemas.microsoft.com/office/word/2010/wordprocessingShape" mc:Ignorable="w14 w15 w16se w16cid w16 w16cex w16sdtdh w16sdtfl w16du wp14">
   <w:body>
     <w:p>
       <w:pPr>
@@ -22,7 +22,7 @@
           <w:szCs w:val="24"/>
           <w:lang w:val="es-ES"/>
         </w:rPr>
-        <w:t>CAPITULO I (Avance)</w:t>
+        <w:t>CAPITULO I</w:t>
       </w:r>
     </w:p>
     <w:p>
@@ -80,7 +80,6 @@
         </w:rPr>
         <w:t xml:space="preserve"> </w:t>
       </w:r>
-      <w:proofErr w:type="spellStart"/>
       <w:r>
         <w:rPr>
           <w:rFonts w:ascii="Arial" w:hAnsi="Arial" w:cs="Arial"/>
@@ -89,9 +88,8 @@
           <w:szCs w:val="24"/>
           <w:lang w:val="es-ES"/>
         </w:rPr>
-        <w:t>Geográficao</w:t>
-      </w:r>
-      <w:proofErr w:type="spellEnd"/>
+        <w:t>Geográfica</w:t>
+      </w:r>
     </w:p>
     <w:p>
       <w:pPr>
@@ -227,17 +225,15 @@
         </w:rPr>
         <w:t xml:space="preserve">se encuentra ubicada en la Urbanización Santa </w:t>
       </w:r>
-      <w:proofErr w:type="spellStart"/>
-      <w:r>
-        <w:rPr>
-          <w:rFonts w:ascii="Arial" w:hAnsi="Arial" w:cs="Arial"/>
-          <w:sz w:val="24"/>
-          <w:szCs w:val="24"/>
-          <w:lang w:val="es-ES"/>
-        </w:rPr>
-        <w:t>Fé</w:t>
-      </w:r>
-      <w:proofErr w:type="spellEnd"/>
+      <w:r>
+        <w:rPr>
+          <w:rFonts w:ascii="Arial" w:hAnsi="Arial" w:cs="Arial"/>
+          <w:sz w:val="24"/>
+          <w:szCs w:val="24"/>
+          <w:lang w:val="es-ES"/>
+        </w:rPr>
+        <w:t>Fe</w:t>
+      </w:r>
       <w:r>
         <w:rPr>
           <w:rFonts w:ascii="Arial" w:hAnsi="Arial" w:cs="Arial"/>
@@ -514,7 +510,25 @@
           <w:szCs w:val="24"/>
           <w:lang w:val="es-ES"/>
         </w:rPr>
-        <w:t>Ser la empresa líder en la industria alimentaria y de bebidas en la región, conocida por nuestra amplia gama de productos de alta calidad, nuestra innovación constante en la producción</w:t>
+        <w:t xml:space="preserve">Ser la </w:t>
+      </w:r>
+      <w:r>
+        <w:rPr>
+          <w:rFonts w:ascii="Arial" w:hAnsi="Arial" w:cs="Arial"/>
+          <w:sz w:val="24"/>
+          <w:szCs w:val="24"/>
+          <w:lang w:val="es-ES"/>
+        </w:rPr>
+        <w:t>compañía</w:t>
+      </w:r>
+      <w:r>
+        <w:rPr>
+          <w:rFonts w:ascii="Arial" w:hAnsi="Arial" w:cs="Arial"/>
+          <w:sz w:val="24"/>
+          <w:szCs w:val="24"/>
+          <w:lang w:val="es-ES"/>
+        </w:rPr>
+        <w:t xml:space="preserve"> líder en la industria alimentaria y de bebidas en la región, conocida por nuestra amplia gama de productos de alta calidad, nuestra innovación constante en la producción</w:t>
       </w:r>
       <w:r>
         <w:rPr>
@@ -659,7 +673,6 @@
                 <w:lang w:val="es-ES"/>
               </w:rPr>
             </w:pPr>
-            <w:bookmarkStart w:id="0" w:name="_GoBack" w:colFirst="0" w:colLast="3"/>
             <w:r>
               <w:rPr>
                 <w:rFonts w:ascii="Arial" w:hAnsi="Arial" w:cs="Arial"/>
@@ -1011,7 +1024,6 @@
         </w:tc>
       </w:tr>
     </w:tbl>
-    <w:bookmarkEnd w:id="0"/>
     <w:p>
       <w:pPr>
         <w:spacing w:line="360" w:lineRule="auto"/>
@@ -1033,6 +1045,244 @@
           <w:lang w:val="es-ES"/>
         </w:rPr>
         <w:t>Planteamiento del Problema</w:t>
+      </w:r>
+    </w:p>
+    <w:p>
+      <w:pPr>
+        <w:spacing w:line="360" w:lineRule="auto"/>
+        <w:ind w:firstLine="708"/>
+        <w:jc w:val="both"/>
+        <w:rPr>
+          <w:rFonts w:ascii="Arial" w:hAnsi="Arial" w:cs="Arial"/>
+          <w:sz w:val="24"/>
+          <w:szCs w:val="24"/>
+          <w:lang w:val="es-VE"/>
+        </w:rPr>
+      </w:pPr>
+      <w:r>
+        <w:rPr>
+          <w:rFonts w:ascii="Arial" w:hAnsi="Arial" w:cs="Arial"/>
+          <w:sz w:val="24"/>
+          <w:szCs w:val="24"/>
+          <w:lang w:val="es-VE"/>
+        </w:rPr>
+        <w:t xml:space="preserve">En un mundo empresarial que cambia rápidamente y se vuelve cada vez más competitivo, donde las condiciones del mercado pueden transformarse de un día para otro, la gestión financiera se ha vuelto una de las áreas más cruciales para el éxito y la supervivencia de las organizaciones. No tener un control adecuado sobre las deudas y las facturas no solo puede causar problemas de liquidez, sino que también puede impactar de manera significativa en la relación con proveedores y clientes, generando un efecto dominó que podría poner en riesgo la sostenibilidad y viabilidad de la </w:t>
+      </w:r>
+      <w:r>
+        <w:rPr>
+          <w:rFonts w:ascii="Arial" w:hAnsi="Arial" w:cs="Arial"/>
+          <w:sz w:val="24"/>
+          <w:szCs w:val="24"/>
+          <w:lang w:val="es-VE"/>
+        </w:rPr>
+        <w:t>compañía</w:t>
+      </w:r>
+      <w:r>
+        <w:rPr>
+          <w:rFonts w:ascii="Arial" w:hAnsi="Arial" w:cs="Arial"/>
+          <w:sz w:val="24"/>
+          <w:szCs w:val="24"/>
+          <w:lang w:val="es-VE"/>
+        </w:rPr>
+        <w:t xml:space="preserve"> a largo plazo.</w:t>
+      </w:r>
+    </w:p>
+    <w:p>
+      <w:pPr>
+        <w:spacing w:line="360" w:lineRule="auto"/>
+        <w:ind w:firstLine="708"/>
+        <w:jc w:val="both"/>
+        <w:rPr>
+          <w:rFonts w:ascii="Arial" w:hAnsi="Arial" w:cs="Arial"/>
+          <w:sz w:val="24"/>
+          <w:szCs w:val="24"/>
+          <w:lang w:val="es-VE"/>
+        </w:rPr>
+      </w:pPr>
+      <w:r>
+        <w:rPr>
+          <w:rFonts w:ascii="Arial" w:hAnsi="Arial" w:cs="Arial"/>
+          <w:sz w:val="24"/>
+          <w:szCs w:val="24"/>
+          <w:lang w:val="es-VE"/>
+        </w:rPr>
+        <w:t xml:space="preserve">El país ha estado atravesando una crisis económica bastante complicada que ha afectado de manera significativa cómo operan </w:t>
+      </w:r>
+      <w:r>
+        <w:rPr>
+          <w:rFonts w:ascii="Arial" w:hAnsi="Arial" w:cs="Arial"/>
+          <w:sz w:val="24"/>
+          <w:szCs w:val="24"/>
+          <w:lang w:val="es-VE"/>
+        </w:rPr>
+        <w:t>la compañía</w:t>
+      </w:r>
+      <w:r>
+        <w:rPr>
+          <w:rFonts w:ascii="Arial" w:hAnsi="Arial" w:cs="Arial"/>
+          <w:sz w:val="24"/>
+          <w:szCs w:val="24"/>
+          <w:lang w:val="es-VE"/>
+        </w:rPr>
+        <w:t xml:space="preserve">. La hiperinflación, la devaluación de la moneda y la escasez de productos han creado un panorama difícil para la gestión financiera. El método tradicional para hacer seguimiento de deudas y facturas, que suele ser mayormente manual y rudimentario, ofrece poca visibilidad sobre la situación financiera real de </w:t>
+      </w:r>
+      <w:r>
+        <w:rPr>
+          <w:rFonts w:ascii="Arial" w:hAnsi="Arial" w:cs="Arial"/>
+          <w:sz w:val="24"/>
+          <w:szCs w:val="24"/>
+          <w:lang w:val="es-VE"/>
+        </w:rPr>
+        <w:t>la</w:t>
+      </w:r>
+      <w:r>
+        <w:rPr>
+          <w:rFonts w:ascii="Arial" w:hAnsi="Arial" w:cs="Arial"/>
+          <w:sz w:val="24"/>
+          <w:szCs w:val="24"/>
+          <w:lang w:val="es-VE"/>
+        </w:rPr>
+        <w:t>s</w:t>
+      </w:r>
+      <w:r>
+        <w:rPr>
+          <w:rFonts w:ascii="Arial" w:hAnsi="Arial" w:cs="Arial"/>
+          <w:sz w:val="24"/>
+          <w:szCs w:val="24"/>
+          <w:lang w:val="es-VE"/>
+        </w:rPr>
+        <w:t xml:space="preserve"> organizaci</w:t>
+      </w:r>
+      <w:r>
+        <w:rPr>
+          <w:rFonts w:ascii="Arial" w:hAnsi="Arial" w:cs="Arial"/>
+          <w:sz w:val="24"/>
+          <w:szCs w:val="24"/>
+          <w:lang w:val="es-VE"/>
+        </w:rPr>
+        <w:t>ones</w:t>
+      </w:r>
+      <w:r>
+        <w:rPr>
+          <w:rFonts w:ascii="Arial" w:hAnsi="Arial" w:cs="Arial"/>
+          <w:sz w:val="24"/>
+          <w:szCs w:val="24"/>
+          <w:lang w:val="es-VE"/>
+        </w:rPr>
+        <w:t xml:space="preserve">, lo que provoca retrasos en los cobros y pagos, y deteriora las relaciones comerciales. Por lo tanto, es </w:t>
+      </w:r>
+      <w:r>
+        <w:rPr>
+          <w:rFonts w:ascii="Arial" w:hAnsi="Arial" w:cs="Arial"/>
+          <w:sz w:val="24"/>
+          <w:szCs w:val="24"/>
+          <w:lang w:val="es-VE"/>
+        </w:rPr>
+        <w:lastRenderedPageBreak/>
+        <w:t>fundamental desarrollar soluciones que se adapten a las necesidades del entorno empresarial venezolano, permitiendo una gestión más efectiva de las deudas y facturas.</w:t>
+      </w:r>
+    </w:p>
+    <w:p>
+      <w:pPr>
+        <w:spacing w:line="360" w:lineRule="auto"/>
+        <w:ind w:firstLine="708"/>
+        <w:jc w:val="both"/>
+        <w:rPr>
+          <w:rFonts w:ascii="Arial" w:hAnsi="Arial" w:cs="Arial"/>
+          <w:sz w:val="24"/>
+          <w:szCs w:val="24"/>
+          <w:lang w:val="es-VE"/>
+        </w:rPr>
+      </w:pPr>
+      <w:r>
+        <w:rPr>
+          <w:rFonts w:ascii="Arial" w:hAnsi="Arial" w:cs="Arial"/>
+          <w:sz w:val="24"/>
+          <w:szCs w:val="24"/>
+          <w:lang w:val="es-VE"/>
+        </w:rPr>
+        <w:t xml:space="preserve">Usando técnicas de observación, se pueden ver a un nivel más detallado las prácticas de gestión que realmente carecen de organización y eficacia. Una de esas técnicas se puede ver dentro de la compañía, en la que el seguimiento de sus deudas de sus clientes se lleva de una manera bastante rudimentaria, pegando papeles en la pared donde anotan el nombre del deudor, el monto y la fecha de la deuda. Este método manual es propenso a errores y resulta ineficiente, ya que no permite un seguimiento adecuado y puede llevar a olvidos o confusiones. Además, las facturas se guardan en una libreta apilada en un estante, lo que hace que sea complicado localizarlas y revisarlas a tiempo. La falta de un sistema automatizado para el seguimiento y registro no solo limita la capacidad de respuesta de la </w:t>
+      </w:r>
+      <w:r>
+        <w:rPr>
+          <w:rFonts w:ascii="Arial" w:hAnsi="Arial" w:cs="Arial"/>
+          <w:sz w:val="24"/>
+          <w:szCs w:val="24"/>
+          <w:lang w:val="es-VE"/>
+        </w:rPr>
+        <w:t>compañía</w:t>
+      </w:r>
+      <w:r>
+        <w:rPr>
+          <w:rFonts w:ascii="Arial" w:hAnsi="Arial" w:cs="Arial"/>
+          <w:sz w:val="24"/>
+          <w:szCs w:val="24"/>
+          <w:lang w:val="es-VE"/>
+        </w:rPr>
+        <w:t xml:space="preserve"> ante sus obligaciones financieras, sino que también puede generar tensiones en las relaciones comerciales.</w:t>
+      </w:r>
+    </w:p>
+    <w:p>
+      <w:pPr>
+        <w:spacing w:line="360" w:lineRule="auto"/>
+        <w:ind w:firstLine="708"/>
+        <w:jc w:val="both"/>
+        <w:rPr>
+          <w:rFonts w:ascii="Arial" w:hAnsi="Arial" w:cs="Arial"/>
+          <w:sz w:val="24"/>
+          <w:szCs w:val="24"/>
+          <w:lang w:val="es-VE"/>
+        </w:rPr>
+      </w:pPr>
+      <w:r>
+        <w:rPr>
+          <w:rFonts w:ascii="Arial" w:hAnsi="Arial" w:cs="Arial"/>
+          <w:sz w:val="24"/>
+          <w:szCs w:val="24"/>
+          <w:lang w:val="es-VE"/>
+        </w:rPr>
+        <w:t xml:space="preserve">Por todo lo anterior, </w:t>
+      </w:r>
+      <w:r>
+        <w:rPr>
+          <w:rFonts w:ascii="Arial" w:hAnsi="Arial" w:cs="Arial"/>
+          <w:sz w:val="24"/>
+          <w:szCs w:val="24"/>
+          <w:lang w:val="es-VE"/>
+        </w:rPr>
+        <w:t xml:space="preserve">desarrollar e </w:t>
+      </w:r>
+      <w:r>
+        <w:rPr>
+          <w:rFonts w:ascii="Arial" w:hAnsi="Arial" w:cs="Arial"/>
+          <w:sz w:val="24"/>
+          <w:szCs w:val="24"/>
+          <w:lang w:val="es-VE"/>
+        </w:rPr>
+        <w:t>implementar una aplicación web dentro que centralice y automatice la gestión de deudas y facturas dentro de la compañía Suministro de Alimentos Don Grego C.A, se vuelve una necesidad urgente. Esta herramienta debería facilitar el seguimiento, la comunicación y la generación de reportes, permitiendo así una administración más efectiva y eficiente de las obligaciones financieras de la empresa.</w:t>
+      </w:r>
+    </w:p>
+    <w:p>
+      <w:pPr>
+        <w:spacing w:line="360" w:lineRule="auto"/>
+        <w:jc w:val="both"/>
+        <w:rPr>
+          <w:rFonts w:ascii="Arial" w:hAnsi="Arial" w:cs="Arial"/>
+          <w:b/>
+          <w:sz w:val="24"/>
+          <w:szCs w:val="24"/>
+          <w:lang w:val="es-ES"/>
+        </w:rPr>
+      </w:pPr>
+      <w:r>
+        <w:rPr>
+          <w:rFonts w:ascii="Arial" w:hAnsi="Arial" w:cs="Arial"/>
+          <w:b/>
+          <w:sz w:val="24"/>
+          <w:szCs w:val="24"/>
+          <w:lang w:val="es-ES"/>
+        </w:rPr>
+        <w:t>Objetivo General</w:t>
       </w:r>
     </w:p>
     <w:p>
@@ -1054,202 +1304,7 @@
           <w:szCs w:val="24"/>
           <w:lang w:val="es-ES"/>
         </w:rPr>
-        <w:t xml:space="preserve">La institución </w:t>
-      </w:r>
-      <w:r>
-        <w:rPr>
-          <w:rFonts w:ascii="Arial" w:hAnsi="Arial" w:cs="Arial"/>
-          <w:sz w:val="24"/>
-          <w:szCs w:val="24"/>
-          <w:lang w:val="es-ES"/>
-        </w:rPr>
-        <w:t xml:space="preserve">tiene problemas para llevar un debido control sobre sus deudores. Su manera actual de llevar el </w:t>
-      </w:r>
-      <w:r>
-        <w:rPr>
-          <w:rFonts w:ascii="Arial" w:hAnsi="Arial" w:cs="Arial"/>
-          <w:sz w:val="24"/>
-          <w:szCs w:val="24"/>
-          <w:lang w:val="es-ES"/>
-        </w:rPr>
-        <w:t xml:space="preserve">control es tosca y un poco arcaica, utilizando </w:t>
-      </w:r>
-      <w:r>
-        <w:rPr>
-          <w:rFonts w:ascii="Arial" w:hAnsi="Arial" w:cs="Arial"/>
-          <w:sz w:val="24"/>
-          <w:szCs w:val="24"/>
-          <w:lang w:val="es-ES"/>
-        </w:rPr>
-        <w:t xml:space="preserve">“notas desechables” y </w:t>
-      </w:r>
-      <w:r>
-        <w:rPr>
-          <w:rFonts w:ascii="Arial" w:hAnsi="Arial" w:cs="Arial"/>
-          <w:sz w:val="24"/>
-          <w:szCs w:val="24"/>
-          <w:lang w:val="es-ES"/>
-        </w:rPr>
-        <w:t>peg</w:t>
-      </w:r>
-      <w:r>
-        <w:rPr>
-          <w:rFonts w:ascii="Arial" w:hAnsi="Arial" w:cs="Arial"/>
-          <w:sz w:val="24"/>
-          <w:szCs w:val="24"/>
-          <w:lang w:val="es-ES"/>
-        </w:rPr>
-        <w:t>ándolas en la pared</w:t>
-      </w:r>
-      <w:r>
-        <w:rPr>
-          <w:rFonts w:ascii="Arial" w:hAnsi="Arial" w:cs="Arial"/>
-          <w:sz w:val="24"/>
-          <w:szCs w:val="24"/>
-          <w:lang w:val="es-ES"/>
-        </w:rPr>
-        <w:t xml:space="preserve"> con cinta adhesiva, lo que a veces</w:t>
-      </w:r>
-      <w:r>
-        <w:rPr>
-          <w:rFonts w:ascii="Arial" w:hAnsi="Arial" w:cs="Arial"/>
-          <w:sz w:val="24"/>
-          <w:szCs w:val="24"/>
-          <w:lang w:val="es-ES"/>
-        </w:rPr>
-        <w:t xml:space="preserve"> </w:t>
-      </w:r>
-      <w:r>
-        <w:rPr>
-          <w:rFonts w:ascii="Arial" w:hAnsi="Arial" w:cs="Arial"/>
-          <w:sz w:val="24"/>
-          <w:szCs w:val="24"/>
-          <w:lang w:val="es-ES"/>
-        </w:rPr>
-        <w:t xml:space="preserve">genera </w:t>
-      </w:r>
-      <w:r>
-        <w:rPr>
-          <w:rFonts w:ascii="Arial" w:hAnsi="Arial" w:cs="Arial"/>
-          <w:sz w:val="24"/>
-          <w:szCs w:val="24"/>
-          <w:lang w:val="es-ES"/>
-        </w:rPr>
-        <w:t>confusión entre la administración y hasta perdida de datos respecto a su</w:t>
-      </w:r>
-      <w:r>
-        <w:rPr>
-          <w:rFonts w:ascii="Arial" w:hAnsi="Arial" w:cs="Arial"/>
-          <w:sz w:val="24"/>
-          <w:szCs w:val="24"/>
-          <w:lang w:val="es-ES"/>
-        </w:rPr>
-        <w:t>s</w:t>
-      </w:r>
-      <w:r>
-        <w:rPr>
-          <w:rFonts w:ascii="Arial" w:hAnsi="Arial" w:cs="Arial"/>
-          <w:sz w:val="24"/>
-          <w:szCs w:val="24"/>
-          <w:lang w:val="es-ES"/>
-        </w:rPr>
-        <w:t xml:space="preserve"> deudores.</w:t>
-      </w:r>
-    </w:p>
-    <w:p>
-      <w:pPr>
-        <w:spacing w:line="360" w:lineRule="auto"/>
-        <w:ind w:firstLine="720"/>
-        <w:jc w:val="both"/>
-        <w:rPr>
-          <w:rFonts w:ascii="Arial" w:hAnsi="Arial" w:cs="Arial"/>
-          <w:sz w:val="24"/>
-          <w:szCs w:val="24"/>
-          <w:lang w:val="es-ES"/>
-        </w:rPr>
-      </w:pPr>
-      <w:r>
-        <w:rPr>
-          <w:rFonts w:ascii="Arial" w:hAnsi="Arial" w:cs="Arial"/>
-          <w:sz w:val="24"/>
-          <w:szCs w:val="24"/>
-          <w:lang w:val="es-ES"/>
-        </w:rPr>
-        <w:t>De manera similar, la institución no almacena de forma</w:t>
-      </w:r>
-      <w:r>
-        <w:rPr>
-          <w:rFonts w:ascii="Arial" w:hAnsi="Arial" w:cs="Arial"/>
-          <w:sz w:val="24"/>
-          <w:szCs w:val="24"/>
-          <w:lang w:val="es-ES"/>
-        </w:rPr>
-        <w:t xml:space="preserve"> eficiente las facturas y recibos que reciben por partes de sus proveedores.</w:t>
-      </w:r>
-    </w:p>
-    <w:p>
-      <w:pPr>
-        <w:spacing w:line="360" w:lineRule="auto"/>
-        <w:jc w:val="both"/>
-        <w:rPr>
-          <w:rFonts w:ascii="Arial" w:hAnsi="Arial" w:cs="Arial"/>
-          <w:b/>
-          <w:sz w:val="24"/>
-          <w:szCs w:val="24"/>
-          <w:lang w:val="es-ES"/>
-        </w:rPr>
-      </w:pPr>
-      <w:r>
-        <w:rPr>
-          <w:rFonts w:ascii="Arial" w:hAnsi="Arial" w:cs="Arial"/>
-          <w:b/>
-          <w:sz w:val="24"/>
-          <w:szCs w:val="24"/>
-          <w:lang w:val="es-ES"/>
-        </w:rPr>
-        <w:t>Objetivo General</w:t>
-      </w:r>
-    </w:p>
-    <w:p>
-      <w:pPr>
-        <w:spacing w:line="360" w:lineRule="auto"/>
-        <w:ind w:firstLine="720"/>
-        <w:jc w:val="both"/>
-        <w:rPr>
-          <w:rFonts w:ascii="Arial" w:hAnsi="Arial" w:cs="Arial"/>
-          <w:sz w:val="24"/>
-          <w:szCs w:val="24"/>
-          <w:lang w:val="es-ES"/>
-        </w:rPr>
-      </w:pPr>
-      <w:r>
-        <w:rPr>
-          <w:rFonts w:ascii="Arial" w:hAnsi="Arial" w:cs="Arial"/>
-          <w:sz w:val="24"/>
-          <w:szCs w:val="24"/>
-          <w:lang w:val="es-ES"/>
-        </w:rPr>
-        <w:t xml:space="preserve">Desarrollar una aplicación web para el registro y control de deudas y facturas en Suministro de Alimentos Don </w:t>
-      </w:r>
-      <w:proofErr w:type="spellStart"/>
-      <w:r>
-        <w:rPr>
-          <w:rFonts w:ascii="Arial" w:hAnsi="Arial" w:cs="Arial"/>
-          <w:sz w:val="24"/>
-          <w:szCs w:val="24"/>
-          <w:lang w:val="es-ES"/>
-        </w:rPr>
-        <w:t>Grego</w:t>
-      </w:r>
-      <w:proofErr w:type="spellEnd"/>
-      <w:r>
-        <w:rPr>
-          <w:rFonts w:ascii="Arial" w:hAnsi="Arial" w:cs="Arial"/>
-          <w:sz w:val="24"/>
-          <w:szCs w:val="24"/>
-          <w:lang w:val="es-ES"/>
-        </w:rPr>
-        <w:t xml:space="preserve"> C.A, ubicado en Parroquia Vista Hermosa, Ciudad </w:t>
+        <w:t xml:space="preserve">Desarrollar una aplicación web para el registro y control de deudas y facturas en Suministro de Alimentos Don Grego C.A, ubicado en Parroquia Vista Hermosa, Ciudad </w:t>
       </w:r>
       <w:r>
         <w:rPr>
@@ -1285,7 +1340,25 @@
           <w:szCs w:val="24"/>
           <w:lang w:val="es-ES"/>
         </w:rPr>
-        <w:t>; que mejore su capacidad para administrar las deudas de la compañía.</w:t>
+        <w:t xml:space="preserve">; que mejore su capacidad para administrar las deudas </w:t>
+      </w:r>
+      <w:r>
+        <w:rPr>
+          <w:rFonts w:ascii="Arial" w:hAnsi="Arial" w:cs="Arial"/>
+          <w:sz w:val="24"/>
+          <w:szCs w:val="24"/>
+          <w:lang w:val="es-ES"/>
+        </w:rPr>
+        <w:t>y facturas de la compañía</w:t>
+      </w:r>
+      <w:r>
+        <w:rPr>
+          <w:rFonts w:ascii="Arial" w:hAnsi="Arial" w:cs="Arial"/>
+          <w:sz w:val="24"/>
+          <w:szCs w:val="24"/>
+          <w:lang w:val="es-ES"/>
+        </w:rPr>
+        <w:t>.</w:t>
       </w:r>
     </w:p>
     <w:p>
@@ -1361,13 +1434,22 @@
       <w:r>
         <w:rPr>
           <w:rFonts w:ascii="Arial" w:hAnsi="Arial" w:cs="Arial"/>
+          <w:b/>
+          <w:sz w:val="24"/>
+          <w:szCs w:val="24"/>
+          <w:lang w:val="es-ES"/>
+        </w:rPr>
+        <w:t>Identificar el problema</w:t>
+      </w:r>
+      <w:r>
+        <w:rPr>
+          <w:rFonts w:ascii="Arial" w:hAnsi="Arial" w:cs="Arial"/>
           <w:bCs/>
           <w:sz w:val="24"/>
           <w:szCs w:val="24"/>
           <w:lang w:val="es-ES"/>
         </w:rPr>
-        <w:lastRenderedPageBreak/>
-        <w:t>Identificar el problema</w:t>
+        <w:t xml:space="preserve"> que aflige a la compañía.</w:t>
       </w:r>
     </w:p>
     <w:p>
@@ -1390,12 +1472,43 @@
       <w:r>
         <w:rPr>
           <w:rFonts w:ascii="Arial" w:hAnsi="Arial" w:cs="Arial"/>
+          <w:b/>
+          <w:sz w:val="24"/>
+          <w:szCs w:val="24"/>
+          <w:lang w:val="es-ES"/>
+        </w:rPr>
+        <w:lastRenderedPageBreak/>
+        <w:t xml:space="preserve">Desarrollar la Base de </w:t>
+      </w:r>
+      <w:r>
+        <w:rPr>
+          <w:rFonts w:ascii="Arial" w:hAnsi="Arial" w:cs="Arial"/>
+          <w:b/>
+          <w:sz w:val="24"/>
+          <w:szCs w:val="24"/>
+          <w:lang w:val="es-ES"/>
+        </w:rPr>
+        <w:t>D</w:t>
+      </w:r>
+      <w:r>
+        <w:rPr>
+          <w:rFonts w:ascii="Arial" w:hAnsi="Arial" w:cs="Arial"/>
+          <w:b/>
+          <w:sz w:val="24"/>
+          <w:szCs w:val="24"/>
+          <w:lang w:val="es-ES"/>
+        </w:rPr>
+        <w:t>atos</w:t>
+      </w:r>
+      <w:r>
+        <w:rPr>
+          <w:rFonts w:ascii="Arial" w:hAnsi="Arial" w:cs="Arial"/>
           <w:bCs/>
           <w:sz w:val="24"/>
           <w:szCs w:val="24"/>
           <w:lang w:val="es-ES"/>
         </w:rPr>
-        <w:t>Abstraer la solución</w:t>
+        <w:t xml:space="preserve"> que pueda almacenar los datos sobre las deudas y las facturas de la compañía.</w:t>
       </w:r>
     </w:p>
     <w:p>
@@ -1418,12 +1531,22 @@
       <w:r>
         <w:rPr>
           <w:rFonts w:ascii="Arial" w:hAnsi="Arial" w:cs="Arial"/>
+          <w:b/>
+          <w:sz w:val="24"/>
+          <w:szCs w:val="24"/>
+          <w:lang w:val="es-ES"/>
+        </w:rPr>
+        <w:t>Diseñar una Interfaz de Usuario</w:t>
+      </w:r>
+      <w:r>
+        <w:rPr>
+          <w:rFonts w:ascii="Arial" w:hAnsi="Arial" w:cs="Arial"/>
           <w:bCs/>
           <w:sz w:val="24"/>
           <w:szCs w:val="24"/>
           <w:lang w:val="es-ES"/>
         </w:rPr>
-        <w:t>Desarrollar la Base de datos</w:t>
+        <w:t xml:space="preserve"> que sea intuitiva y amigable para el personal de la empresa.</w:t>
       </w:r>
     </w:p>
     <w:p>
@@ -1446,12 +1569,22 @@
       <w:r>
         <w:rPr>
           <w:rFonts w:ascii="Arial" w:hAnsi="Arial" w:cs="Arial"/>
+          <w:b/>
+          <w:sz w:val="24"/>
+          <w:szCs w:val="24"/>
+          <w:lang w:val="es-ES"/>
+        </w:rPr>
+        <w:t>Realizar las pruebas en un entorno controlado</w:t>
+      </w:r>
+      <w:r>
+        <w:rPr>
+          <w:rFonts w:ascii="Arial" w:hAnsi="Arial" w:cs="Arial"/>
           <w:bCs/>
           <w:sz w:val="24"/>
           <w:szCs w:val="24"/>
           <w:lang w:val="es-ES"/>
         </w:rPr>
-        <w:t>Diseñar una Interfaz de Usuario</w:t>
+        <w:t xml:space="preserve"> para asegurar un correcto funcionamiento.</w:t>
       </w:r>
     </w:p>
     <w:p>
@@ -1474,12 +1607,22 @@
       <w:r>
         <w:rPr>
           <w:rFonts w:ascii="Arial" w:hAnsi="Arial" w:cs="Arial"/>
+          <w:b/>
+          <w:sz w:val="24"/>
+          <w:szCs w:val="24"/>
+          <w:lang w:val="es-ES"/>
+        </w:rPr>
+        <w:t>Instalar el software necesario en la institución</w:t>
+      </w:r>
+      <w:r>
+        <w:rPr>
+          <w:rFonts w:ascii="Arial" w:hAnsi="Arial" w:cs="Arial"/>
           <w:bCs/>
           <w:sz w:val="24"/>
           <w:szCs w:val="24"/>
           <w:lang w:val="es-ES"/>
         </w:rPr>
-        <w:t>Realizar las pruebas en un entorno controlado</w:t>
+        <w:t xml:space="preserve"> para el funcionamiento de la aplicación dentro de la empresa.</w:t>
       </w:r>
     </w:p>
     <w:p>
@@ -1502,12 +1645,32 @@
       <w:r>
         <w:rPr>
           <w:rFonts w:ascii="Arial" w:hAnsi="Arial" w:cs="Arial"/>
+          <w:b/>
+          <w:sz w:val="24"/>
+          <w:szCs w:val="24"/>
+          <w:lang w:val="es-ES"/>
+        </w:rPr>
+        <w:t>Realizar un despliegue y funcional</w:t>
+      </w:r>
+      <w:r>
+        <w:rPr>
+          <w:rFonts w:ascii="Arial" w:hAnsi="Arial" w:cs="Arial"/>
+          <w:b/>
+          <w:sz w:val="24"/>
+          <w:szCs w:val="24"/>
+          <w:lang w:val="es-ES"/>
+        </w:rPr>
+        <w:t xml:space="preserve">, </w:t>
+      </w:r>
+      <w:r>
+        <w:rPr>
+          <w:rFonts w:ascii="Arial" w:hAnsi="Arial" w:cs="Arial"/>
           <w:bCs/>
           <w:sz w:val="24"/>
           <w:szCs w:val="24"/>
           <w:lang w:val="es-ES"/>
         </w:rPr>
-        <w:t>Instalar el software necesario en la institución</w:t>
+        <w:t>asegurándose de que el software pueda funcionar dentro la empresa.</w:t>
       </w:r>
     </w:p>
     <w:p>
@@ -1530,31 +1693,23 @@
       <w:r>
         <w:rPr>
           <w:rFonts w:ascii="Arial" w:hAnsi="Arial" w:cs="Arial"/>
+          <w:b/>
+          <w:sz w:val="24"/>
+          <w:szCs w:val="24"/>
+          <w:lang w:val="es-ES"/>
+        </w:rPr>
+        <w:t>Entrenar al personal en el funcionamiento de la aplicación web</w:t>
+      </w:r>
+      <w:r>
+        <w:rPr>
+          <w:rFonts w:ascii="Arial" w:hAnsi="Arial" w:cs="Arial"/>
           <w:bCs/>
           <w:sz w:val="24"/>
           <w:szCs w:val="24"/>
           <w:lang w:val="es-ES"/>
         </w:rPr>
-        <w:t>Realizar un despliegue y funcional</w:t>
-      </w:r>
-    </w:p>
-    <w:p>
-      <w:pPr>
-        <w:pStyle w:val="Prrafodelista"/>
-        <w:numPr>
-          <w:ilvl w:val="0"/>
-          <w:numId w:val="2"/>
-        </w:numPr>
-        <w:spacing w:line="360" w:lineRule="auto"/>
-        <w:jc w:val="both"/>
-        <w:rPr>
-          <w:rFonts w:ascii="Arial" w:hAnsi="Arial" w:cs="Arial"/>
-          <w:b/>
-          <w:sz w:val="24"/>
-          <w:szCs w:val="24"/>
-          <w:lang w:val="es-ES"/>
-        </w:rPr>
-      </w:pPr>
+        <w:t xml:space="preserve"> para que puedan operar la aplicación de manera fluida</w:t>
+      </w:r>
       <w:r>
         <w:rPr>
           <w:rFonts w:ascii="Arial" w:hAnsi="Arial" w:cs="Arial"/>
@@ -1563,7 +1718,7 @@
           <w:szCs w:val="24"/>
           <w:lang w:val="es-ES"/>
         </w:rPr>
-        <w:t>Entrenar al personal en el funcionamiento de la aplicación web</w:t>
+        <w:t>, identificar y hasta resolver cualquier fallo o percance que pueda ocurrir.</w:t>
       </w:r>
     </w:p>
     <w:p>
@@ -1599,7 +1754,7 @@
           <w:bCs/>
           <w:sz w:val="24"/>
           <w:szCs w:val="24"/>
-          <w:lang w:val="es-ES"/>
+          <w:lang w:val="es-VE"/>
         </w:rPr>
       </w:pPr>
       <w:r>
@@ -1608,32 +1763,61 @@
           <w:bCs/>
           <w:sz w:val="24"/>
           <w:szCs w:val="24"/>
-          <w:lang w:val="es-ES"/>
-        </w:rPr>
-        <w:t>Para una empresa, es importante llevar un buen control de la contabilidad y las finanzas, ya que, de no tenerse, podría generar problemas como perdidas del capital a largo plazo, falta de información para futuros diagnostico o hasta problemas administrativos/legales.</w:t>
-      </w:r>
-    </w:p>
-    <w:p>
-      <w:pPr>
-        <w:spacing w:line="360" w:lineRule="auto"/>
-        <w:jc w:val="both"/>
-        <w:rPr>
-          <w:rFonts w:ascii="Arial" w:hAnsi="Arial" w:cs="Arial"/>
-          <w:b/>
-          <w:sz w:val="24"/>
-          <w:szCs w:val="24"/>
-          <w:lang w:val="es-ES"/>
-        </w:rPr>
-      </w:pPr>
-      <w:r>
-        <w:rPr>
-          <w:rFonts w:ascii="Arial" w:hAnsi="Arial" w:cs="Arial"/>
-          <w:b/>
-          <w:sz w:val="24"/>
-          <w:szCs w:val="24"/>
-          <w:lang w:val="es-ES"/>
-        </w:rPr>
-        <w:t>Alcance</w:t>
+          <w:lang w:val="es-VE"/>
+        </w:rPr>
+        <w:t xml:space="preserve">La gestión adecuada de las cuentas por cobrar y por pagar es crucial para la supervivencia y el crecimiento de cualquier empresa, y esto cobra aún más importancia en el actual contexto de Venezuela. La crisis económica, marcada por la hiperinflación y la devaluación de la moneda, impulsa a </w:t>
+      </w:r>
+      <w:proofErr w:type="gramStart"/>
+      <w:r>
+        <w:rPr>
+          <w:rFonts w:ascii="Arial" w:hAnsi="Arial" w:cs="Arial"/>
+          <w:bCs/>
+          <w:sz w:val="24"/>
+          <w:szCs w:val="24"/>
+          <w:lang w:val="es-VE"/>
+        </w:rPr>
+        <w:t xml:space="preserve">las </w:t>
+      </w:r>
+      <w:r>
+        <w:rPr>
+          <w:rFonts w:ascii="Arial" w:hAnsi="Arial" w:cs="Arial"/>
+          <w:bCs/>
+          <w:sz w:val="24"/>
+          <w:szCs w:val="24"/>
+          <w:lang w:val="es-VE"/>
+        </w:rPr>
+        <w:t>compañía</w:t>
+      </w:r>
+      <w:proofErr w:type="gramEnd"/>
+      <w:r>
+        <w:rPr>
+          <w:rFonts w:ascii="Arial" w:hAnsi="Arial" w:cs="Arial"/>
+          <w:bCs/>
+          <w:sz w:val="24"/>
+          <w:szCs w:val="24"/>
+          <w:lang w:val="es-VE"/>
+        </w:rPr>
+        <w:t xml:space="preserve"> a </w:t>
+      </w:r>
+      <w:r>
+        <w:rPr>
+          <w:rFonts w:ascii="Arial" w:hAnsi="Arial" w:cs="Arial"/>
+          <w:bCs/>
+          <w:sz w:val="24"/>
+          <w:szCs w:val="24"/>
+          <w:lang w:val="es-VE"/>
+        </w:rPr>
+        <w:t>buscar</w:t>
+      </w:r>
+      <w:r>
+        <w:rPr>
+          <w:rFonts w:ascii="Arial" w:hAnsi="Arial" w:cs="Arial"/>
+          <w:bCs/>
+          <w:sz w:val="24"/>
+          <w:szCs w:val="24"/>
+          <w:lang w:val="es-VE"/>
+        </w:rPr>
+        <w:t xml:space="preserve"> formas más efectivas de manejar sus recursos y obligaciones financieras.</w:t>
       </w:r>
     </w:p>
     <w:p>
@@ -1643,50 +1827,21 @@
         <w:jc w:val="both"/>
         <w:rPr>
           <w:rFonts w:ascii="Arial" w:hAnsi="Arial" w:cs="Arial"/>
-          <w:sz w:val="24"/>
-          <w:szCs w:val="24"/>
-          <w:lang w:val="es-ES"/>
+          <w:bCs/>
+          <w:sz w:val="24"/>
+          <w:szCs w:val="24"/>
+          <w:lang w:val="es-VE"/>
         </w:rPr>
       </w:pPr>
       <w:r>
         <w:rPr>
           <w:rFonts w:ascii="Arial" w:hAnsi="Arial" w:cs="Arial"/>
-          <w:sz w:val="24"/>
-          <w:szCs w:val="24"/>
-          <w:lang w:val="es-ES"/>
-        </w:rPr>
-        <w:t>La aplicación abarcará el sector de deudas de clientes que frecuentan el establecimiento</w:t>
-      </w:r>
-      <w:r>
-        <w:rPr>
-          <w:rFonts w:ascii="Arial" w:hAnsi="Arial" w:cs="Arial"/>
-          <w:sz w:val="24"/>
-          <w:szCs w:val="24"/>
-          <w:lang w:val="es-ES"/>
-        </w:rPr>
-        <w:t>, de un modo que sea cómodo de revisar y actualizar. También, abarcará las facturas y deudas que la empresa tenga con sus proveedores.</w:t>
-      </w:r>
-    </w:p>
-    <w:p>
-      <w:pPr>
-        <w:spacing w:line="360" w:lineRule="auto"/>
-        <w:jc w:val="both"/>
-        <w:rPr>
-          <w:rFonts w:ascii="Arial" w:hAnsi="Arial" w:cs="Arial"/>
-          <w:sz w:val="24"/>
-          <w:szCs w:val="24"/>
-          <w:lang w:val="es-ES"/>
-        </w:rPr>
-      </w:pPr>
-      <w:r>
-        <w:rPr>
-          <w:rFonts w:ascii="Arial" w:hAnsi="Arial" w:cs="Arial"/>
-          <w:b/>
-          <w:sz w:val="24"/>
-          <w:szCs w:val="24"/>
-          <w:lang w:val="es-ES"/>
-        </w:rPr>
-        <w:t>Delimitación</w:t>
+          <w:bCs/>
+          <w:sz w:val="24"/>
+          <w:szCs w:val="24"/>
+          <w:lang w:val="es-VE"/>
+        </w:rPr>
+        <w:t>La forma en que actualmente se lleva un registro manual de las deudas, con papeles pegados en la pared y facturas amontonadas en libretas, no solo es poco práctica, sino que también conlleva un gran riesgo de cometer errores y perder información valiosa. Estas viejas costumbres hacen que sea complicado acceder de manera rápida y ordenada a la información financiera, lo que puede ocasionar retrasos en los pagos y cobros, además de afectar negativamente las relaciones con proveedores y clientes.</w:t>
       </w:r>
     </w:p>
     <w:p>
@@ -1696,59 +1851,32 @@
         <w:jc w:val="both"/>
         <w:rPr>
           <w:rFonts w:ascii="Arial" w:hAnsi="Arial" w:cs="Arial"/>
-          <w:sz w:val="24"/>
-          <w:szCs w:val="24"/>
-          <w:lang w:val="es-ES"/>
+          <w:bCs/>
+          <w:sz w:val="24"/>
+          <w:szCs w:val="24"/>
+          <w:lang w:val="es-VE"/>
         </w:rPr>
       </w:pPr>
       <w:r>
         <w:rPr>
           <w:rFonts w:ascii="Arial" w:hAnsi="Arial" w:cs="Arial"/>
-          <w:sz w:val="24"/>
-          <w:szCs w:val="24"/>
-          <w:lang w:val="es-ES"/>
-        </w:rPr>
-        <w:t xml:space="preserve">La aplicación buscara optimizar el </w:t>
-      </w:r>
-      <w:proofErr w:type="spellStart"/>
-      <w:r>
-        <w:rPr>
-          <w:rFonts w:ascii="Arial" w:hAnsi="Arial" w:cs="Arial"/>
-          <w:sz w:val="24"/>
-          <w:szCs w:val="24"/>
-          <w:lang w:val="es-ES"/>
-        </w:rPr>
-        <w:t>manejor</w:t>
-      </w:r>
-      <w:proofErr w:type="spellEnd"/>
-      <w:r>
-        <w:rPr>
-          <w:rFonts w:ascii="Arial" w:hAnsi="Arial" w:cs="Arial"/>
-          <w:sz w:val="24"/>
-          <w:szCs w:val="24"/>
-          <w:lang w:val="es-ES"/>
-        </w:rPr>
-        <w:t xml:space="preserve"> de deudas y facturas de la empresa. No se manejará el fondo de la empresa, </w:t>
-      </w:r>
-      <w:proofErr w:type="spellStart"/>
-      <w:r>
-        <w:rPr>
-          <w:rFonts w:ascii="Arial" w:hAnsi="Arial" w:cs="Arial"/>
-          <w:sz w:val="24"/>
-          <w:szCs w:val="24"/>
-          <w:lang w:val="es-ES"/>
-        </w:rPr>
-        <w:t>asi</w:t>
-      </w:r>
-      <w:proofErr w:type="spellEnd"/>
-      <w:r>
-        <w:rPr>
-          <w:rFonts w:ascii="Arial" w:hAnsi="Arial" w:cs="Arial"/>
-          <w:sz w:val="24"/>
-          <w:szCs w:val="24"/>
-          <w:lang w:val="es-ES"/>
-        </w:rPr>
-        <w:t xml:space="preserve"> como cualquier asunto que tenga que ver con el capital.</w:t>
+          <w:bCs/>
+          <w:sz w:val="24"/>
+          <w:szCs w:val="24"/>
+          <w:lang w:val="es-VE"/>
+        </w:rPr>
+        <w:t xml:space="preserve">Desarrollar una aplicación web enfocada en la gestión de deudas y facturas no solo ayudaría a solucionar las ineficiencias actuales, sino que también ofrecería a las empresas la visibilidad y el control que necesitan para tomar decisiones </w:t>
+      </w:r>
+      <w:r>
+        <w:rPr>
+          <w:rFonts w:ascii="Arial" w:hAnsi="Arial" w:cs="Arial"/>
+          <w:bCs/>
+          <w:sz w:val="24"/>
+          <w:szCs w:val="24"/>
+          <w:lang w:val="es-VE"/>
+        </w:rPr>
+        <w:lastRenderedPageBreak/>
+        <w:t>informadas al instante. Esta herramienta haría más fácil el seguimiento de las cuentas, mejoraría la comunicación interna y permitiría crear reportes financieros precisos, lo que contribuiría a una gestión administrativa más robusta y a la salud financiera del negocio.</w:t>
       </w:r>
     </w:p>
     <w:p>
@@ -1757,11 +1885,160 @@
         <w:jc w:val="both"/>
         <w:rPr>
           <w:rFonts w:ascii="Arial" w:hAnsi="Arial" w:cs="Arial"/>
+          <w:b/>
           <w:sz w:val="24"/>
           <w:szCs w:val="24"/>
           <w:lang w:val="es-ES"/>
         </w:rPr>
       </w:pPr>
+      <w:r>
+        <w:rPr>
+          <w:rFonts w:ascii="Arial" w:hAnsi="Arial" w:cs="Arial"/>
+          <w:b/>
+          <w:sz w:val="24"/>
+          <w:szCs w:val="24"/>
+          <w:lang w:val="es-ES"/>
+        </w:rPr>
+        <w:t>Alcance</w:t>
+      </w:r>
+      <w:r>
+        <w:rPr>
+          <w:rFonts w:ascii="Arial" w:hAnsi="Arial" w:cs="Arial"/>
+          <w:b/>
+          <w:sz w:val="24"/>
+          <w:szCs w:val="24"/>
+          <w:lang w:val="es-ES"/>
+        </w:rPr>
+        <w:t xml:space="preserve"> y Delimitaciones</w:t>
+      </w:r>
+    </w:p>
+    <w:p>
+      <w:pPr>
+        <w:spacing w:line="360" w:lineRule="auto"/>
+        <w:jc w:val="both"/>
+        <w:rPr>
+          <w:rFonts w:ascii="Arial" w:hAnsi="Arial" w:cs="Arial"/>
+          <w:bCs/>
+          <w:sz w:val="24"/>
+          <w:szCs w:val="24"/>
+          <w:lang w:val="es-ES"/>
+        </w:rPr>
+      </w:pPr>
+      <w:r>
+        <w:rPr>
+          <w:rFonts w:ascii="Arial" w:hAnsi="Arial" w:cs="Arial"/>
+          <w:bCs/>
+          <w:sz w:val="24"/>
+          <w:szCs w:val="24"/>
+          <w:lang w:val="es-ES"/>
+        </w:rPr>
+        <w:tab/>
+        <w:t xml:space="preserve">El desarrollo de la aplicación </w:t>
+      </w:r>
+      <w:r>
+        <w:rPr>
+          <w:rFonts w:ascii="Arial" w:hAnsi="Arial" w:cs="Arial"/>
+          <w:bCs/>
+          <w:sz w:val="24"/>
+          <w:szCs w:val="24"/>
+          <w:lang w:val="es-ES"/>
+        </w:rPr>
+        <w:t xml:space="preserve">web </w:t>
+      </w:r>
+      <w:r>
+        <w:rPr>
+          <w:rFonts w:ascii="Arial" w:hAnsi="Arial" w:cs="Arial"/>
+          <w:bCs/>
+          <w:sz w:val="24"/>
+          <w:szCs w:val="24"/>
+          <w:lang w:val="es-ES"/>
+        </w:rPr>
+        <w:t xml:space="preserve">se </w:t>
+      </w:r>
+      <w:r>
+        <w:rPr>
+          <w:rFonts w:ascii="Arial" w:hAnsi="Arial" w:cs="Arial"/>
+          <w:bCs/>
+          <w:sz w:val="24"/>
+          <w:szCs w:val="24"/>
+          <w:lang w:val="es-ES"/>
+        </w:rPr>
+        <w:t>centrará en</w:t>
+      </w:r>
+      <w:r>
+        <w:rPr>
+          <w:rFonts w:ascii="Arial" w:hAnsi="Arial" w:cs="Arial"/>
+          <w:bCs/>
+          <w:sz w:val="24"/>
+          <w:szCs w:val="24"/>
+          <w:lang w:val="es-ES"/>
+        </w:rPr>
+        <w:t xml:space="preserve"> optimizar y automatizar el sector de las deudas de clientes que frecuentan el establecimiento</w:t>
+      </w:r>
+      <w:r>
+        <w:rPr>
+          <w:rFonts w:ascii="Arial" w:hAnsi="Arial" w:cs="Arial"/>
+          <w:bCs/>
+          <w:sz w:val="24"/>
+          <w:szCs w:val="24"/>
+          <w:lang w:val="es-ES"/>
+        </w:rPr>
+        <w:t xml:space="preserve">, así como también las </w:t>
+      </w:r>
+      <w:r>
+        <w:rPr>
+          <w:rFonts w:ascii="Arial" w:hAnsi="Arial" w:cs="Arial"/>
+          <w:bCs/>
+          <w:sz w:val="24"/>
+          <w:szCs w:val="24"/>
+          <w:lang w:val="es-ES"/>
+        </w:rPr>
+        <w:t xml:space="preserve">facturas por pagar que la empresa pueda tener con proveedores u otros comercios. </w:t>
+      </w:r>
+      <w:r>
+        <w:rPr>
+          <w:rFonts w:ascii="Arial" w:hAnsi="Arial" w:cs="Arial"/>
+          <w:bCs/>
+          <w:sz w:val="24"/>
+          <w:szCs w:val="24"/>
+          <w:lang w:val="es-ES"/>
+        </w:rPr>
+        <w:t>Con la automatización, buscará mejorar a la fluidez de las operaciones; así como facilitar su control y gestión.</w:t>
+      </w:r>
+    </w:p>
+    <w:p>
+      <w:pPr>
+        <w:spacing w:line="360" w:lineRule="auto"/>
+        <w:ind w:firstLine="720"/>
+        <w:jc w:val="both"/>
+        <w:rPr>
+          <w:rFonts w:ascii="Arial" w:hAnsi="Arial" w:cs="Arial"/>
+          <w:bCs/>
+          <w:sz w:val="24"/>
+          <w:szCs w:val="24"/>
+          <w:lang w:val="es-ES"/>
+        </w:rPr>
+      </w:pPr>
+      <w:r>
+        <w:rPr>
+          <w:rFonts w:ascii="Arial" w:hAnsi="Arial" w:cs="Arial"/>
+          <w:bCs/>
+          <w:sz w:val="24"/>
+          <w:szCs w:val="24"/>
+          <w:lang w:val="es-ES"/>
+        </w:rPr>
+        <w:t xml:space="preserve">La aplicación web no abarcará otros ámbitos financieros, como lo pueden ser </w:t>
+      </w:r>
+      <w:r>
+        <w:rPr>
+          <w:rFonts w:ascii="Arial" w:hAnsi="Arial" w:cs="Arial"/>
+          <w:bCs/>
+          <w:sz w:val="24"/>
+          <w:szCs w:val="24"/>
+          <w:lang w:val="es-ES"/>
+        </w:rPr>
+        <w:t>la gestión del capital, planificación del presupuesto, así como cualquier otro ámbito que esté relacionado a la contabilidad en general.</w:t>
+      </w:r>
     </w:p>
     <w:p>
       <w:pPr>
@@ -1786,7 +2063,7 @@
 </file>
 
 <file path=word/numbering.xml><?xml version="1.0" encoding="utf-8"?>
-<w:numbering xmlns:wpc="http://schemas.microsoft.com/office/word/2010/wordprocessingCanvas" xmlns:cx="http://schemas.microsoft.com/office/drawing/2014/chartex" xmlns:mc="http://schemas.openxmlformats.org/markup-compatibility/2006" xmlns:o="urn:schemas-microsoft-com:office:office" xmlns:r="http://schemas.openxmlformats.org/officeDocument/2006/relationships" xmlns:m="http://schemas.openxmlformats.org/officeDocument/2006/math" xmlns:v="urn:schemas-microsoft-com:vml" xmlns:wp14="http://schemas.microsoft.com/office/word/2010/wordprocessingDrawing" xmlns:wp="http://schemas.openxmlformats.org/drawingml/2006/wordprocessingDrawing" xmlns:w10="urn:schemas-microsoft-com:office:word" xmlns:w="http://schemas.openxmlformats.org/wordprocessingml/2006/main" xmlns:w14="http://schemas.microsoft.com/office/word/2010/wordml" xmlns:w15="http://schemas.microsoft.com/office/word/2012/wordml" xmlns:w16se="http://schemas.microsoft.com/office/word/2015/wordml/symex" xmlns:wpg="http://schemas.microsoft.com/office/word/2010/wordprocessingGroup" xmlns:wpi="http://schemas.microsoft.com/office/word/2010/wordprocessingInk" xmlns:wne="http://schemas.microsoft.com/office/word/2006/wordml" xmlns:wps="http://schemas.microsoft.com/office/word/2010/wordprocessingShape" mc:Ignorable="w14 w15 w16se wp14">
+<w:numbering xmlns:wpc="http://schemas.microsoft.com/office/word/2010/wordprocessingCanvas" xmlns:cx="http://schemas.microsoft.com/office/drawing/2014/chartex" xmlns:cx1="http://schemas.microsoft.com/office/drawing/2015/9/8/chartex" xmlns:cx2="http://schemas.microsoft.com/office/drawing/2015/10/21/chartex" xmlns:cx3="http://schemas.microsoft.com/office/drawing/2016/5/9/chartex" xmlns:cx4="http://schemas.microsoft.com/office/drawing/2016/5/10/chartex" xmlns:cx5="http://schemas.microsoft.com/office/drawing/2016/5/11/chartex" xmlns:cx6="http://schemas.microsoft.com/office/drawing/2016/5/12/chartex" xmlns:cx7="http://schemas.microsoft.com/office/drawing/2016/5/13/chartex" xmlns:cx8="http://schemas.microsoft.com/office/drawing/2016/5/14/chartex" xmlns:mc="http://schemas.openxmlformats.org/markup-compatibility/2006" xmlns:aink="http://schemas.microsoft.com/office/drawing/2016/ink" xmlns:am3d="http://schemas.microsoft.com/office/drawing/2017/model3d" xmlns:o="urn:schemas-microsoft-com:office:office" xmlns:oel="http://schemas.microsoft.com/office/2019/extlst" xmlns:r="http://schemas.openxmlformats.org/officeDocument/2006/relationships" xmlns:m="http://schemas.openxmlformats.org/officeDocument/2006/math" xmlns:v="urn:schemas-microsoft-com:vml" xmlns:wp14="http://schemas.microsoft.com/office/word/2010/wordprocessingDrawing" xmlns:wp="http://schemas.openxmlformats.org/drawingml/2006/wordprocessingDrawing" xmlns:w10="urn:schemas-microsoft-com:office:word" xmlns:w="http://schemas.openxmlformats.org/wordprocessingml/2006/main" xmlns:w14="http://schemas.microsoft.com/office/word/2010/wordml" xmlns:w15="http://schemas.microsoft.com/office/word/2012/wordml" xmlns:w16cex="http://schemas.microsoft.com/office/word/2018/wordml/cex" xmlns:w16cid="http://schemas.microsoft.com/office/word/2016/wordml/cid" xmlns:w16="http://schemas.microsoft.com/office/word/2018/wordml" xmlns:w16du="http://schemas.microsoft.com/office/word/2023/wordml/word16du" xmlns:w16sdtdh="http://schemas.microsoft.com/office/word/2020/wordml/sdtdatahash" xmlns:w16sdtfl="http://schemas.microsoft.com/office/word/2024/wordml/sdtformatlock" xmlns:w16se="http://schemas.microsoft.com/office/word/2015/wordml/symex" xmlns:wpg="http://schemas.microsoft.com/office/word/2010/wordprocessingGroup" xmlns:wpi="http://schemas.microsoft.com/office/word/2010/wordprocessingInk" xmlns:wne="http://schemas.microsoft.com/office/word/2006/wordml" xmlns:wps="http://schemas.microsoft.com/office/word/2010/wordprocessingShape" mc:Ignorable="w14 w15 w16se w16cid w16 w16cex w16sdtdh w16sdtfl w16du wp14">
   <w:abstractNum w:abstractNumId="0" w15:restartNumberingAfterBreak="0">
     <w:nsid w:val="377078EE"/>
     <w:multiLevelType w:val="hybridMultilevel"/>
@@ -2013,17 +2290,17 @@
       </w:rPr>
     </w:lvl>
   </w:abstractNum>
-  <w:num w:numId="1">
+  <w:num w:numId="1" w16cid:durableId="939877884">
     <w:abstractNumId w:val="0"/>
   </w:num>
-  <w:num w:numId="2">
+  <w:num w:numId="2" w16cid:durableId="111219049">
     <w:abstractNumId w:val="1"/>
   </w:num>
 </w:numbering>
 </file>
 
 <file path=word/styles.xml><?xml version="1.0" encoding="utf-8"?>
-<w:styles xmlns:mc="http://schemas.openxmlformats.org/markup-compatibility/2006" xmlns:r="http://schemas.openxmlformats.org/officeDocument/2006/relationships" xmlns:w="http://schemas.openxmlformats.org/wordprocessingml/2006/main" xmlns:w14="http://schemas.microsoft.com/office/word/2010/wordml" xmlns:w15="http://schemas.microsoft.com/office/word/2012/wordml" xmlns:w16se="http://schemas.microsoft.com/office/word/2015/wordml/symex" mc:Ignorable="w14 w15 w16se">
+<w:styles xmlns:mc="http://schemas.openxmlformats.org/markup-compatibility/2006" xmlns:r="http://schemas.openxmlformats.org/officeDocument/2006/relationships" xmlns:w="http://schemas.openxmlformats.org/wordprocessingml/2006/main" xmlns:w14="http://schemas.microsoft.com/office/word/2010/wordml" xmlns:w15="http://schemas.microsoft.com/office/word/2012/wordml" xmlns:w16cex="http://schemas.microsoft.com/office/word/2018/wordml/cex" xmlns:w16cid="http://schemas.microsoft.com/office/word/2016/wordml/cid" xmlns:w16="http://schemas.microsoft.com/office/word/2018/wordml" xmlns:w16du="http://schemas.microsoft.com/office/word/2023/wordml/word16du" xmlns:w16sdtdh="http://schemas.microsoft.com/office/word/2020/wordml/sdtdatahash" xmlns:w16sdtfl="http://schemas.microsoft.com/office/word/2024/wordml/sdtformatlock" xmlns:w16se="http://schemas.microsoft.com/office/word/2015/wordml/symex" mc:Ignorable="w14 w15 w16se w16cid w16 w16cex w16sdtdh w16sdtfl w16du">
   <w:docDefaults>
     <w:rPrDefault>
       <w:rPr>
@@ -2039,7 +2316,7 @@
       </w:pPr>
     </w:pPrDefault>
   </w:docDefaults>
-  <w:latentStyles w:defLockedState="0" w:defUIPriority="99" w:defSemiHidden="0" w:defUnhideWhenUsed="0" w:defQFormat="0" w:count="371">
+  <w:latentStyles w:defLockedState="0" w:defUIPriority="99" w:defSemiHidden="0" w:defUnhideWhenUsed="0" w:defQFormat="0" w:count="376">
     <w:lsdException w:name="Normal" w:uiPriority="0" w:qFormat="1"/>
     <w:lsdException w:name="heading 1" w:uiPriority="9" w:qFormat="1"/>
     <w:lsdException w:name="heading 2" w:semiHidden="1" w:uiPriority="9" w:unhideWhenUsed="1" w:qFormat="1"/>
@@ -2411,6 +2688,11 @@
     <w:lsdException w:name="List Table 5 Dark Accent 6" w:uiPriority="50"/>
     <w:lsdException w:name="List Table 6 Colorful Accent 6" w:uiPriority="51"/>
     <w:lsdException w:name="List Table 7 Colorful Accent 6" w:uiPriority="52"/>
+    <w:lsdException w:name="Mention" w:semiHidden="1" w:unhideWhenUsed="1"/>
+    <w:lsdException w:name="Smart Hyperlink" w:semiHidden="1" w:unhideWhenUsed="1"/>
+    <w:lsdException w:name="Hashtag" w:semiHidden="1" w:unhideWhenUsed="1"/>
+    <w:lsdException w:name="Unresolved Mention" w:semiHidden="1" w:unhideWhenUsed="1"/>
+    <w:lsdException w:name="Smart Link" w:semiHidden="1" w:unhideWhenUsed="1"/>
   </w:latentStyles>
   <w:style w:type="paragraph" w:default="1" w:styleId="Normal">
     <w:name w:val="Normal"/>
@@ -2419,7 +2701,6 @@
   <w:style w:type="character" w:default="1" w:styleId="Fuentedeprrafopredeter">
     <w:name w:val="Default Paragraph Font"/>
     <w:uiPriority w:val="1"/>
-    <w:semiHidden/>
     <w:unhideWhenUsed/>
   </w:style>
   <w:style w:type="table" w:default="1" w:styleId="Tablanormal">
@@ -3331,13 +3612,6 @@
         </dgm:presLayoutVars>
       </dgm:prSet>
       <dgm:spPr/>
-      <dgm:t>
-        <a:bodyPr/>
-        <a:lstStyle/>
-        <a:p>
-          <a:endParaRPr lang="es-ES"/>
-        </a:p>
-      </dgm:t>
     </dgm:pt>
     <dgm:pt modelId="{BF71E488-B34F-4FAC-B630-886107B88172}" type="pres">
       <dgm:prSet presAssocID="{1E84C682-7CAB-444F-8AEA-B761AFAFE98B}" presName="hierRoot1" presStyleCnt="0">
@@ -3362,24 +3636,10 @@
           <a:avLst/>
         </a:prstGeom>
       </dgm:spPr>
-      <dgm:t>
-        <a:bodyPr/>
-        <a:lstStyle/>
-        <a:p>
-          <a:endParaRPr lang="es-ES"/>
-        </a:p>
-      </dgm:t>
     </dgm:pt>
     <dgm:pt modelId="{13A314AE-286B-4BFC-A2A0-E9674DDD051C}" type="pres">
       <dgm:prSet presAssocID="{1E84C682-7CAB-444F-8AEA-B761AFAFE98B}" presName="rootConnector1" presStyleLbl="node1" presStyleIdx="0" presStyleCnt="0"/>
       <dgm:spPr/>
-      <dgm:t>
-        <a:bodyPr/>
-        <a:lstStyle/>
-        <a:p>
-          <a:endParaRPr lang="es-ES"/>
-        </a:p>
-      </dgm:t>
     </dgm:pt>
     <dgm:pt modelId="{8738135D-F6F0-4F78-A366-D08C78025023}" type="pres">
       <dgm:prSet presAssocID="{1E84C682-7CAB-444F-8AEA-B761AFAFE98B}" presName="hierChild2" presStyleCnt="0"/>
@@ -3388,13 +3648,6 @@
     <dgm:pt modelId="{B198EE18-055D-4187-8FE2-EADA9C8E1942}" type="pres">
       <dgm:prSet presAssocID="{32052A3F-ABC1-4CA4-982B-A2969F1FBD68}" presName="Name37" presStyleLbl="parChTrans1D2" presStyleIdx="0" presStyleCnt="1"/>
       <dgm:spPr/>
-      <dgm:t>
-        <a:bodyPr/>
-        <a:lstStyle/>
-        <a:p>
-          <a:endParaRPr lang="es-ES"/>
-        </a:p>
-      </dgm:t>
     </dgm:pt>
     <dgm:pt modelId="{F607AB49-CBE0-4F92-A1A6-00EFE6F358BE}" type="pres">
       <dgm:prSet presAssocID="{E363B30B-D4B0-4C67-A4C8-28A04C4F45EE}" presName="hierRoot2" presStyleCnt="0">
@@ -3419,24 +3672,10 @@
           <a:avLst/>
         </a:prstGeom>
       </dgm:spPr>
-      <dgm:t>
-        <a:bodyPr/>
-        <a:lstStyle/>
-        <a:p>
-          <a:endParaRPr lang="es-ES"/>
-        </a:p>
-      </dgm:t>
     </dgm:pt>
     <dgm:pt modelId="{8DC9A7A5-59E4-45F2-AFCC-195701E13A12}" type="pres">
       <dgm:prSet presAssocID="{E363B30B-D4B0-4C67-A4C8-28A04C4F45EE}" presName="rootConnector" presStyleLbl="node2" presStyleIdx="0" presStyleCnt="1"/>
       <dgm:spPr/>
-      <dgm:t>
-        <a:bodyPr/>
-        <a:lstStyle/>
-        <a:p>
-          <a:endParaRPr lang="es-ES"/>
-        </a:p>
-      </dgm:t>
     </dgm:pt>
     <dgm:pt modelId="{E4B379A8-65A0-4348-8125-0351C55968AC}" type="pres">
       <dgm:prSet presAssocID="{E363B30B-D4B0-4C67-A4C8-28A04C4F45EE}" presName="hierChild4" presStyleCnt="0"/>
@@ -3452,14 +3691,14 @@
     </dgm:pt>
   </dgm:ptLst>
   <dgm:cxnLst>
+    <dgm:cxn modelId="{65507C12-4273-4A38-B584-B103C22F2DAC}" type="presOf" srcId="{32052A3F-ABC1-4CA4-982B-A2969F1FBD68}" destId="{B198EE18-055D-4187-8FE2-EADA9C8E1942}" srcOrd="0" destOrd="0" presId="urn:microsoft.com/office/officeart/2005/8/layout/orgChart1"/>
+    <dgm:cxn modelId="{07646341-8DC5-4CF4-8A66-52D76FA48B16}" type="presOf" srcId="{1E84C682-7CAB-444F-8AEA-B761AFAFE98B}" destId="{7339E290-6101-4565-9C5E-275194098C98}" srcOrd="0" destOrd="0" presId="urn:microsoft.com/office/officeart/2005/8/layout/orgChart1"/>
+    <dgm:cxn modelId="{700C7085-1A76-4E31-8912-8C5E1AEE6029}" srcId="{FF8DDCD4-45A1-4DF5-8509-C0441E241344}" destId="{1E84C682-7CAB-444F-8AEA-B761AFAFE98B}" srcOrd="0" destOrd="0" parTransId="{50EC1510-22E3-43EA-8C61-C4398FF6105E}" sibTransId="{E2285C31-6950-4FA4-BA14-347CFB7B68A8}"/>
+    <dgm:cxn modelId="{1DB5BA96-0E31-44FD-97C9-BF35174DDBE4}" type="presOf" srcId="{FF8DDCD4-45A1-4DF5-8509-C0441E241344}" destId="{8CEA1599-1424-44FD-8DF6-F46BF2D26C89}" srcOrd="0" destOrd="0" presId="urn:microsoft.com/office/officeart/2005/8/layout/orgChart1"/>
+    <dgm:cxn modelId="{F12A19B8-ABCD-488F-93BC-8DA82BBF399D}" srcId="{1E84C682-7CAB-444F-8AEA-B761AFAFE98B}" destId="{E363B30B-D4B0-4C67-A4C8-28A04C4F45EE}" srcOrd="0" destOrd="0" parTransId="{32052A3F-ABC1-4CA4-982B-A2969F1FBD68}" sibTransId="{8D6812EB-7FC1-4EB7-86CA-413C4337EEF8}"/>
+    <dgm:cxn modelId="{AC9579BE-2FC7-4B4F-A9FB-72A8DF3587FD}" type="presOf" srcId="{1E84C682-7CAB-444F-8AEA-B761AFAFE98B}" destId="{13A314AE-286B-4BFC-A2A0-E9674DDD051C}" srcOrd="1" destOrd="0" presId="urn:microsoft.com/office/officeart/2005/8/layout/orgChart1"/>
     <dgm:cxn modelId="{D44C7DE4-AE54-4AE9-AABA-AB8FA497DCBE}" type="presOf" srcId="{E363B30B-D4B0-4C67-A4C8-28A04C4F45EE}" destId="{1E98E297-B1CA-4ADD-97D5-511794842E7D}" srcOrd="0" destOrd="0" presId="urn:microsoft.com/office/officeart/2005/8/layout/orgChart1"/>
-    <dgm:cxn modelId="{700C7085-1A76-4E31-8912-8C5E1AEE6029}" srcId="{FF8DDCD4-45A1-4DF5-8509-C0441E241344}" destId="{1E84C682-7CAB-444F-8AEA-B761AFAFE98B}" srcOrd="0" destOrd="0" parTransId="{50EC1510-22E3-43EA-8C61-C4398FF6105E}" sibTransId="{E2285C31-6950-4FA4-BA14-347CFB7B68A8}"/>
-    <dgm:cxn modelId="{F12A19B8-ABCD-488F-93BC-8DA82BBF399D}" srcId="{1E84C682-7CAB-444F-8AEA-B761AFAFE98B}" destId="{E363B30B-D4B0-4C67-A4C8-28A04C4F45EE}" srcOrd="0" destOrd="0" parTransId="{32052A3F-ABC1-4CA4-982B-A2969F1FBD68}" sibTransId="{8D6812EB-7FC1-4EB7-86CA-413C4337EEF8}"/>
-    <dgm:cxn modelId="{1DB5BA96-0E31-44FD-97C9-BF35174DDBE4}" type="presOf" srcId="{FF8DDCD4-45A1-4DF5-8509-C0441E241344}" destId="{8CEA1599-1424-44FD-8DF6-F46BF2D26C89}" srcOrd="0" destOrd="0" presId="urn:microsoft.com/office/officeart/2005/8/layout/orgChart1"/>
-    <dgm:cxn modelId="{65507C12-4273-4A38-B584-B103C22F2DAC}" type="presOf" srcId="{32052A3F-ABC1-4CA4-982B-A2969F1FBD68}" destId="{B198EE18-055D-4187-8FE2-EADA9C8E1942}" srcOrd="0" destOrd="0" presId="urn:microsoft.com/office/officeart/2005/8/layout/orgChart1"/>
-    <dgm:cxn modelId="{AC9579BE-2FC7-4B4F-A9FB-72A8DF3587FD}" type="presOf" srcId="{1E84C682-7CAB-444F-8AEA-B761AFAFE98B}" destId="{13A314AE-286B-4BFC-A2A0-E9674DDD051C}" srcOrd="1" destOrd="0" presId="urn:microsoft.com/office/officeart/2005/8/layout/orgChart1"/>
     <dgm:cxn modelId="{8C4C29EF-83CD-4805-AEE1-BA462625E581}" type="presOf" srcId="{E363B30B-D4B0-4C67-A4C8-28A04C4F45EE}" destId="{8DC9A7A5-59E4-45F2-AFCC-195701E13A12}" srcOrd="1" destOrd="0" presId="urn:microsoft.com/office/officeart/2005/8/layout/orgChart1"/>
-    <dgm:cxn modelId="{07646341-8DC5-4CF4-8A66-52D76FA48B16}" type="presOf" srcId="{1E84C682-7CAB-444F-8AEA-B761AFAFE98B}" destId="{7339E290-6101-4565-9C5E-275194098C98}" srcOrd="0" destOrd="0" presId="urn:microsoft.com/office/officeart/2005/8/layout/orgChart1"/>
     <dgm:cxn modelId="{A3F23DCD-A42F-4499-A9C7-C5113E6D6A61}" type="presParOf" srcId="{8CEA1599-1424-44FD-8DF6-F46BF2D26C89}" destId="{BF71E488-B34F-4FAC-B630-886107B88172}" srcOrd="0" destOrd="0" presId="urn:microsoft.com/office/officeart/2005/8/layout/orgChart1"/>
     <dgm:cxn modelId="{C367E25D-5C94-4834-8A53-2279B6E6C39A}" type="presParOf" srcId="{BF71E488-B34F-4FAC-B630-886107B88172}" destId="{0CF46691-A540-4168-9817-831E415FD44C}" srcOrd="0" destOrd="0" presId="urn:microsoft.com/office/officeart/2005/8/layout/orgChart1"/>
     <dgm:cxn modelId="{D35A4586-C5EF-42F5-80AF-C4AFC48E0FBD}" type="presParOf" srcId="{0CF46691-A540-4168-9817-831E415FD44C}" destId="{7339E290-6101-4565-9C5E-275194098C98}" srcOrd="0" destOrd="0" presId="urn:microsoft.com/office/officeart/2005/8/layout/orgChart1"/>
@@ -3603,7 +3842,7 @@
         </a:bodyPr>
         <a:lstStyle/>
         <a:p>
-          <a:pPr lvl="0" algn="ctr" defTabSz="800100">
+          <a:pPr marL="0" lvl="0" indent="0" algn="ctr" defTabSz="800100">
             <a:lnSpc>
               <a:spcPct val="90000"/>
             </a:lnSpc>
@@ -3613,6 +3852,7 @@
             <a:spcAft>
               <a:spcPct val="35000"/>
             </a:spcAft>
+            <a:buNone/>
           </a:pPr>
           <a:r>
             <a:rPr lang="es-VE" sz="1800" kern="1200"/>
@@ -3680,7 +3920,7 @@
         </a:bodyPr>
         <a:lstStyle/>
         <a:p>
-          <a:pPr lvl="0" algn="ctr" defTabSz="800100">
+          <a:pPr marL="0" lvl="0" indent="0" algn="ctr" defTabSz="800100">
             <a:lnSpc>
               <a:spcPct val="90000"/>
             </a:lnSpc>
@@ -3690,6 +3930,7 @@
             <a:spcAft>
               <a:spcPct val="35000"/>
             </a:spcAft>
+            <a:buNone/>
           </a:pPr>
           <a:r>
             <a:rPr lang="es-VE" sz="1800" kern="1200"/>

</xml_diff>